<commit_message>
-new draft TS doc
</commit_message>
<xml_diff>
--- a/IP_SMBus/doc/TS_SMBus_Core.docx
+++ b/IP_SMBus/doc/TS_SMBus_Core.docx
@@ -1405,7 +1405,7 @@
             </w:rPr>
             <w:fldChar w:fldCharType="separate"/>
           </w:r>
-          <w:hyperlink w:anchor="_Toc181883704" w:history="1">
+          <w:hyperlink w:anchor="_Toc181966317" w:history="1">
             <w:r>
               <w:rPr>
                 <w:rStyle w:val="Lienhypertexte"/>
@@ -1451,7 +1451,7 @@
                 <w:noProof/>
                 <w:webHidden/>
               </w:rPr>
-              <w:instrText xml:space="preserve"> PAGEREF _Toc181883704 \h </w:instrText>
+              <w:instrText xml:space="preserve"> PAGEREF _Toc181966317 \h </w:instrText>
             </w:r>
             <w:r>
               <w:rPr>
@@ -1499,7 +1499,7 @@
               <w14:ligatures w14:val="standardContextual"/>
             </w:rPr>
           </w:pPr>
-          <w:hyperlink w:anchor="_Toc181883705" w:history="1">
+          <w:hyperlink w:anchor="_Toc181966318" w:history="1">
             <w:r>
               <w:rPr>
                 <w:rStyle w:val="Lienhypertexte"/>
@@ -1547,7 +1547,7 @@
                 <w:noProof/>
                 <w:webHidden/>
               </w:rPr>
-              <w:instrText xml:space="preserve"> PAGEREF _Toc181883705 \h </w:instrText>
+              <w:instrText xml:space="preserve"> PAGEREF _Toc181966318 \h </w:instrText>
             </w:r>
             <w:r>
               <w:rPr>
@@ -1595,7 +1595,7 @@
               <w14:ligatures w14:val="standardContextual"/>
             </w:rPr>
           </w:pPr>
-          <w:hyperlink w:anchor="_Toc181883706" w:history="1">
+          <w:hyperlink w:anchor="_Toc181966319" w:history="1">
             <w:r>
               <w:rPr>
                 <w:rStyle w:val="Lienhypertexte"/>
@@ -1643,7 +1643,7 @@
                 <w:noProof/>
                 <w:webHidden/>
               </w:rPr>
-              <w:instrText xml:space="preserve"> PAGEREF _Toc181883706 \h </w:instrText>
+              <w:instrText xml:space="preserve"> PAGEREF _Toc181966319 \h </w:instrText>
             </w:r>
             <w:r>
               <w:rPr>
@@ -1691,7 +1691,7 @@
               <w14:ligatures w14:val="standardContextual"/>
             </w:rPr>
           </w:pPr>
-          <w:hyperlink w:anchor="_Toc181883707" w:history="1">
+          <w:hyperlink w:anchor="_Toc181966320" w:history="1">
             <w:r>
               <w:rPr>
                 <w:rStyle w:val="Lienhypertexte"/>
@@ -1739,7 +1739,7 @@
                 <w:noProof/>
                 <w:webHidden/>
               </w:rPr>
-              <w:instrText xml:space="preserve"> PAGEREF _Toc181883707 \h </w:instrText>
+              <w:instrText xml:space="preserve"> PAGEREF _Toc181966320 \h </w:instrText>
             </w:r>
             <w:r>
               <w:rPr>
@@ -1785,7 +1785,7 @@
               <w14:ligatures w14:val="standardContextual"/>
             </w:rPr>
           </w:pPr>
-          <w:hyperlink w:anchor="_Toc181883708" w:history="1">
+          <w:hyperlink w:anchor="_Toc181966321" w:history="1">
             <w:r>
               <w:rPr>
                 <w:rStyle w:val="Lienhypertexte"/>
@@ -1831,7 +1831,7 @@
                 <w:noProof/>
                 <w:webHidden/>
               </w:rPr>
-              <w:instrText xml:space="preserve"> PAGEREF _Toc181883708 \h </w:instrText>
+              <w:instrText xml:space="preserve"> PAGEREF _Toc181966321 \h </w:instrText>
             </w:r>
             <w:r>
               <w:rPr>
@@ -1879,7 +1879,7 @@
               <w14:ligatures w14:val="standardContextual"/>
             </w:rPr>
           </w:pPr>
-          <w:hyperlink w:anchor="_Toc181883709" w:history="1">
+          <w:hyperlink w:anchor="_Toc181966322" w:history="1">
             <w:r>
               <w:rPr>
                 <w:rStyle w:val="Lienhypertexte"/>
@@ -1927,7 +1927,7 @@
                 <w:noProof/>
                 <w:webHidden/>
               </w:rPr>
-              <w:instrText xml:space="preserve"> PAGEREF _Toc181883709 \h </w:instrText>
+              <w:instrText xml:space="preserve"> PAGEREF _Toc181966322 \h </w:instrText>
             </w:r>
             <w:r>
               <w:rPr>
@@ -1975,7 +1975,7 @@
               <w14:ligatures w14:val="standardContextual"/>
             </w:rPr>
           </w:pPr>
-          <w:hyperlink w:anchor="_Toc181883710" w:history="1">
+          <w:hyperlink w:anchor="_Toc181966323" w:history="1">
             <w:r>
               <w:rPr>
                 <w:rStyle w:val="Lienhypertexte"/>
@@ -2023,7 +2023,7 @@
                 <w:noProof/>
                 <w:webHidden/>
               </w:rPr>
-              <w:instrText xml:space="preserve"> PAGEREF _Toc181883710 \h </w:instrText>
+              <w:instrText xml:space="preserve"> PAGEREF _Toc181966323 \h </w:instrText>
             </w:r>
             <w:r>
               <w:rPr>
@@ -2071,7 +2071,7 @@
               <w14:ligatures w14:val="standardContextual"/>
             </w:rPr>
           </w:pPr>
-          <w:hyperlink w:anchor="_Toc181883711" w:history="1">
+          <w:hyperlink w:anchor="_Toc181966324" w:history="1">
             <w:r>
               <w:rPr>
                 <w:rStyle w:val="Lienhypertexte"/>
@@ -2119,7 +2119,7 @@
                 <w:noProof/>
                 <w:webHidden/>
               </w:rPr>
-              <w:instrText xml:space="preserve"> PAGEREF _Toc181883711 \h </w:instrText>
+              <w:instrText xml:space="preserve"> PAGEREF _Toc181966324 \h </w:instrText>
             </w:r>
             <w:r>
               <w:rPr>
@@ -2167,7 +2167,7 @@
               <w14:ligatures w14:val="standardContextual"/>
             </w:rPr>
           </w:pPr>
-          <w:hyperlink w:anchor="_Toc181883712" w:history="1">
+          <w:hyperlink w:anchor="_Toc181966325" w:history="1">
             <w:r>
               <w:rPr>
                 <w:rStyle w:val="Lienhypertexte"/>
@@ -2217,7 +2217,7 @@
                 <w:noProof/>
                 <w:webHidden/>
               </w:rPr>
-              <w:instrText xml:space="preserve"> PAGEREF _Toc181883712 \h </w:instrText>
+              <w:instrText xml:space="preserve"> PAGEREF _Toc181966325 \h </w:instrText>
             </w:r>
             <w:r>
               <w:rPr>
@@ -2265,7 +2265,7 @@
               <w14:ligatures w14:val="standardContextual"/>
             </w:rPr>
           </w:pPr>
-          <w:hyperlink w:anchor="_Toc181883713" w:history="1">
+          <w:hyperlink w:anchor="_Toc181966326" w:history="1">
             <w:r>
               <w:rPr>
                 <w:rStyle w:val="Lienhypertexte"/>
@@ -2313,7 +2313,7 @@
                 <w:noProof/>
                 <w:webHidden/>
               </w:rPr>
-              <w:instrText xml:space="preserve"> PAGEREF _Toc181883713 \h </w:instrText>
+              <w:instrText xml:space="preserve"> PAGEREF _Toc181966326 \h </w:instrText>
             </w:r>
             <w:r>
               <w:rPr>
@@ -2333,7 +2333,7 @@
                 <w:noProof/>
                 <w:webHidden/>
               </w:rPr>
-              <w:t>7</w:t>
+              <w:t>8</w:t>
             </w:r>
             <w:r>
               <w:rPr>
@@ -2361,7 +2361,7 @@
               <w14:ligatures w14:val="standardContextual"/>
             </w:rPr>
           </w:pPr>
-          <w:hyperlink w:anchor="_Toc181883714" w:history="1">
+          <w:hyperlink w:anchor="_Toc181966327" w:history="1">
             <w:r>
               <w:rPr>
                 <w:rStyle w:val="Lienhypertexte"/>
@@ -2409,7 +2409,7 @@
                 <w:noProof/>
                 <w:webHidden/>
               </w:rPr>
-              <w:instrText xml:space="preserve"> PAGEREF _Toc181883714 \h </w:instrText>
+              <w:instrText xml:space="preserve"> PAGEREF _Toc181966327 \h </w:instrText>
             </w:r>
             <w:r>
               <w:rPr>
@@ -2455,7 +2455,7 @@
               <w14:ligatures w14:val="standardContextual"/>
             </w:rPr>
           </w:pPr>
-          <w:hyperlink w:anchor="_Toc181883715" w:history="1">
+          <w:hyperlink w:anchor="_Toc181966328" w:history="1">
             <w:r>
               <w:rPr>
                 <w:rStyle w:val="Lienhypertexte"/>
@@ -2501,7 +2501,7 @@
                 <w:noProof/>
                 <w:webHidden/>
               </w:rPr>
-              <w:instrText xml:space="preserve"> PAGEREF _Toc181883715 \h </w:instrText>
+              <w:instrText xml:space="preserve"> PAGEREF _Toc181966328 \h </w:instrText>
             </w:r>
             <w:r>
               <w:rPr>
@@ -2549,7 +2549,7 @@
               <w14:ligatures w14:val="standardContextual"/>
             </w:rPr>
           </w:pPr>
-          <w:hyperlink w:anchor="_Toc181883716" w:history="1">
+          <w:hyperlink w:anchor="_Toc181966329" w:history="1">
             <w:r>
               <w:rPr>
                 <w:rStyle w:val="Lienhypertexte"/>
@@ -2597,7 +2597,7 @@
                 <w:noProof/>
                 <w:webHidden/>
               </w:rPr>
-              <w:instrText xml:space="preserve"> PAGEREF _Toc181883716 \h </w:instrText>
+              <w:instrText xml:space="preserve"> PAGEREF _Toc181966329 \h </w:instrText>
             </w:r>
             <w:r>
               <w:rPr>
@@ -2644,7 +2644,7 @@
               <w14:ligatures w14:val="standardContextual"/>
             </w:rPr>
           </w:pPr>
-          <w:hyperlink w:anchor="_Toc181883717" w:history="1">
+          <w:hyperlink w:anchor="_Toc181966330" w:history="1">
             <w:r>
               <w:rPr>
                 <w:rStyle w:val="Lienhypertexte"/>
@@ -2672,7 +2672,7 @@
                 <w:noProof/>
                 <w:webHidden/>
               </w:rPr>
-              <w:instrText xml:space="preserve"> PAGEREF _Toc181883717 \h </w:instrText>
+              <w:instrText xml:space="preserve"> PAGEREF _Toc181966330 \h </w:instrText>
             </w:r>
             <w:r>
               <w:rPr>
@@ -2719,7 +2719,7 @@
               <w14:ligatures w14:val="standardContextual"/>
             </w:rPr>
           </w:pPr>
-          <w:hyperlink w:anchor="_Toc181883718" w:history="1">
+          <w:hyperlink w:anchor="_Toc181966331" w:history="1">
             <w:r>
               <w:rPr>
                 <w:rStyle w:val="Lienhypertexte"/>
@@ -2747,7 +2747,7 @@
                 <w:noProof/>
                 <w:webHidden/>
               </w:rPr>
-              <w:instrText xml:space="preserve"> PAGEREF _Toc181883718 \h </w:instrText>
+              <w:instrText xml:space="preserve"> PAGEREF _Toc181966331 \h </w:instrText>
             </w:r>
             <w:r>
               <w:rPr>
@@ -2794,7 +2794,7 @@
               <w14:ligatures w14:val="standardContextual"/>
             </w:rPr>
           </w:pPr>
-          <w:hyperlink w:anchor="_Toc181883719" w:history="1">
+          <w:hyperlink w:anchor="_Toc181966332" w:history="1">
             <w:r>
               <w:rPr>
                 <w:rStyle w:val="Lienhypertexte"/>
@@ -2822,7 +2822,7 @@
                 <w:noProof/>
                 <w:webHidden/>
               </w:rPr>
-              <w:instrText xml:space="preserve"> PAGEREF _Toc181883719 \h </w:instrText>
+              <w:instrText xml:space="preserve"> PAGEREF _Toc181966332 \h </w:instrText>
             </w:r>
             <w:r>
               <w:rPr>
@@ -2870,7 +2870,7 @@
               <w14:ligatures w14:val="standardContextual"/>
             </w:rPr>
           </w:pPr>
-          <w:hyperlink w:anchor="_Toc181883720" w:history="1">
+          <w:hyperlink w:anchor="_Toc181966333" w:history="1">
             <w:r>
               <w:rPr>
                 <w:rStyle w:val="Lienhypertexte"/>
@@ -2918,7 +2918,7 @@
                 <w:noProof/>
                 <w:webHidden/>
               </w:rPr>
-              <w:instrText xml:space="preserve"> PAGEREF _Toc181883720 \h </w:instrText>
+              <w:instrText xml:space="preserve"> PAGEREF _Toc181966333 \h </w:instrText>
             </w:r>
             <w:r>
               <w:rPr>
@@ -2965,7 +2965,7 @@
               <w14:ligatures w14:val="standardContextual"/>
             </w:rPr>
           </w:pPr>
-          <w:hyperlink w:anchor="_Toc181883721" w:history="1">
+          <w:hyperlink w:anchor="_Toc181966334" w:history="1">
             <w:r>
               <w:rPr>
                 <w:rStyle w:val="Lienhypertexte"/>
@@ -2993,7 +2993,7 @@
                 <w:noProof/>
                 <w:webHidden/>
               </w:rPr>
-              <w:instrText xml:space="preserve"> PAGEREF _Toc181883721 \h </w:instrText>
+              <w:instrText xml:space="preserve"> PAGEREF _Toc181966334 \h </w:instrText>
             </w:r>
             <w:r>
               <w:rPr>
@@ -3040,7 +3040,7 @@
               <w14:ligatures w14:val="standardContextual"/>
             </w:rPr>
           </w:pPr>
-          <w:hyperlink w:anchor="_Toc181883722" w:history="1">
+          <w:hyperlink w:anchor="_Toc181966335" w:history="1">
             <w:r>
               <w:rPr>
                 <w:rStyle w:val="Lienhypertexte"/>
@@ -3068,7 +3068,7 @@
                 <w:noProof/>
                 <w:webHidden/>
               </w:rPr>
-              <w:instrText xml:space="preserve"> PAGEREF _Toc181883722 \h </w:instrText>
+              <w:instrText xml:space="preserve"> PAGEREF _Toc181966335 \h </w:instrText>
             </w:r>
             <w:r>
               <w:rPr>
@@ -3115,7 +3115,7 @@
               <w14:ligatures w14:val="standardContextual"/>
             </w:rPr>
           </w:pPr>
-          <w:hyperlink w:anchor="_Toc181883723" w:history="1">
+          <w:hyperlink w:anchor="_Toc181966336" w:history="1">
             <w:r>
               <w:rPr>
                 <w:rStyle w:val="Lienhypertexte"/>
@@ -3143,7 +3143,7 @@
                 <w:noProof/>
                 <w:webHidden/>
               </w:rPr>
-              <w:instrText xml:space="preserve"> PAGEREF _Toc181883723 \h </w:instrText>
+              <w:instrText xml:space="preserve"> PAGEREF _Toc181966336 \h </w:instrText>
             </w:r>
             <w:r>
               <w:rPr>
@@ -3189,7 +3189,7 @@
               <w14:ligatures w14:val="standardContextual"/>
             </w:rPr>
           </w:pPr>
-          <w:hyperlink w:anchor="_Toc181883724" w:history="1">
+          <w:hyperlink w:anchor="_Toc181966337" w:history="1">
             <w:r>
               <w:rPr>
                 <w:rStyle w:val="Lienhypertexte"/>
@@ -3235,7 +3235,7 @@
                 <w:noProof/>
                 <w:webHidden/>
               </w:rPr>
-              <w:instrText xml:space="preserve"> PAGEREF _Toc181883724 \h </w:instrText>
+              <w:instrText xml:space="preserve"> PAGEREF _Toc181966337 \h </w:instrText>
             </w:r>
             <w:r>
               <w:rPr>
@@ -3256,79 +3256,6 @@
                 <w:webHidden/>
               </w:rPr>
               <w:t>15</w:t>
-            </w:r>
-            <w:r>
-              <w:rPr>
-                <w:noProof/>
-                <w:webHidden/>
-              </w:rPr>
-              <w:fldChar w:fldCharType="end"/>
-            </w:r>
-          </w:hyperlink>
-        </w:p>
-        <w:p>
-          <w:pPr>
-            <w:pStyle w:val="TM1"/>
-            <w:tabs>
-              <w:tab w:val="right" w:leader="dot" w:pos="9062"/>
-            </w:tabs>
-            <w:rPr>
-              <w:rFonts w:asciiTheme="minorHAnsi" w:eastAsiaTheme="minorEastAsia" w:hAnsiTheme="minorHAnsi" w:cstheme="minorBidi"/>
-              <w:noProof/>
-              <w:kern w:val="2"/>
-              <w:lang w:val="fr-FR" w:eastAsia="fr-FR"/>
-              <w14:ligatures w14:val="standardContextual"/>
-            </w:rPr>
-          </w:pPr>
-          <w:hyperlink w:anchor="_Toc181883725" w:history="1">
-            <w:r>
-              <w:rPr>
-                <w:rStyle w:val="Lienhypertexte"/>
-                <w:rFonts w:ascii="Times New Roman" w:hAnsi="Times New Roman"/>
-                <w:noProof/>
-              </w:rPr>
-              <w:t>APPENDIX</w:t>
-            </w:r>
-            <w:r>
-              <w:rPr>
-                <w:noProof/>
-                <w:webHidden/>
-              </w:rPr>
-              <w:tab/>
-            </w:r>
-            <w:r>
-              <w:rPr>
-                <w:noProof/>
-                <w:webHidden/>
-              </w:rPr>
-              <w:fldChar w:fldCharType="begin"/>
-            </w:r>
-            <w:r>
-              <w:rPr>
-                <w:noProof/>
-                <w:webHidden/>
-              </w:rPr>
-              <w:instrText xml:space="preserve"> PAGEREF _Toc181883725 \h </w:instrText>
-            </w:r>
-            <w:r>
-              <w:rPr>
-                <w:noProof/>
-                <w:webHidden/>
-              </w:rPr>
-            </w:r>
-            <w:r>
-              <w:rPr>
-                <w:noProof/>
-                <w:webHidden/>
-              </w:rPr>
-              <w:fldChar w:fldCharType="separate"/>
-            </w:r>
-            <w:r>
-              <w:rPr>
-                <w:noProof/>
-                <w:webHidden/>
-              </w:rPr>
-              <w:t>16</w:t>
             </w:r>
             <w:r>
               <w:rPr>
@@ -3529,7 +3456,7 @@
         </w:rPr>
         <w:fldChar w:fldCharType="separate"/>
       </w:r>
-      <w:hyperlink w:anchor="_Toc181883697" w:history="1">
+      <w:hyperlink w:anchor="_Toc181966338" w:history="1">
         <w:r>
           <w:rPr>
             <w:rStyle w:val="Lienhypertexte"/>
@@ -3556,7 +3483,7 @@
             <w:noProof/>
             <w:webHidden/>
           </w:rPr>
-          <w:instrText xml:space="preserve"> PAGEREF _Toc181883697 \h </w:instrText>
+          <w:instrText xml:space="preserve"> PAGEREF _Toc181966338 \h </w:instrText>
         </w:r>
         <w:r>
           <w:rPr>
@@ -3605,7 +3532,7 @@
           <w14:ligatures w14:val="standardContextual"/>
         </w:rPr>
       </w:pPr>
-      <w:hyperlink w:anchor="_Toc181883698" w:history="1">
+      <w:hyperlink w:anchor="_Toc181966339" w:history="1">
         <w:r>
           <w:rPr>
             <w:rStyle w:val="Lienhypertexte"/>
@@ -3632,7 +3559,7 @@
             <w:noProof/>
             <w:webHidden/>
           </w:rPr>
-          <w:instrText xml:space="preserve"> PAGEREF _Toc181883698 \h </w:instrText>
+          <w:instrText xml:space="preserve"> PAGEREF _Toc181966339 \h </w:instrText>
         </w:r>
         <w:r>
           <w:rPr>
@@ -3681,7 +3608,7 @@
           <w14:ligatures w14:val="standardContextual"/>
         </w:rPr>
       </w:pPr>
-      <w:hyperlink w:anchor="_Toc181883699" w:history="1">
+      <w:hyperlink w:anchor="_Toc181966340" w:history="1">
         <w:r>
           <w:rPr>
             <w:rStyle w:val="Lienhypertexte"/>
@@ -3708,7 +3635,7 @@
             <w:noProof/>
             <w:webHidden/>
           </w:rPr>
-          <w:instrText xml:space="preserve"> PAGEREF _Toc181883699 \h </w:instrText>
+          <w:instrText xml:space="preserve"> PAGEREF _Toc181966340 \h </w:instrText>
         </w:r>
         <w:r>
           <w:rPr>
@@ -3757,7 +3684,7 @@
           <w14:ligatures w14:val="standardContextual"/>
         </w:rPr>
       </w:pPr>
-      <w:hyperlink w:anchor="_Toc181883700" w:history="1">
+      <w:hyperlink w:anchor="_Toc181966341" w:history="1">
         <w:r>
           <w:rPr>
             <w:rStyle w:val="Lienhypertexte"/>
@@ -3784,7 +3711,7 @@
             <w:noProof/>
             <w:webHidden/>
           </w:rPr>
-          <w:instrText xml:space="preserve"> PAGEREF _Toc181883700 \h </w:instrText>
+          <w:instrText xml:space="preserve"> PAGEREF _Toc181966341 \h </w:instrText>
         </w:r>
         <w:r>
           <w:rPr>
@@ -3833,7 +3760,7 @@
           <w14:ligatures w14:val="standardContextual"/>
         </w:rPr>
       </w:pPr>
-      <w:hyperlink w:anchor="_Toc181883701" w:history="1">
+      <w:hyperlink w:anchor="_Toc181966342" w:history="1">
         <w:r>
           <w:rPr>
             <w:rStyle w:val="Lienhypertexte"/>
@@ -3860,7 +3787,7 @@
             <w:noProof/>
             <w:webHidden/>
           </w:rPr>
-          <w:instrText xml:space="preserve"> PAGEREF _Toc181883701 \h </w:instrText>
+          <w:instrText xml:space="preserve"> PAGEREF _Toc181966342 \h </w:instrText>
         </w:r>
         <w:r>
           <w:rPr>
@@ -3909,7 +3836,7 @@
           <w14:ligatures w14:val="standardContextual"/>
         </w:rPr>
       </w:pPr>
-      <w:hyperlink w:anchor="_Toc181883702" w:history="1">
+      <w:hyperlink w:anchor="_Toc181966343" w:history="1">
         <w:r>
           <w:rPr>
             <w:rStyle w:val="Lienhypertexte"/>
@@ -3936,7 +3863,7 @@
             <w:noProof/>
             <w:webHidden/>
           </w:rPr>
-          <w:instrText xml:space="preserve"> PAGEREF _Toc181883702 \h </w:instrText>
+          <w:instrText xml:space="preserve"> PAGEREF _Toc181966343 \h </w:instrText>
         </w:r>
         <w:r>
           <w:rPr>
@@ -3985,7 +3912,7 @@
           <w14:ligatures w14:val="standardContextual"/>
         </w:rPr>
       </w:pPr>
-      <w:hyperlink w:anchor="_Toc181883703" w:history="1">
+      <w:hyperlink w:anchor="_Toc181966344" w:history="1">
         <w:r>
           <w:rPr>
             <w:rStyle w:val="Lienhypertexte"/>
@@ -4012,7 +3939,7 @@
             <w:noProof/>
             <w:webHidden/>
           </w:rPr>
-          <w:instrText xml:space="preserve"> PAGEREF _Toc181883703 \h </w:instrText>
+          <w:instrText xml:space="preserve"> PAGEREF _Toc181966344 \h </w:instrText>
         </w:r>
         <w:r>
           <w:rPr>
@@ -4145,7 +4072,7 @@
         </w:rPr>
         <w:fldChar w:fldCharType="separate"/>
       </w:r>
-      <w:hyperlink w:anchor="_Toc181883688" w:history="1">
+      <w:hyperlink w:anchor="_Toc181966345" w:history="1">
         <w:r>
           <w:rPr>
             <w:rStyle w:val="Lienhypertexte"/>
@@ -4172,7 +4099,7 @@
             <w:noProof/>
             <w:webHidden/>
           </w:rPr>
-          <w:instrText xml:space="preserve"> PAGEREF _Toc181883688 \h </w:instrText>
+          <w:instrText xml:space="preserve"> PAGEREF _Toc181966345 \h </w:instrText>
         </w:r>
         <w:r>
           <w:rPr>
@@ -4221,7 +4148,7 @@
           <w14:ligatures w14:val="standardContextual"/>
         </w:rPr>
       </w:pPr>
-      <w:hyperlink w:anchor="_Toc181883689" w:history="1">
+      <w:hyperlink w:anchor="_Toc181966346" w:history="1">
         <w:r>
           <w:rPr>
             <w:rStyle w:val="Lienhypertexte"/>
@@ -4248,83 +4175,7 @@
             <w:noProof/>
             <w:webHidden/>
           </w:rPr>
-          <w:instrText xml:space="preserve"> PAGEREF _Toc181883689 \h </w:instrText>
-        </w:r>
-        <w:r>
-          <w:rPr>
-            <w:noProof/>
-            <w:webHidden/>
-          </w:rPr>
-        </w:r>
-        <w:r>
-          <w:rPr>
-            <w:noProof/>
-            <w:webHidden/>
-          </w:rPr>
-          <w:fldChar w:fldCharType="separate"/>
-        </w:r>
-        <w:r>
-          <w:rPr>
-            <w:noProof/>
-            <w:webHidden/>
-          </w:rPr>
-          <w:t>7</w:t>
-        </w:r>
-        <w:r>
-          <w:rPr>
-            <w:noProof/>
-            <w:webHidden/>
-          </w:rPr>
-          <w:fldChar w:fldCharType="end"/>
-        </w:r>
-      </w:hyperlink>
-    </w:p>
-    <w:p>
-      <w:pPr>
-        <w:pStyle w:val="Tabledesillustrations"/>
-        <w:tabs>
-          <w:tab w:val="right" w:leader="dot" w:pos="9062"/>
-        </w:tabs>
-        <w:rPr>
-          <w:rFonts w:eastAsiaTheme="minorEastAsia" w:cstheme="minorBidi"/>
-          <w:i w:val="0"/>
-          <w:iCs w:val="0"/>
-          <w:noProof/>
-          <w:kern w:val="2"/>
-          <w:sz w:val="22"/>
-          <w:szCs w:val="22"/>
-          <w:lang w:val="fr-FR" w:eastAsia="fr-FR"/>
-          <w14:ligatures w14:val="standardContextual"/>
-        </w:rPr>
-      </w:pPr>
-      <w:hyperlink w:anchor="_Toc181883690" w:history="1">
-        <w:r>
-          <w:rPr>
-            <w:rStyle w:val="Lienhypertexte"/>
-            <w:noProof/>
-          </w:rPr>
-          <w:t>Table 3 : CONTROL Register details</w:t>
-        </w:r>
-        <w:r>
-          <w:rPr>
-            <w:noProof/>
-            <w:webHidden/>
-          </w:rPr>
-          <w:tab/>
-        </w:r>
-        <w:r>
-          <w:rPr>
-            <w:noProof/>
-            <w:webHidden/>
-          </w:rPr>
-          <w:fldChar w:fldCharType="begin"/>
-        </w:r>
-        <w:r>
-          <w:rPr>
-            <w:noProof/>
-            <w:webHidden/>
-          </w:rPr>
-          <w:instrText xml:space="preserve"> PAGEREF _Toc181883690 \h </w:instrText>
+          <w:instrText xml:space="preserve"> PAGEREF _Toc181966346 \h </w:instrText>
         </w:r>
         <w:r>
           <w:rPr>
@@ -4373,13 +4224,13 @@
           <w14:ligatures w14:val="standardContextual"/>
         </w:rPr>
       </w:pPr>
-      <w:hyperlink w:anchor="_Toc181883691" w:history="1">
+      <w:hyperlink w:anchor="_Toc181966347" w:history="1">
         <w:r>
           <w:rPr>
             <w:rStyle w:val="Lienhypertexte"/>
             <w:noProof/>
           </w:rPr>
-          <w:t>Table 4 : STATUS Register details</w:t>
+          <w:t>Table 3 : CONTROL Register details</w:t>
         </w:r>
         <w:r>
           <w:rPr>
@@ -4400,7 +4251,7 @@
             <w:noProof/>
             <w:webHidden/>
           </w:rPr>
-          <w:instrText xml:space="preserve"> PAGEREF _Toc181883691 \h </w:instrText>
+          <w:instrText xml:space="preserve"> PAGEREF _Toc181966347 \h </w:instrText>
         </w:r>
         <w:r>
           <w:rPr>
@@ -4449,7 +4300,83 @@
           <w14:ligatures w14:val="standardContextual"/>
         </w:rPr>
       </w:pPr>
-      <w:hyperlink w:anchor="_Toc181883692" w:history="1">
+      <w:hyperlink w:anchor="_Toc181966348" w:history="1">
+        <w:r>
+          <w:rPr>
+            <w:rStyle w:val="Lienhypertexte"/>
+            <w:noProof/>
+          </w:rPr>
+          <w:t>Table 4 : STATUS Register details</w:t>
+        </w:r>
+        <w:r>
+          <w:rPr>
+            <w:noProof/>
+            <w:webHidden/>
+          </w:rPr>
+          <w:tab/>
+        </w:r>
+        <w:r>
+          <w:rPr>
+            <w:noProof/>
+            <w:webHidden/>
+          </w:rPr>
+          <w:fldChar w:fldCharType="begin"/>
+        </w:r>
+        <w:r>
+          <w:rPr>
+            <w:noProof/>
+            <w:webHidden/>
+          </w:rPr>
+          <w:instrText xml:space="preserve"> PAGEREF _Toc181966348 \h </w:instrText>
+        </w:r>
+        <w:r>
+          <w:rPr>
+            <w:noProof/>
+            <w:webHidden/>
+          </w:rPr>
+        </w:r>
+        <w:r>
+          <w:rPr>
+            <w:noProof/>
+            <w:webHidden/>
+          </w:rPr>
+          <w:fldChar w:fldCharType="separate"/>
+        </w:r>
+        <w:r>
+          <w:rPr>
+            <w:noProof/>
+            <w:webHidden/>
+          </w:rPr>
+          <w:t>8</w:t>
+        </w:r>
+        <w:r>
+          <w:rPr>
+            <w:noProof/>
+            <w:webHidden/>
+          </w:rPr>
+          <w:fldChar w:fldCharType="end"/>
+        </w:r>
+      </w:hyperlink>
+    </w:p>
+    <w:p>
+      <w:pPr>
+        <w:pStyle w:val="Tabledesillustrations"/>
+        <w:tabs>
+          <w:tab w:val="right" w:leader="dot" w:pos="9062"/>
+        </w:tabs>
+        <w:rPr>
+          <w:rFonts w:eastAsiaTheme="minorEastAsia" w:cstheme="minorBidi"/>
+          <w:i w:val="0"/>
+          <w:iCs w:val="0"/>
+          <w:noProof/>
+          <w:kern w:val="2"/>
+          <w:sz w:val="22"/>
+          <w:szCs w:val="22"/>
+          <w:lang w:val="fr-FR" w:eastAsia="fr-FR"/>
+          <w14:ligatures w14:val="standardContextual"/>
+        </w:rPr>
+      </w:pPr>
+      <w:hyperlink w:anchor="_Toc181966349" w:history="1">
         <w:r>
           <w:rPr>
             <w:rStyle w:val="Lienhypertexte"/>
@@ -4476,7 +4403,7 @@
             <w:noProof/>
             <w:webHidden/>
           </w:rPr>
-          <w:instrText xml:space="preserve"> PAGEREF _Toc181883692 \h </w:instrText>
+          <w:instrText xml:space="preserve"> PAGEREF _Toc181966349 \h </w:instrText>
         </w:r>
         <w:r>
           <w:rPr>
@@ -4525,7 +4452,7 @@
           <w14:ligatures w14:val="standardContextual"/>
         </w:rPr>
       </w:pPr>
-      <w:hyperlink w:anchor="_Toc181883693" w:history="1">
+      <w:hyperlink w:anchor="_Toc181966350" w:history="1">
         <w:r>
           <w:rPr>
             <w:rStyle w:val="Lienhypertexte"/>
@@ -4552,7 +4479,7 @@
             <w:noProof/>
             <w:webHidden/>
           </w:rPr>
-          <w:instrText xml:space="preserve"> PAGEREF _Toc181883693 \h </w:instrText>
+          <w:instrText xml:space="preserve"> PAGEREF _Toc181966350 \h </w:instrText>
         </w:r>
         <w:r>
           <w:rPr>
@@ -4601,7 +4528,7 @@
           <w14:ligatures w14:val="standardContextual"/>
         </w:rPr>
       </w:pPr>
-      <w:hyperlink w:anchor="_Toc181883694" w:history="1">
+      <w:hyperlink w:anchor="_Toc181966351" w:history="1">
         <w:r>
           <w:rPr>
             <w:rStyle w:val="Lienhypertexte"/>
@@ -4628,7 +4555,7 @@
             <w:noProof/>
             <w:webHidden/>
           </w:rPr>
-          <w:instrText xml:space="preserve"> PAGEREF _Toc181883694 \h </w:instrText>
+          <w:instrText xml:space="preserve"> PAGEREF _Toc181966351 \h </w:instrText>
         </w:r>
         <w:r>
           <w:rPr>
@@ -4677,7 +4604,7 @@
           <w14:ligatures w14:val="standardContextual"/>
         </w:rPr>
       </w:pPr>
-      <w:hyperlink w:anchor="_Toc181883695" w:history="1">
+      <w:hyperlink w:anchor="_Toc181966352" w:history="1">
         <w:r>
           <w:rPr>
             <w:rStyle w:val="Lienhypertexte"/>
@@ -4704,7 +4631,7 @@
             <w:noProof/>
             <w:webHidden/>
           </w:rPr>
-          <w:instrText xml:space="preserve"> PAGEREF _Toc181883695 \h </w:instrText>
+          <w:instrText xml:space="preserve"> PAGEREF _Toc181966352 \h </w:instrText>
         </w:r>
         <w:r>
           <w:rPr>
@@ -4753,7 +4680,7 @@
           <w14:ligatures w14:val="standardContextual"/>
         </w:rPr>
       </w:pPr>
-      <w:hyperlink w:anchor="_Toc181883696" w:history="1">
+      <w:hyperlink w:anchor="_Toc181966353" w:history="1">
         <w:r>
           <w:rPr>
             <w:rStyle w:val="Lienhypertexte"/>
@@ -4781,7 +4708,7 @@
             <w:noProof/>
             <w:webHidden/>
           </w:rPr>
-          <w:instrText xml:space="preserve"> PAGEREF _Toc181883696 \h </w:instrText>
+          <w:instrText xml:space="preserve"> PAGEREF _Toc181966353 \h </w:instrText>
         </w:r>
         <w:r>
           <w:rPr>
@@ -4857,7 +4784,7 @@
         </w:rPr>
       </w:pPr>
       <w:bookmarkStart w:id="2" w:name="_Toc135129648"/>
-      <w:bookmarkStart w:id="3" w:name="_Toc181883704"/>
+      <w:bookmarkStart w:id="3" w:name="_Toc181966317"/>
       <w:r>
         <w:rPr>
           <w:rFonts w:ascii="Times New Roman" w:hAnsi="Times New Roman"/>
@@ -4923,7 +4850,7 @@
         </w:rPr>
       </w:pPr>
       <w:bookmarkStart w:id="4" w:name="_Toc135129649"/>
-      <w:bookmarkStart w:id="5" w:name="_Toc181883705"/>
+      <w:bookmarkStart w:id="5" w:name="_Toc181966318"/>
       <w:r>
         <w:rPr>
           <w:rFonts w:ascii="Times New Roman" w:hAnsi="Times New Roman"/>
@@ -4990,7 +4917,7 @@
           <w:rFonts w:ascii="Times New Roman" w:hAnsi="Times New Roman"/>
         </w:rPr>
       </w:pPr>
-      <w:bookmarkStart w:id="7" w:name="_Toc181883706"/>
+      <w:bookmarkStart w:id="7" w:name="_Toc181966319"/>
       <w:bookmarkEnd w:id="6"/>
       <w:r>
         <w:rPr>
@@ -5116,7 +5043,7 @@
           <w:rFonts w:ascii="Times New Roman" w:hAnsi="Times New Roman"/>
         </w:rPr>
       </w:pPr>
-      <w:bookmarkStart w:id="9" w:name="_Toc181883707"/>
+      <w:bookmarkStart w:id="9" w:name="_Toc181966320"/>
       <w:bookmarkEnd w:id="8"/>
       <w:r>
         <w:rPr>
@@ -5140,7 +5067,7 @@
           <w:rFonts w:ascii="Times New Roman" w:hAnsi="Times New Roman"/>
         </w:rPr>
       </w:pPr>
-      <w:bookmarkStart w:id="10" w:name="_Toc181883708"/>
+      <w:bookmarkStart w:id="10" w:name="_Toc181966321"/>
       <w:r>
         <w:rPr>
           <w:rFonts w:ascii="Times New Roman" w:hAnsi="Times New Roman"/>
@@ -5169,7 +5096,7 @@
           <w:rFonts w:ascii="Times New Roman" w:hAnsi="Times New Roman"/>
         </w:rPr>
       </w:pPr>
-      <w:bookmarkStart w:id="11" w:name="_Toc181883709"/>
+      <w:bookmarkStart w:id="11" w:name="_Toc181966322"/>
       <w:r>
         <w:rPr>
           <w:rFonts w:ascii="Times New Roman" w:hAnsi="Times New Roman"/>
@@ -5195,7 +5122,7 @@
           <w:noProof/>
         </w:rPr>
         <w:drawing>
-          <wp:inline distT="0" distB="0" distL="0" distR="0" wp14:anchorId="2D820EEB" wp14:editId="04B068B9">
+          <wp:inline distT="0" distB="0" distL="0" distR="0" wp14:anchorId="2D820EEB" wp14:editId="6A730FC3">
             <wp:extent cx="5760720" cy="2425065"/>
             <wp:effectExtent l="0" t="0" r="0" b="0"/>
             <wp:docPr id="1367862053" name="Image 1"/>
@@ -5241,7 +5168,7 @@
       <w:pPr>
         <w:pStyle w:val="Lgende"/>
       </w:pPr>
-      <w:bookmarkStart w:id="12" w:name="_Toc181883697"/>
+      <w:bookmarkStart w:id="12" w:name="_Toc181966338"/>
       <w:r>
         <w:t xml:space="preserve">Figure </w:t>
       </w:r>
@@ -5559,7 +5486,7 @@
           <w:rFonts w:ascii="Times New Roman" w:hAnsi="Times New Roman"/>
         </w:rPr>
       </w:pPr>
-      <w:bookmarkStart w:id="13" w:name="_Toc181883710"/>
+      <w:bookmarkStart w:id="13" w:name="_Toc181966323"/>
       <w:r>
         <w:rPr>
           <w:rFonts w:ascii="Times New Roman" w:hAnsi="Times New Roman"/>
@@ -5635,7 +5562,7 @@
           <w:color w:val="808080" w:themeColor="background1" w:themeShade="80"/>
         </w:rPr>
       </w:pPr>
-      <w:bookmarkStart w:id="14" w:name="_Toc181883698"/>
+      <w:bookmarkStart w:id="14" w:name="_Toc181966339"/>
       <w:r>
         <w:t xml:space="preserve">Figure </w:t>
       </w:r>
@@ -5679,7 +5606,7 @@
           <w:rFonts w:ascii="Times New Roman" w:hAnsi="Times New Roman"/>
         </w:rPr>
       </w:pPr>
-      <w:bookmarkStart w:id="15" w:name="_Toc181883711"/>
+      <w:bookmarkStart w:id="15" w:name="_Toc181966324"/>
       <w:r>
         <w:rPr>
           <w:rFonts w:ascii="Times New Roman" w:hAnsi="Times New Roman"/>
@@ -5698,11 +5625,32 @@
       <w:proofErr w:type="spellEnd"/>
     </w:p>
     <w:p>
-      <w:pPr>
-        <w:jc w:val="center"/>
-      </w:pPr>
-      <w:r>
-        <w:t>N/A</w:t>
+      <w:r>
+        <w:t>This IP_SMBUS have 2 parameters :</w:t>
+      </w:r>
+    </w:p>
+    <w:p>
+      <w:pPr>
+        <w:pStyle w:val="Paragraphedeliste"/>
+        <w:numPr>
+          <w:ilvl w:val="0"/>
+          <w:numId w:val="28"/>
+        </w:numPr>
+      </w:pPr>
+      <w:r>
+        <w:t>INPUT_CLK : Which is the FPGA clock</w:t>
+      </w:r>
+    </w:p>
+    <w:p>
+      <w:pPr>
+        <w:pStyle w:val="Paragraphedeliste"/>
+        <w:numPr>
+          <w:ilvl w:val="0"/>
+          <w:numId w:val="28"/>
+        </w:numPr>
+      </w:pPr>
+      <w:r>
+        <w:t>BUS_CLK : Which is SMBCLK frequence target (between 100kHz and 10kHz)</w:t>
       </w:r>
     </w:p>
     <w:p>
@@ -5718,7 +5666,7 @@
           <w:lang w:val="fr-FR"/>
         </w:rPr>
       </w:pPr>
-      <w:bookmarkStart w:id="16" w:name="_Toc181883712"/>
+      <w:bookmarkStart w:id="16" w:name="_Toc181966325"/>
       <w:r>
         <w:rPr>
           <w:rFonts w:ascii="Times New Roman" w:hAnsi="Times New Roman"/>
@@ -5749,7 +5697,7 @@
         <w:pStyle w:val="Lgende"/>
         <w:keepNext/>
       </w:pPr>
-      <w:bookmarkStart w:id="17" w:name="_Toc181883688"/>
+      <w:bookmarkStart w:id="17" w:name="_Toc181966345"/>
       <w:r>
         <w:t xml:space="preserve">Table </w:t>
       </w:r>
@@ -5925,31 +5873,7 @@
               <w:rPr>
                 <w:rFonts w:ascii="Times New Roman" w:hAnsi="Times New Roman"/>
               </w:rPr>
-              <w:t xml:space="preserve"> clock </w:t>
-            </w:r>
-            <w:r>
-              <w:rPr>
-                <w:rFonts w:ascii="Times New Roman" w:hAnsi="Times New Roman"/>
-              </w:rPr>
-              <w:t>target</w:t>
-            </w:r>
-            <w:r>
-              <w:rPr>
-                <w:rFonts w:ascii="Times New Roman" w:hAnsi="Times New Roman"/>
-              </w:rPr>
-              <w:t xml:space="preserve"> : Default value : 100 </w:t>
-            </w:r>
-            <w:r>
-              <w:rPr>
-                <w:rFonts w:ascii="Times New Roman" w:hAnsi="Times New Roman"/>
-              </w:rPr>
-              <w:t>k</w:t>
-            </w:r>
-            <w:r>
-              <w:rPr>
-                <w:rFonts w:ascii="Times New Roman" w:hAnsi="Times New Roman"/>
-              </w:rPr>
-              <w:t>Hz</w:t>
+              <w:t xml:space="preserve"> clock target : Default value : 100 kHz</w:t>
             </w:r>
           </w:p>
         </w:tc>
@@ -6065,19 +5989,7 @@
               <w:rPr>
                 <w:rFonts w:ascii="Times New Roman" w:hAnsi="Times New Roman"/>
               </w:rPr>
-              <w:t xml:space="preserve">Wishbone </w:t>
-            </w:r>
-            <w:r>
-              <w:rPr>
-                <w:rFonts w:ascii="Times New Roman" w:hAnsi="Times New Roman"/>
-              </w:rPr>
-              <w:t>synchronous reset</w:t>
-            </w:r>
-            <w:r>
-              <w:rPr>
-                <w:rFonts w:ascii="Times New Roman" w:hAnsi="Times New Roman"/>
-              </w:rPr>
-              <w:t xml:space="preserve"> input</w:t>
+              <w:t>Wishbone synchronous reset input</w:t>
             </w:r>
           </w:p>
         </w:tc>
@@ -6131,19 +6043,7 @@
               <w:rPr>
                 <w:rFonts w:ascii="Times New Roman" w:hAnsi="Times New Roman"/>
               </w:rPr>
-              <w:t xml:space="preserve">Wishbone </w:t>
-            </w:r>
-            <w:r>
-              <w:rPr>
-                <w:rFonts w:ascii="Times New Roman" w:hAnsi="Times New Roman"/>
-              </w:rPr>
-              <w:t>a</w:t>
-            </w:r>
-            <w:r>
-              <w:rPr>
-                <w:rFonts w:ascii="Times New Roman" w:hAnsi="Times New Roman"/>
-              </w:rPr>
-              <w:t>synchronous reset input</w:t>
+              <w:t>Wishbone asynchronous reset input</w:t>
             </w:r>
           </w:p>
         </w:tc>
@@ -6540,13 +6440,7 @@
               <w:rPr>
                 <w:rFonts w:ascii="Times New Roman" w:hAnsi="Times New Roman"/>
               </w:rPr>
-              <w:t xml:space="preserve"> bi-directional </w:t>
-            </w:r>
-            <w:r>
-              <w:rPr>
-                <w:rFonts w:ascii="Times New Roman" w:hAnsi="Times New Roman"/>
-              </w:rPr>
-              <w:t>data</w:t>
+              <w:t xml:space="preserve"> bi-directional data</w:t>
             </w:r>
           </w:p>
         </w:tc>
@@ -6859,11 +6753,12 @@
           <w:rFonts w:ascii="Times New Roman" w:hAnsi="Times New Roman"/>
         </w:rPr>
       </w:pPr>
-      <w:bookmarkStart w:id="18" w:name="_Toc181883713"/>
+      <w:bookmarkStart w:id="18" w:name="_Toc181966326"/>
       <w:r>
         <w:rPr>
           <w:rFonts w:ascii="Times New Roman" w:hAnsi="Times New Roman"/>
         </w:rPr>
+        <w:lastRenderedPageBreak/>
         <w:t>List of registers</w:t>
       </w:r>
       <w:bookmarkEnd w:id="18"/>
@@ -6873,7 +6768,7 @@
         <w:pStyle w:val="Lgende"/>
         <w:keepNext/>
       </w:pPr>
-      <w:bookmarkStart w:id="19" w:name="_Toc181883689"/>
+      <w:bookmarkStart w:id="19" w:name="_Toc181966346"/>
       <w:r>
         <w:t xml:space="preserve">Table </w:t>
       </w:r>
@@ -7122,7 +7017,6 @@
               <w:rPr>
                 <w:rFonts w:ascii="Times New Roman" w:hAnsi="Times New Roman" w:cs="Times New Roman"/>
               </w:rPr>
-              <w:lastRenderedPageBreak/>
               <w:t>0</w:t>
             </w:r>
             <w:r>
@@ -7526,7 +7420,7 @@
           <w:rFonts w:ascii="Times New Roman" w:hAnsi="Times New Roman"/>
         </w:rPr>
       </w:pPr>
-      <w:bookmarkStart w:id="20" w:name="_Toc181883714"/>
+      <w:bookmarkStart w:id="20" w:name="_Toc181966327"/>
       <w:r>
         <w:rPr>
           <w:rFonts w:ascii="Times New Roman" w:hAnsi="Times New Roman"/>
@@ -7575,7 +7469,7 @@
         <w:keepNext/>
         <w:jc w:val="left"/>
       </w:pPr>
-      <w:bookmarkStart w:id="21" w:name="_Toc181883690"/>
+      <w:bookmarkStart w:id="21" w:name="_Toc181966347"/>
       <w:r>
         <w:t xml:space="preserve">Table </w:t>
       </w:r>
@@ -8337,7 +8231,7 @@
         <w:keepNext/>
         <w:jc w:val="left"/>
       </w:pPr>
-      <w:bookmarkStart w:id="22" w:name="_Toc181883691"/>
+      <w:bookmarkStart w:id="22" w:name="_Toc181966348"/>
       <w:r>
         <w:t xml:space="preserve">Table </w:t>
       </w:r>
@@ -8394,10 +8288,33 @@
           <w:p>
             <w:pPr>
               <w:rPr>
+                <w:rFonts w:ascii="imes New Roman" w:hAnsi="imes New Roman" w:hint="eastAsia"/>
+                <w:sz w:val="20"/>
+                <w:szCs w:val="20"/>
+              </w:rPr>
+            </w:pPr>
+            <w:r>
+              <w:rPr>
                 <w:rFonts w:ascii="imes New Roman" w:hAnsi="imes New Roman"/>
                 <w:sz w:val="20"/>
                 <w:szCs w:val="20"/>
               </w:rPr>
+              <w:t>Bits</w:t>
+            </w:r>
+          </w:p>
+        </w:tc>
+        <w:tc>
+          <w:tcPr>
+            <w:tcW w:w="1483" w:type="dxa"/>
+          </w:tcPr>
+          <w:p>
+            <w:pPr>
+              <w:cnfStyle w:val="100000000000" w:firstRow="1" w:lastRow="0" w:firstColumn="0" w:lastColumn="0" w:oddVBand="0" w:evenVBand="0" w:oddHBand="0" w:evenHBand="0" w:firstRowFirstColumn="0" w:firstRowLastColumn="0" w:lastRowFirstColumn="0" w:lastRowLastColumn="0"/>
+              <w:rPr>
+                <w:rFonts w:ascii="imes New Roman" w:hAnsi="imes New Roman" w:hint="eastAsia"/>
+                <w:sz w:val="20"/>
+                <w:szCs w:val="20"/>
+              </w:rPr>
             </w:pPr>
             <w:r>
               <w:rPr>
@@ -8405,22 +8322,45 @@
                 <w:sz w:val="20"/>
                 <w:szCs w:val="20"/>
               </w:rPr>
-              <w:t>Bits</w:t>
-            </w:r>
-          </w:p>
-        </w:tc>
-        <w:tc>
-          <w:tcPr>
-            <w:tcW w:w="1483" w:type="dxa"/>
+              <w:t>Fields Name</w:t>
+            </w:r>
+          </w:p>
+        </w:tc>
+        <w:tc>
+          <w:tcPr>
+            <w:tcW w:w="992" w:type="dxa"/>
           </w:tcPr>
           <w:p>
             <w:pPr>
               <w:cnfStyle w:val="100000000000" w:firstRow="1" w:lastRow="0" w:firstColumn="0" w:lastColumn="0" w:oddVBand="0" w:evenVBand="0" w:oddHBand="0" w:evenHBand="0" w:firstRowFirstColumn="0" w:firstRowLastColumn="0" w:lastRowFirstColumn="0" w:lastRowLastColumn="0"/>
+              <w:rPr>
+                <w:rFonts w:ascii="imes New Roman" w:hAnsi="imes New Roman" w:hint="eastAsia"/>
+                <w:sz w:val="20"/>
+                <w:szCs w:val="20"/>
+              </w:rPr>
+            </w:pPr>
+            <w:r>
               <w:rPr>
                 <w:rFonts w:ascii="imes New Roman" w:hAnsi="imes New Roman"/>
                 <w:sz w:val="20"/>
                 <w:szCs w:val="20"/>
               </w:rPr>
+              <w:t>Default Value</w:t>
+            </w:r>
+          </w:p>
+        </w:tc>
+        <w:tc>
+          <w:tcPr>
+            <w:tcW w:w="1701" w:type="dxa"/>
+          </w:tcPr>
+          <w:p>
+            <w:pPr>
+              <w:cnfStyle w:val="100000000000" w:firstRow="1" w:lastRow="0" w:firstColumn="0" w:lastColumn="0" w:oddVBand="0" w:evenVBand="0" w:oddHBand="0" w:evenHBand="0" w:firstRowFirstColumn="0" w:firstRowLastColumn="0" w:lastRowFirstColumn="0" w:lastRowLastColumn="0"/>
+              <w:rPr>
+                <w:rFonts w:ascii="imes New Roman" w:hAnsi="imes New Roman" w:hint="eastAsia"/>
+                <w:sz w:val="20"/>
+                <w:szCs w:val="20"/>
+              </w:rPr>
             </w:pPr>
             <w:r>
               <w:rPr>
@@ -8428,65 +8368,19 @@
                 <w:sz w:val="20"/>
                 <w:szCs w:val="20"/>
               </w:rPr>
-              <w:t>Fields Name</w:t>
-            </w:r>
-          </w:p>
-        </w:tc>
-        <w:tc>
-          <w:tcPr>
-            <w:tcW w:w="992" w:type="dxa"/>
+              <w:t>Access Type</w:t>
+            </w:r>
+          </w:p>
+        </w:tc>
+        <w:tc>
+          <w:tcPr>
+            <w:tcW w:w="3969" w:type="dxa"/>
           </w:tcPr>
           <w:p>
             <w:pPr>
               <w:cnfStyle w:val="100000000000" w:firstRow="1" w:lastRow="0" w:firstColumn="0" w:lastColumn="0" w:oddVBand="0" w:evenVBand="0" w:oddHBand="0" w:evenHBand="0" w:firstRowFirstColumn="0" w:firstRowLastColumn="0" w:lastRowFirstColumn="0" w:lastRowLastColumn="0"/>
               <w:rPr>
-                <w:rFonts w:ascii="imes New Roman" w:hAnsi="imes New Roman"/>
-                <w:sz w:val="20"/>
-                <w:szCs w:val="20"/>
-              </w:rPr>
-            </w:pPr>
-            <w:r>
-              <w:rPr>
-                <w:rFonts w:ascii="imes New Roman" w:hAnsi="imes New Roman"/>
-                <w:sz w:val="20"/>
-                <w:szCs w:val="20"/>
-              </w:rPr>
-              <w:t>Default Value</w:t>
-            </w:r>
-          </w:p>
-        </w:tc>
-        <w:tc>
-          <w:tcPr>
-            <w:tcW w:w="1701" w:type="dxa"/>
-          </w:tcPr>
-          <w:p>
-            <w:pPr>
-              <w:cnfStyle w:val="100000000000" w:firstRow="1" w:lastRow="0" w:firstColumn="0" w:lastColumn="0" w:oddVBand="0" w:evenVBand="0" w:oddHBand="0" w:evenHBand="0" w:firstRowFirstColumn="0" w:firstRowLastColumn="0" w:lastRowFirstColumn="0" w:lastRowLastColumn="0"/>
-              <w:rPr>
-                <w:rFonts w:ascii="imes New Roman" w:hAnsi="imes New Roman"/>
-                <w:sz w:val="20"/>
-                <w:szCs w:val="20"/>
-              </w:rPr>
-            </w:pPr>
-            <w:r>
-              <w:rPr>
-                <w:rFonts w:ascii="imes New Roman" w:hAnsi="imes New Roman"/>
-                <w:sz w:val="20"/>
-                <w:szCs w:val="20"/>
-              </w:rPr>
-              <w:t>Access Type</w:t>
-            </w:r>
-          </w:p>
-        </w:tc>
-        <w:tc>
-          <w:tcPr>
-            <w:tcW w:w="3969" w:type="dxa"/>
-          </w:tcPr>
-          <w:p>
-            <w:pPr>
-              <w:cnfStyle w:val="100000000000" w:firstRow="1" w:lastRow="0" w:firstColumn="0" w:lastColumn="0" w:oddVBand="0" w:evenVBand="0" w:oddHBand="0" w:evenHBand="0" w:firstRowFirstColumn="0" w:firstRowLastColumn="0" w:lastRowFirstColumn="0" w:lastRowLastColumn="0"/>
-              <w:rPr>
-                <w:rFonts w:ascii="imes New Roman" w:hAnsi="imes New Roman"/>
+                <w:rFonts w:ascii="imes New Roman" w:hAnsi="imes New Roman" w:hint="eastAsia"/>
                 <w:sz w:val="20"/>
                 <w:szCs w:val="20"/>
               </w:rPr>
@@ -8515,10 +8409,33 @@
           <w:p>
             <w:pPr>
               <w:rPr>
+                <w:rFonts w:ascii="imes New Roman" w:hAnsi="imes New Roman" w:hint="eastAsia"/>
+                <w:sz w:val="20"/>
+                <w:szCs w:val="20"/>
+              </w:rPr>
+            </w:pPr>
+            <w:r>
+              <w:rPr>
                 <w:rFonts w:ascii="imes New Roman" w:hAnsi="imes New Roman"/>
                 <w:sz w:val="20"/>
                 <w:szCs w:val="20"/>
               </w:rPr>
+              <w:t>0</w:t>
+            </w:r>
+          </w:p>
+        </w:tc>
+        <w:tc>
+          <w:tcPr>
+            <w:tcW w:w="1483" w:type="dxa"/>
+          </w:tcPr>
+          <w:p>
+            <w:pPr>
+              <w:cnfStyle w:val="000000100000" w:firstRow="0" w:lastRow="0" w:firstColumn="0" w:lastColumn="0" w:oddVBand="0" w:evenVBand="0" w:oddHBand="1" w:evenHBand="0" w:firstRowFirstColumn="0" w:firstRowLastColumn="0" w:lastRowFirstColumn="0" w:lastRowLastColumn="0"/>
+              <w:rPr>
+                <w:rFonts w:ascii="imes New Roman" w:hAnsi="imes New Roman" w:hint="eastAsia"/>
+                <w:sz w:val="20"/>
+                <w:szCs w:val="20"/>
+              </w:rPr>
             </w:pPr>
             <w:r>
               <w:rPr>
@@ -8526,22 +8443,45 @@
                 <w:sz w:val="20"/>
                 <w:szCs w:val="20"/>
               </w:rPr>
-              <w:t>0</w:t>
-            </w:r>
-          </w:p>
-        </w:tc>
-        <w:tc>
-          <w:tcPr>
-            <w:tcW w:w="1483" w:type="dxa"/>
+              <w:t>BUSY</w:t>
+            </w:r>
+          </w:p>
+        </w:tc>
+        <w:tc>
+          <w:tcPr>
+            <w:tcW w:w="992" w:type="dxa"/>
           </w:tcPr>
           <w:p>
             <w:pPr>
               <w:cnfStyle w:val="000000100000" w:firstRow="0" w:lastRow="0" w:firstColumn="0" w:lastColumn="0" w:oddVBand="0" w:evenVBand="0" w:oddHBand="1" w:evenHBand="0" w:firstRowFirstColumn="0" w:firstRowLastColumn="0" w:lastRowFirstColumn="0" w:lastRowLastColumn="0"/>
+              <w:rPr>
+                <w:rFonts w:ascii="imes New Roman" w:hAnsi="imes New Roman" w:hint="eastAsia"/>
+                <w:sz w:val="20"/>
+                <w:szCs w:val="20"/>
+              </w:rPr>
+            </w:pPr>
+            <w:r>
               <w:rPr>
                 <w:rFonts w:ascii="imes New Roman" w:hAnsi="imes New Roman"/>
                 <w:sz w:val="20"/>
                 <w:szCs w:val="20"/>
               </w:rPr>
+              <w:t>0</w:t>
+            </w:r>
+          </w:p>
+        </w:tc>
+        <w:tc>
+          <w:tcPr>
+            <w:tcW w:w="1701" w:type="dxa"/>
+          </w:tcPr>
+          <w:p>
+            <w:pPr>
+              <w:cnfStyle w:val="000000100000" w:firstRow="0" w:lastRow="0" w:firstColumn="0" w:lastColumn="0" w:oddVBand="0" w:evenVBand="0" w:oddHBand="1" w:evenHBand="0" w:firstRowFirstColumn="0" w:firstRowLastColumn="0" w:lastRowFirstColumn="0" w:lastRowLastColumn="0"/>
+              <w:rPr>
+                <w:rFonts w:ascii="imes New Roman" w:hAnsi="imes New Roman" w:hint="eastAsia"/>
+                <w:sz w:val="20"/>
+                <w:szCs w:val="20"/>
+              </w:rPr>
             </w:pPr>
             <w:r>
               <w:rPr>
@@ -8549,60 +8489,14 @@
                 <w:sz w:val="20"/>
                 <w:szCs w:val="20"/>
               </w:rPr>
-              <w:t>BUSY</w:t>
-            </w:r>
-          </w:p>
-        </w:tc>
-        <w:tc>
-          <w:tcPr>
-            <w:tcW w:w="992" w:type="dxa"/>
-          </w:tcPr>
-          <w:p>
-            <w:pPr>
-              <w:cnfStyle w:val="000000100000" w:firstRow="0" w:lastRow="0" w:firstColumn="0" w:lastColumn="0" w:oddVBand="0" w:evenVBand="0" w:oddHBand="1" w:evenHBand="0" w:firstRowFirstColumn="0" w:firstRowLastColumn="0" w:lastRowFirstColumn="0" w:lastRowLastColumn="0"/>
+              <w:t>R</w:t>
+            </w:r>
+            <w:r>
               <w:rPr>
                 <w:rFonts w:ascii="imes New Roman" w:hAnsi="imes New Roman"/>
                 <w:sz w:val="20"/>
                 <w:szCs w:val="20"/>
               </w:rPr>
-            </w:pPr>
-            <w:r>
-              <w:rPr>
-                <w:rFonts w:ascii="imes New Roman" w:hAnsi="imes New Roman"/>
-                <w:sz w:val="20"/>
-                <w:szCs w:val="20"/>
-              </w:rPr>
-              <w:t>0</w:t>
-            </w:r>
-          </w:p>
-        </w:tc>
-        <w:tc>
-          <w:tcPr>
-            <w:tcW w:w="1701" w:type="dxa"/>
-          </w:tcPr>
-          <w:p>
-            <w:pPr>
-              <w:cnfStyle w:val="000000100000" w:firstRow="0" w:lastRow="0" w:firstColumn="0" w:lastColumn="0" w:oddVBand="0" w:evenVBand="0" w:oddHBand="1" w:evenHBand="0" w:firstRowFirstColumn="0" w:firstRowLastColumn="0" w:lastRowFirstColumn="0" w:lastRowLastColumn="0"/>
-              <w:rPr>
-                <w:rFonts w:ascii="imes New Roman" w:hAnsi="imes New Roman"/>
-                <w:sz w:val="20"/>
-                <w:szCs w:val="20"/>
-              </w:rPr>
-            </w:pPr>
-            <w:r>
-              <w:rPr>
-                <w:rFonts w:ascii="imes New Roman" w:hAnsi="imes New Roman"/>
-                <w:sz w:val="20"/>
-                <w:szCs w:val="20"/>
-              </w:rPr>
-              <w:t>R</w:t>
-            </w:r>
-            <w:r>
-              <w:rPr>
-                <w:rFonts w:ascii="imes New Roman" w:hAnsi="imes New Roman"/>
-                <w:sz w:val="20"/>
-                <w:szCs w:val="20"/>
-              </w:rPr>
               <w:t>O</w:t>
             </w:r>
           </w:p>
@@ -8616,7 +8510,7 @@
               <w:spacing w:after="0"/>
               <w:cnfStyle w:val="000000100000" w:firstRow="0" w:lastRow="0" w:firstColumn="0" w:lastColumn="0" w:oddVBand="0" w:evenVBand="0" w:oddHBand="1" w:evenHBand="0" w:firstRowFirstColumn="0" w:firstRowLastColumn="0" w:lastRowFirstColumn="0" w:lastRowLastColumn="0"/>
               <w:rPr>
-                <w:rFonts w:ascii="imes New Roman" w:hAnsi="imes New Roman" w:cs="Lucida Sans Unicode"/>
+                <w:rFonts w:ascii="imes New Roman" w:hAnsi="imes New Roman" w:cs="Lucida Sans Unicode" w:hint="eastAsia"/>
                 <w:sz w:val="20"/>
                 <w:szCs w:val="20"/>
               </w:rPr>
@@ -8649,7 +8543,7 @@
               </w:numPr>
               <w:cnfStyle w:val="000000100000" w:firstRow="0" w:lastRow="0" w:firstColumn="0" w:lastColumn="0" w:oddVBand="0" w:evenVBand="0" w:oddHBand="1" w:evenHBand="0" w:firstRowFirstColumn="0" w:firstRowLastColumn="0" w:lastRowFirstColumn="0" w:lastRowLastColumn="0"/>
               <w:rPr>
-                <w:rFonts w:ascii="imes New Roman" w:hAnsi="imes New Roman" w:cs="Lucida Sans Unicode"/>
+                <w:rFonts w:ascii="imes New Roman" w:hAnsi="imes New Roman" w:cs="Lucida Sans Unicode" w:hint="eastAsia"/>
                 <w:sz w:val="20"/>
                 <w:szCs w:val="20"/>
               </w:rPr>
@@ -8672,7 +8566,7 @@
               </w:numPr>
               <w:cnfStyle w:val="000000100000" w:firstRow="0" w:lastRow="0" w:firstColumn="0" w:lastColumn="0" w:oddVBand="0" w:evenVBand="0" w:oddHBand="1" w:evenHBand="0" w:firstRowFirstColumn="0" w:firstRowLastColumn="0" w:lastRowFirstColumn="0" w:lastRowLastColumn="0"/>
               <w:rPr>
-                <w:rFonts w:ascii="imes New Roman" w:hAnsi="imes New Roman" w:cs="Lucida Sans Unicode"/>
+                <w:rFonts w:ascii="imes New Roman" w:hAnsi="imes New Roman" w:cs="Lucida Sans Unicode" w:hint="eastAsia"/>
                 <w:sz w:val="20"/>
                 <w:szCs w:val="20"/>
               </w:rPr>
@@ -8701,10 +8595,34 @@
           <w:p>
             <w:pPr>
               <w:rPr>
+                <w:rFonts w:ascii="imes New Roman" w:hAnsi="imes New Roman" w:hint="eastAsia"/>
+                <w:sz w:val="20"/>
+                <w:szCs w:val="20"/>
+              </w:rPr>
+            </w:pPr>
+            <w:r>
+              <w:rPr>
                 <w:rFonts w:ascii="imes New Roman" w:hAnsi="imes New Roman"/>
                 <w:sz w:val="20"/>
                 <w:szCs w:val="20"/>
               </w:rPr>
+              <w:lastRenderedPageBreak/>
+              <w:t>1</w:t>
+            </w:r>
+          </w:p>
+        </w:tc>
+        <w:tc>
+          <w:tcPr>
+            <w:tcW w:w="1483" w:type="dxa"/>
+          </w:tcPr>
+          <w:p>
+            <w:pPr>
+              <w:cnfStyle w:val="000000010000" w:firstRow="0" w:lastRow="0" w:firstColumn="0" w:lastColumn="0" w:oddVBand="0" w:evenVBand="0" w:oddHBand="0" w:evenHBand="1" w:firstRowFirstColumn="0" w:firstRowLastColumn="0" w:lastRowFirstColumn="0" w:lastRowLastColumn="0"/>
+              <w:rPr>
+                <w:rFonts w:ascii="imes New Roman" w:hAnsi="imes New Roman" w:hint="eastAsia"/>
+                <w:sz w:val="20"/>
+                <w:szCs w:val="20"/>
+              </w:rPr>
             </w:pPr>
             <w:r>
               <w:rPr>
@@ -8712,65 +8630,42 @@
                 <w:sz w:val="20"/>
                 <w:szCs w:val="20"/>
               </w:rPr>
-              <w:t>1</w:t>
-            </w:r>
-          </w:p>
-        </w:tc>
-        <w:tc>
-          <w:tcPr>
-            <w:tcW w:w="1483" w:type="dxa"/>
+              <w:t>RXACK</w:t>
+            </w:r>
+          </w:p>
+        </w:tc>
+        <w:tc>
+          <w:tcPr>
+            <w:tcW w:w="992" w:type="dxa"/>
           </w:tcPr>
           <w:p>
             <w:pPr>
               <w:cnfStyle w:val="000000010000" w:firstRow="0" w:lastRow="0" w:firstColumn="0" w:lastColumn="0" w:oddVBand="0" w:evenVBand="0" w:oddHBand="0" w:evenHBand="1" w:firstRowFirstColumn="0" w:firstRowLastColumn="0" w:lastRowFirstColumn="0" w:lastRowLastColumn="0"/>
+              <w:rPr>
+                <w:rFonts w:ascii="imes New Roman" w:hAnsi="imes New Roman" w:hint="eastAsia"/>
+                <w:sz w:val="20"/>
+                <w:szCs w:val="20"/>
+              </w:rPr>
+            </w:pPr>
+            <w:r>
               <w:rPr>
                 <w:rFonts w:ascii="imes New Roman" w:hAnsi="imes New Roman"/>
                 <w:sz w:val="20"/>
                 <w:szCs w:val="20"/>
               </w:rPr>
-            </w:pPr>
-            <w:r>
-              <w:rPr>
-                <w:rFonts w:ascii="imes New Roman" w:hAnsi="imes New Roman"/>
-                <w:sz w:val="20"/>
-                <w:szCs w:val="20"/>
-              </w:rPr>
-              <w:t>RXACK</w:t>
-            </w:r>
-          </w:p>
-        </w:tc>
-        <w:tc>
-          <w:tcPr>
-            <w:tcW w:w="992" w:type="dxa"/>
+              <w:t>0</w:t>
+            </w:r>
+          </w:p>
+        </w:tc>
+        <w:tc>
+          <w:tcPr>
+            <w:tcW w:w="1701" w:type="dxa"/>
           </w:tcPr>
           <w:p>
             <w:pPr>
               <w:cnfStyle w:val="000000010000" w:firstRow="0" w:lastRow="0" w:firstColumn="0" w:lastColumn="0" w:oddVBand="0" w:evenVBand="0" w:oddHBand="0" w:evenHBand="1" w:firstRowFirstColumn="0" w:firstRowLastColumn="0" w:lastRowFirstColumn="0" w:lastRowLastColumn="0"/>
               <w:rPr>
-                <w:rFonts w:ascii="imes New Roman" w:hAnsi="imes New Roman"/>
-                <w:sz w:val="20"/>
-                <w:szCs w:val="20"/>
-              </w:rPr>
-            </w:pPr>
-            <w:r>
-              <w:rPr>
-                <w:rFonts w:ascii="imes New Roman" w:hAnsi="imes New Roman"/>
-                <w:sz w:val="20"/>
-                <w:szCs w:val="20"/>
-              </w:rPr>
-              <w:t>0</w:t>
-            </w:r>
-          </w:p>
-        </w:tc>
-        <w:tc>
-          <w:tcPr>
-            <w:tcW w:w="1701" w:type="dxa"/>
-          </w:tcPr>
-          <w:p>
-            <w:pPr>
-              <w:cnfStyle w:val="000000010000" w:firstRow="0" w:lastRow="0" w:firstColumn="0" w:lastColumn="0" w:oddVBand="0" w:evenVBand="0" w:oddHBand="0" w:evenHBand="1" w:firstRowFirstColumn="0" w:firstRowLastColumn="0" w:lastRowFirstColumn="0" w:lastRowLastColumn="0"/>
-              <w:rPr>
-                <w:rFonts w:ascii="imes New Roman" w:hAnsi="imes New Roman"/>
+                <w:rFonts w:ascii="imes New Roman" w:hAnsi="imes New Roman" w:hint="eastAsia"/>
                 <w:sz w:val="20"/>
                 <w:szCs w:val="20"/>
               </w:rPr>
@@ -8805,7 +8700,7 @@
               <w:spacing w:after="0"/>
               <w:cnfStyle w:val="000000010000" w:firstRow="0" w:lastRow="0" w:firstColumn="0" w:lastColumn="0" w:oddVBand="0" w:evenVBand="0" w:oddHBand="0" w:evenHBand="1" w:firstRowFirstColumn="0" w:firstRowLastColumn="0" w:lastRowFirstColumn="0" w:lastRowLastColumn="0"/>
               <w:rPr>
-                <w:rFonts w:ascii="imes New Roman" w:hAnsi="imes New Roman"/>
+                <w:rFonts w:ascii="imes New Roman" w:hAnsi="imes New Roman" w:hint="eastAsia"/>
                 <w:sz w:val="20"/>
                 <w:szCs w:val="20"/>
               </w:rPr>
@@ -8839,7 +8734,7 @@
               </w:tabs>
               <w:cnfStyle w:val="000000010000" w:firstRow="0" w:lastRow="0" w:firstColumn="0" w:lastColumn="0" w:oddVBand="0" w:evenVBand="0" w:oddHBand="0" w:evenHBand="1" w:firstRowFirstColumn="0" w:firstRowLastColumn="0" w:lastRowFirstColumn="0" w:lastRowLastColumn="0"/>
               <w:rPr>
-                <w:rFonts w:ascii="imes New Roman" w:hAnsi="imes New Roman"/>
+                <w:rFonts w:ascii="imes New Roman" w:hAnsi="imes New Roman" w:hint="eastAsia"/>
                 <w:sz w:val="20"/>
                 <w:szCs w:val="20"/>
               </w:rPr>
@@ -8865,7 +8760,7 @@
               </w:tabs>
               <w:cnfStyle w:val="000000010000" w:firstRow="0" w:lastRow="0" w:firstColumn="0" w:lastColumn="0" w:oddVBand="0" w:evenVBand="0" w:oddHBand="0" w:evenHBand="1" w:firstRowFirstColumn="0" w:firstRowLastColumn="0" w:lastRowFirstColumn="0" w:lastRowLastColumn="0"/>
               <w:rPr>
-                <w:rFonts w:ascii="imes New Roman" w:hAnsi="imes New Roman"/>
+                <w:rFonts w:ascii="imes New Roman" w:hAnsi="imes New Roman" w:hint="eastAsia"/>
                 <w:sz w:val="20"/>
                 <w:szCs w:val="20"/>
               </w:rPr>
@@ -8894,10 +8789,33 @@
           <w:p>
             <w:pPr>
               <w:rPr>
+                <w:rFonts w:ascii="imes New Roman" w:hAnsi="imes New Roman" w:hint="eastAsia"/>
+                <w:sz w:val="20"/>
+                <w:szCs w:val="20"/>
+              </w:rPr>
+            </w:pPr>
+            <w:r>
+              <w:rPr>
                 <w:rFonts w:ascii="imes New Roman" w:hAnsi="imes New Roman"/>
                 <w:sz w:val="20"/>
                 <w:szCs w:val="20"/>
               </w:rPr>
+              <w:t>7 to 2</w:t>
+            </w:r>
+          </w:p>
+        </w:tc>
+        <w:tc>
+          <w:tcPr>
+            <w:tcW w:w="1483" w:type="dxa"/>
+          </w:tcPr>
+          <w:p>
+            <w:pPr>
+              <w:cnfStyle w:val="000000100000" w:firstRow="0" w:lastRow="0" w:firstColumn="0" w:lastColumn="0" w:oddVBand="0" w:evenVBand="0" w:oddHBand="1" w:evenHBand="0" w:firstRowFirstColumn="0" w:firstRowLastColumn="0" w:lastRowFirstColumn="0" w:lastRowLastColumn="0"/>
+              <w:rPr>
+                <w:rFonts w:ascii="imes New Roman" w:hAnsi="imes New Roman" w:hint="eastAsia"/>
+                <w:sz w:val="20"/>
+                <w:szCs w:val="20"/>
+              </w:rPr>
             </w:pPr>
             <w:r>
               <w:rPr>
@@ -8905,22 +8823,45 @@
                 <w:sz w:val="20"/>
                 <w:szCs w:val="20"/>
               </w:rPr>
-              <w:t>7 to 2</w:t>
-            </w:r>
-          </w:p>
-        </w:tc>
-        <w:tc>
-          <w:tcPr>
-            <w:tcW w:w="1483" w:type="dxa"/>
+              <w:t>Reserved</w:t>
+            </w:r>
+          </w:p>
+        </w:tc>
+        <w:tc>
+          <w:tcPr>
+            <w:tcW w:w="992" w:type="dxa"/>
           </w:tcPr>
           <w:p>
             <w:pPr>
               <w:cnfStyle w:val="000000100000" w:firstRow="0" w:lastRow="0" w:firstColumn="0" w:lastColumn="0" w:oddVBand="0" w:evenVBand="0" w:oddHBand="1" w:evenHBand="0" w:firstRowFirstColumn="0" w:firstRowLastColumn="0" w:lastRowFirstColumn="0" w:lastRowLastColumn="0"/>
+              <w:rPr>
+                <w:rFonts w:ascii="imes New Roman" w:hAnsi="imes New Roman" w:hint="eastAsia"/>
+                <w:sz w:val="20"/>
+                <w:szCs w:val="20"/>
+              </w:rPr>
+            </w:pPr>
+            <w:r>
               <w:rPr>
                 <w:rFonts w:ascii="imes New Roman" w:hAnsi="imes New Roman"/>
                 <w:sz w:val="20"/>
                 <w:szCs w:val="20"/>
               </w:rPr>
+              <w:t>0</w:t>
+            </w:r>
+          </w:p>
+        </w:tc>
+        <w:tc>
+          <w:tcPr>
+            <w:tcW w:w="1701" w:type="dxa"/>
+          </w:tcPr>
+          <w:p>
+            <w:pPr>
+              <w:cnfStyle w:val="000000100000" w:firstRow="0" w:lastRow="0" w:firstColumn="0" w:lastColumn="0" w:oddVBand="0" w:evenVBand="0" w:oddHBand="1" w:evenHBand="0" w:firstRowFirstColumn="0" w:firstRowLastColumn="0" w:lastRowFirstColumn="0" w:lastRowLastColumn="0"/>
+              <w:rPr>
+                <w:rFonts w:ascii="imes New Roman" w:hAnsi="imes New Roman" w:hint="eastAsia"/>
+                <w:sz w:val="20"/>
+                <w:szCs w:val="20"/>
+              </w:rPr>
             </w:pPr>
             <w:r>
               <w:rPr>
@@ -8928,65 +8869,19 @@
                 <w:sz w:val="20"/>
                 <w:szCs w:val="20"/>
               </w:rPr>
-              <w:t>Reserved</w:t>
-            </w:r>
-          </w:p>
-        </w:tc>
-        <w:tc>
-          <w:tcPr>
-            <w:tcW w:w="992" w:type="dxa"/>
+              <w:t>N/A</w:t>
+            </w:r>
+          </w:p>
+        </w:tc>
+        <w:tc>
+          <w:tcPr>
+            <w:tcW w:w="3969" w:type="dxa"/>
           </w:tcPr>
           <w:p>
             <w:pPr>
               <w:cnfStyle w:val="000000100000" w:firstRow="0" w:lastRow="0" w:firstColumn="0" w:lastColumn="0" w:oddVBand="0" w:evenVBand="0" w:oddHBand="1" w:evenHBand="0" w:firstRowFirstColumn="0" w:firstRowLastColumn="0" w:lastRowFirstColumn="0" w:lastRowLastColumn="0"/>
               <w:rPr>
-                <w:rFonts w:ascii="imes New Roman" w:hAnsi="imes New Roman"/>
-                <w:sz w:val="20"/>
-                <w:szCs w:val="20"/>
-              </w:rPr>
-            </w:pPr>
-            <w:r>
-              <w:rPr>
-                <w:rFonts w:ascii="imes New Roman" w:hAnsi="imes New Roman"/>
-                <w:sz w:val="20"/>
-                <w:szCs w:val="20"/>
-              </w:rPr>
-              <w:t>0</w:t>
-            </w:r>
-          </w:p>
-        </w:tc>
-        <w:tc>
-          <w:tcPr>
-            <w:tcW w:w="1701" w:type="dxa"/>
-          </w:tcPr>
-          <w:p>
-            <w:pPr>
-              <w:cnfStyle w:val="000000100000" w:firstRow="0" w:lastRow="0" w:firstColumn="0" w:lastColumn="0" w:oddVBand="0" w:evenVBand="0" w:oddHBand="1" w:evenHBand="0" w:firstRowFirstColumn="0" w:firstRowLastColumn="0" w:lastRowFirstColumn="0" w:lastRowLastColumn="0"/>
-              <w:rPr>
-                <w:rFonts w:ascii="imes New Roman" w:hAnsi="imes New Roman"/>
-                <w:sz w:val="20"/>
-                <w:szCs w:val="20"/>
-              </w:rPr>
-            </w:pPr>
-            <w:r>
-              <w:rPr>
-                <w:rFonts w:ascii="imes New Roman" w:hAnsi="imes New Roman"/>
-                <w:sz w:val="20"/>
-                <w:szCs w:val="20"/>
-              </w:rPr>
-              <w:t>N/A</w:t>
-            </w:r>
-          </w:p>
-        </w:tc>
-        <w:tc>
-          <w:tcPr>
-            <w:tcW w:w="3969" w:type="dxa"/>
-          </w:tcPr>
-          <w:p>
-            <w:pPr>
-              <w:cnfStyle w:val="000000100000" w:firstRow="0" w:lastRow="0" w:firstColumn="0" w:lastColumn="0" w:oddVBand="0" w:evenVBand="0" w:oddHBand="1" w:evenHBand="0" w:firstRowFirstColumn="0" w:firstRowLastColumn="0" w:lastRowFirstColumn="0" w:lastRowLastColumn="0"/>
-              <w:rPr>
-                <w:rFonts w:ascii="imes New Roman" w:hAnsi="imes New Roman"/>
+                <w:rFonts w:ascii="imes New Roman" w:hAnsi="imes New Roman" w:hint="eastAsia"/>
                 <w:sz w:val="20"/>
                 <w:szCs w:val="20"/>
               </w:rPr>
@@ -9017,21 +8912,9 @@
     <w:p>
       <w:pPr>
         <w:pStyle w:val="SousTitreModule"/>
-        <w:numPr>
-          <w:ilvl w:val="0"/>
-          <w:numId w:val="0"/>
-        </w:numPr>
         <w:spacing w:after="240"/>
-        <w:ind w:left="720"/>
-      </w:pPr>
-    </w:p>
-    <w:p>
-      <w:pPr>
-        <w:pStyle w:val="SousTitreModule"/>
-        <w:spacing w:after="240"/>
-      </w:pPr>
-      <w:r>
-        <w:lastRenderedPageBreak/>
+      </w:pPr>
+      <w:r>
         <w:t>ADDRESS</w:t>
       </w:r>
       <w:r>
@@ -9074,7 +8957,7 @@
         <w:keepNext/>
         <w:jc w:val="left"/>
       </w:pPr>
-      <w:bookmarkStart w:id="23" w:name="_Toc181883692"/>
+      <w:bookmarkStart w:id="23" w:name="_Toc181966349"/>
       <w:r>
         <w:t xml:space="preserve">Table </w:t>
       </w:r>
@@ -9131,10 +9014,33 @@
           <w:p>
             <w:pPr>
               <w:rPr>
+                <w:rFonts w:ascii="imes New Roman" w:hAnsi="imes New Roman" w:hint="eastAsia"/>
+                <w:sz w:val="20"/>
+                <w:szCs w:val="20"/>
+              </w:rPr>
+            </w:pPr>
+            <w:r>
+              <w:rPr>
                 <w:rFonts w:ascii="imes New Roman" w:hAnsi="imes New Roman"/>
                 <w:sz w:val="20"/>
                 <w:szCs w:val="20"/>
               </w:rPr>
+              <w:t>Bits</w:t>
+            </w:r>
+          </w:p>
+        </w:tc>
+        <w:tc>
+          <w:tcPr>
+            <w:tcW w:w="1483" w:type="dxa"/>
+          </w:tcPr>
+          <w:p>
+            <w:pPr>
+              <w:cnfStyle w:val="100000000000" w:firstRow="1" w:lastRow="0" w:firstColumn="0" w:lastColumn="0" w:oddVBand="0" w:evenVBand="0" w:oddHBand="0" w:evenHBand="0" w:firstRowFirstColumn="0" w:firstRowLastColumn="0" w:lastRowFirstColumn="0" w:lastRowLastColumn="0"/>
+              <w:rPr>
+                <w:rFonts w:ascii="imes New Roman" w:hAnsi="imes New Roman" w:hint="eastAsia"/>
+                <w:sz w:val="20"/>
+                <w:szCs w:val="20"/>
+              </w:rPr>
             </w:pPr>
             <w:r>
               <w:rPr>
@@ -9142,22 +9048,45 @@
                 <w:sz w:val="20"/>
                 <w:szCs w:val="20"/>
               </w:rPr>
-              <w:t>Bits</w:t>
-            </w:r>
-          </w:p>
-        </w:tc>
-        <w:tc>
-          <w:tcPr>
-            <w:tcW w:w="1483" w:type="dxa"/>
+              <w:t>Fields Name</w:t>
+            </w:r>
+          </w:p>
+        </w:tc>
+        <w:tc>
+          <w:tcPr>
+            <w:tcW w:w="992" w:type="dxa"/>
           </w:tcPr>
           <w:p>
             <w:pPr>
               <w:cnfStyle w:val="100000000000" w:firstRow="1" w:lastRow="0" w:firstColumn="0" w:lastColumn="0" w:oddVBand="0" w:evenVBand="0" w:oddHBand="0" w:evenHBand="0" w:firstRowFirstColumn="0" w:firstRowLastColumn="0" w:lastRowFirstColumn="0" w:lastRowLastColumn="0"/>
+              <w:rPr>
+                <w:rFonts w:ascii="imes New Roman" w:hAnsi="imes New Roman" w:hint="eastAsia"/>
+                <w:sz w:val="20"/>
+                <w:szCs w:val="20"/>
+              </w:rPr>
+            </w:pPr>
+            <w:r>
               <w:rPr>
                 <w:rFonts w:ascii="imes New Roman" w:hAnsi="imes New Roman"/>
                 <w:sz w:val="20"/>
                 <w:szCs w:val="20"/>
               </w:rPr>
+              <w:t>Default Value</w:t>
+            </w:r>
+          </w:p>
+        </w:tc>
+        <w:tc>
+          <w:tcPr>
+            <w:tcW w:w="1701" w:type="dxa"/>
+          </w:tcPr>
+          <w:p>
+            <w:pPr>
+              <w:cnfStyle w:val="100000000000" w:firstRow="1" w:lastRow="0" w:firstColumn="0" w:lastColumn="0" w:oddVBand="0" w:evenVBand="0" w:oddHBand="0" w:evenHBand="0" w:firstRowFirstColumn="0" w:firstRowLastColumn="0" w:lastRowFirstColumn="0" w:lastRowLastColumn="0"/>
+              <w:rPr>
+                <w:rFonts w:ascii="imes New Roman" w:hAnsi="imes New Roman" w:hint="eastAsia"/>
+                <w:sz w:val="20"/>
+                <w:szCs w:val="20"/>
+              </w:rPr>
             </w:pPr>
             <w:r>
               <w:rPr>
@@ -9165,65 +9094,19 @@
                 <w:sz w:val="20"/>
                 <w:szCs w:val="20"/>
               </w:rPr>
-              <w:t>Fields Name</w:t>
-            </w:r>
-          </w:p>
-        </w:tc>
-        <w:tc>
-          <w:tcPr>
-            <w:tcW w:w="992" w:type="dxa"/>
+              <w:t>Access Type</w:t>
+            </w:r>
+          </w:p>
+        </w:tc>
+        <w:tc>
+          <w:tcPr>
+            <w:tcW w:w="3969" w:type="dxa"/>
           </w:tcPr>
           <w:p>
             <w:pPr>
               <w:cnfStyle w:val="100000000000" w:firstRow="1" w:lastRow="0" w:firstColumn="0" w:lastColumn="0" w:oddVBand="0" w:evenVBand="0" w:oddHBand="0" w:evenHBand="0" w:firstRowFirstColumn="0" w:firstRowLastColumn="0" w:lastRowFirstColumn="0" w:lastRowLastColumn="0"/>
               <w:rPr>
-                <w:rFonts w:ascii="imes New Roman" w:hAnsi="imes New Roman"/>
-                <w:sz w:val="20"/>
-                <w:szCs w:val="20"/>
-              </w:rPr>
-            </w:pPr>
-            <w:r>
-              <w:rPr>
-                <w:rFonts w:ascii="imes New Roman" w:hAnsi="imes New Roman"/>
-                <w:sz w:val="20"/>
-                <w:szCs w:val="20"/>
-              </w:rPr>
-              <w:t>Default Value</w:t>
-            </w:r>
-          </w:p>
-        </w:tc>
-        <w:tc>
-          <w:tcPr>
-            <w:tcW w:w="1701" w:type="dxa"/>
-          </w:tcPr>
-          <w:p>
-            <w:pPr>
-              <w:cnfStyle w:val="100000000000" w:firstRow="1" w:lastRow="0" w:firstColumn="0" w:lastColumn="0" w:oddVBand="0" w:evenVBand="0" w:oddHBand="0" w:evenHBand="0" w:firstRowFirstColumn="0" w:firstRowLastColumn="0" w:lastRowFirstColumn="0" w:lastRowLastColumn="0"/>
-              <w:rPr>
-                <w:rFonts w:ascii="imes New Roman" w:hAnsi="imes New Roman"/>
-                <w:sz w:val="20"/>
-                <w:szCs w:val="20"/>
-              </w:rPr>
-            </w:pPr>
-            <w:r>
-              <w:rPr>
-                <w:rFonts w:ascii="imes New Roman" w:hAnsi="imes New Roman"/>
-                <w:sz w:val="20"/>
-                <w:szCs w:val="20"/>
-              </w:rPr>
-              <w:t>Access Type</w:t>
-            </w:r>
-          </w:p>
-        </w:tc>
-        <w:tc>
-          <w:tcPr>
-            <w:tcW w:w="3969" w:type="dxa"/>
-          </w:tcPr>
-          <w:p>
-            <w:pPr>
-              <w:cnfStyle w:val="100000000000" w:firstRow="1" w:lastRow="0" w:firstColumn="0" w:lastColumn="0" w:oddVBand="0" w:evenVBand="0" w:oddHBand="0" w:evenHBand="0" w:firstRowFirstColumn="0" w:firstRowLastColumn="0" w:lastRowFirstColumn="0" w:lastRowLastColumn="0"/>
-              <w:rPr>
-                <w:rFonts w:ascii="imes New Roman" w:hAnsi="imes New Roman"/>
+                <w:rFonts w:ascii="imes New Roman" w:hAnsi="imes New Roman" w:hint="eastAsia"/>
                 <w:sz w:val="20"/>
                 <w:szCs w:val="20"/>
               </w:rPr>
@@ -9252,10 +9135,33 @@
           <w:p>
             <w:pPr>
               <w:rPr>
+                <w:rFonts w:ascii="imes New Roman" w:hAnsi="imes New Roman" w:hint="eastAsia"/>
+                <w:sz w:val="20"/>
+                <w:szCs w:val="20"/>
+              </w:rPr>
+            </w:pPr>
+            <w:r>
+              <w:rPr>
                 <w:rFonts w:ascii="imes New Roman" w:hAnsi="imes New Roman"/>
                 <w:sz w:val="20"/>
                 <w:szCs w:val="20"/>
               </w:rPr>
+              <w:t>7 to 0</w:t>
+            </w:r>
+          </w:p>
+        </w:tc>
+        <w:tc>
+          <w:tcPr>
+            <w:tcW w:w="1483" w:type="dxa"/>
+          </w:tcPr>
+          <w:p>
+            <w:pPr>
+              <w:cnfStyle w:val="000000100000" w:firstRow="0" w:lastRow="0" w:firstColumn="0" w:lastColumn="0" w:oddVBand="0" w:evenVBand="0" w:oddHBand="1" w:evenHBand="0" w:firstRowFirstColumn="0" w:firstRowLastColumn="0" w:lastRowFirstColumn="0" w:lastRowLastColumn="0"/>
+              <w:rPr>
+                <w:rFonts w:ascii="imes New Roman" w:hAnsi="imes New Roman" w:hint="eastAsia"/>
+                <w:sz w:val="20"/>
+                <w:szCs w:val="20"/>
+              </w:rPr>
             </w:pPr>
             <w:r>
               <w:rPr>
@@ -9263,22 +9169,45 @@
                 <w:sz w:val="20"/>
                 <w:szCs w:val="20"/>
               </w:rPr>
-              <w:t>7 to 0</w:t>
-            </w:r>
-          </w:p>
-        </w:tc>
-        <w:tc>
-          <w:tcPr>
-            <w:tcW w:w="1483" w:type="dxa"/>
+              <w:t>ADDR</w:t>
+            </w:r>
+          </w:p>
+        </w:tc>
+        <w:tc>
+          <w:tcPr>
+            <w:tcW w:w="992" w:type="dxa"/>
           </w:tcPr>
           <w:p>
             <w:pPr>
               <w:cnfStyle w:val="000000100000" w:firstRow="0" w:lastRow="0" w:firstColumn="0" w:lastColumn="0" w:oddVBand="0" w:evenVBand="0" w:oddHBand="1" w:evenHBand="0" w:firstRowFirstColumn="0" w:firstRowLastColumn="0" w:lastRowFirstColumn="0" w:lastRowLastColumn="0"/>
+              <w:rPr>
+                <w:rFonts w:ascii="imes New Roman" w:hAnsi="imes New Roman" w:hint="eastAsia"/>
+                <w:sz w:val="20"/>
+                <w:szCs w:val="20"/>
+              </w:rPr>
+            </w:pPr>
+            <w:r>
               <w:rPr>
                 <w:rFonts w:ascii="imes New Roman" w:hAnsi="imes New Roman"/>
                 <w:sz w:val="20"/>
                 <w:szCs w:val="20"/>
               </w:rPr>
+              <w:t>0</w:t>
+            </w:r>
+          </w:p>
+        </w:tc>
+        <w:tc>
+          <w:tcPr>
+            <w:tcW w:w="1701" w:type="dxa"/>
+          </w:tcPr>
+          <w:p>
+            <w:pPr>
+              <w:cnfStyle w:val="000000100000" w:firstRow="0" w:lastRow="0" w:firstColumn="0" w:lastColumn="0" w:oddVBand="0" w:evenVBand="0" w:oddHBand="1" w:evenHBand="0" w:firstRowFirstColumn="0" w:firstRowLastColumn="0" w:lastRowFirstColumn="0" w:lastRowLastColumn="0"/>
+              <w:rPr>
+                <w:rFonts w:ascii="imes New Roman" w:hAnsi="imes New Roman" w:hint="eastAsia"/>
+                <w:sz w:val="20"/>
+                <w:szCs w:val="20"/>
+              </w:rPr>
             </w:pPr>
             <w:r>
               <w:rPr>
@@ -9286,65 +9215,19 @@
                 <w:sz w:val="20"/>
                 <w:szCs w:val="20"/>
               </w:rPr>
-              <w:t>ADDR</w:t>
-            </w:r>
-          </w:p>
-        </w:tc>
-        <w:tc>
-          <w:tcPr>
-            <w:tcW w:w="992" w:type="dxa"/>
+              <w:t>WO</w:t>
+            </w:r>
+          </w:p>
+        </w:tc>
+        <w:tc>
+          <w:tcPr>
+            <w:tcW w:w="3969" w:type="dxa"/>
           </w:tcPr>
           <w:p>
             <w:pPr>
               <w:cnfStyle w:val="000000100000" w:firstRow="0" w:lastRow="0" w:firstColumn="0" w:lastColumn="0" w:oddVBand="0" w:evenVBand="0" w:oddHBand="1" w:evenHBand="0" w:firstRowFirstColumn="0" w:firstRowLastColumn="0" w:lastRowFirstColumn="0" w:lastRowLastColumn="0"/>
               <w:rPr>
-                <w:rFonts w:ascii="imes New Roman" w:hAnsi="imes New Roman"/>
-                <w:sz w:val="20"/>
-                <w:szCs w:val="20"/>
-              </w:rPr>
-            </w:pPr>
-            <w:r>
-              <w:rPr>
-                <w:rFonts w:ascii="imes New Roman" w:hAnsi="imes New Roman"/>
-                <w:sz w:val="20"/>
-                <w:szCs w:val="20"/>
-              </w:rPr>
-              <w:t>0</w:t>
-            </w:r>
-          </w:p>
-        </w:tc>
-        <w:tc>
-          <w:tcPr>
-            <w:tcW w:w="1701" w:type="dxa"/>
-          </w:tcPr>
-          <w:p>
-            <w:pPr>
-              <w:cnfStyle w:val="000000100000" w:firstRow="0" w:lastRow="0" w:firstColumn="0" w:lastColumn="0" w:oddVBand="0" w:evenVBand="0" w:oddHBand="1" w:evenHBand="0" w:firstRowFirstColumn="0" w:firstRowLastColumn="0" w:lastRowFirstColumn="0" w:lastRowLastColumn="0"/>
-              <w:rPr>
-                <w:rFonts w:ascii="imes New Roman" w:hAnsi="imes New Roman"/>
-                <w:sz w:val="20"/>
-                <w:szCs w:val="20"/>
-              </w:rPr>
-            </w:pPr>
-            <w:r>
-              <w:rPr>
-                <w:rFonts w:ascii="imes New Roman" w:hAnsi="imes New Roman"/>
-                <w:sz w:val="20"/>
-                <w:szCs w:val="20"/>
-              </w:rPr>
-              <w:t>WO</w:t>
-            </w:r>
-          </w:p>
-        </w:tc>
-        <w:tc>
-          <w:tcPr>
-            <w:tcW w:w="3969" w:type="dxa"/>
-          </w:tcPr>
-          <w:p>
-            <w:pPr>
-              <w:cnfStyle w:val="000000100000" w:firstRow="0" w:lastRow="0" w:firstColumn="0" w:lastColumn="0" w:oddVBand="0" w:evenVBand="0" w:oddHBand="1" w:evenHBand="0" w:firstRowFirstColumn="0" w:firstRowLastColumn="0" w:lastRowFirstColumn="0" w:lastRowLastColumn="0"/>
-              <w:rPr>
-                <w:rFonts w:ascii="imes New Roman" w:hAnsi="imes New Roman" w:cs="Lucida Sans Unicode"/>
+                <w:rFonts w:ascii="imes New Roman" w:hAnsi="imes New Roman" w:cs="Lucida Sans Unicode" w:hint="eastAsia"/>
                 <w:sz w:val="20"/>
                 <w:szCs w:val="20"/>
               </w:rPr>
@@ -9418,7 +9301,7 @@
         <w:keepNext/>
         <w:jc w:val="left"/>
       </w:pPr>
-      <w:bookmarkStart w:id="24" w:name="_Toc181883693"/>
+      <w:bookmarkStart w:id="24" w:name="_Toc181966350"/>
       <w:r>
         <w:t xml:space="preserve">Table </w:t>
       </w:r>
@@ -9475,10 +9358,33 @@
           <w:p>
             <w:pPr>
               <w:rPr>
+                <w:rFonts w:ascii="imes New Roman" w:hAnsi="imes New Roman" w:hint="eastAsia"/>
+                <w:sz w:val="20"/>
+                <w:szCs w:val="20"/>
+              </w:rPr>
+            </w:pPr>
+            <w:r>
+              <w:rPr>
                 <w:rFonts w:ascii="imes New Roman" w:hAnsi="imes New Roman"/>
                 <w:sz w:val="20"/>
                 <w:szCs w:val="20"/>
               </w:rPr>
+              <w:t>Bits</w:t>
+            </w:r>
+          </w:p>
+        </w:tc>
+        <w:tc>
+          <w:tcPr>
+            <w:tcW w:w="1483" w:type="dxa"/>
+          </w:tcPr>
+          <w:p>
+            <w:pPr>
+              <w:cnfStyle w:val="100000000000" w:firstRow="1" w:lastRow="0" w:firstColumn="0" w:lastColumn="0" w:oddVBand="0" w:evenVBand="0" w:oddHBand="0" w:evenHBand="0" w:firstRowFirstColumn="0" w:firstRowLastColumn="0" w:lastRowFirstColumn="0" w:lastRowLastColumn="0"/>
+              <w:rPr>
+                <w:rFonts w:ascii="imes New Roman" w:hAnsi="imes New Roman" w:hint="eastAsia"/>
+                <w:sz w:val="20"/>
+                <w:szCs w:val="20"/>
+              </w:rPr>
             </w:pPr>
             <w:r>
               <w:rPr>
@@ -9486,22 +9392,45 @@
                 <w:sz w:val="20"/>
                 <w:szCs w:val="20"/>
               </w:rPr>
-              <w:t>Bits</w:t>
-            </w:r>
-          </w:p>
-        </w:tc>
-        <w:tc>
-          <w:tcPr>
-            <w:tcW w:w="1483" w:type="dxa"/>
+              <w:t>Fields Name</w:t>
+            </w:r>
+          </w:p>
+        </w:tc>
+        <w:tc>
+          <w:tcPr>
+            <w:tcW w:w="992" w:type="dxa"/>
           </w:tcPr>
           <w:p>
             <w:pPr>
               <w:cnfStyle w:val="100000000000" w:firstRow="1" w:lastRow="0" w:firstColumn="0" w:lastColumn="0" w:oddVBand="0" w:evenVBand="0" w:oddHBand="0" w:evenHBand="0" w:firstRowFirstColumn="0" w:firstRowLastColumn="0" w:lastRowFirstColumn="0" w:lastRowLastColumn="0"/>
+              <w:rPr>
+                <w:rFonts w:ascii="imes New Roman" w:hAnsi="imes New Roman" w:hint="eastAsia"/>
+                <w:sz w:val="20"/>
+                <w:szCs w:val="20"/>
+              </w:rPr>
+            </w:pPr>
+            <w:r>
               <w:rPr>
                 <w:rFonts w:ascii="imes New Roman" w:hAnsi="imes New Roman"/>
                 <w:sz w:val="20"/>
                 <w:szCs w:val="20"/>
               </w:rPr>
+              <w:t>Default Value</w:t>
+            </w:r>
+          </w:p>
+        </w:tc>
+        <w:tc>
+          <w:tcPr>
+            <w:tcW w:w="1701" w:type="dxa"/>
+          </w:tcPr>
+          <w:p>
+            <w:pPr>
+              <w:cnfStyle w:val="100000000000" w:firstRow="1" w:lastRow="0" w:firstColumn="0" w:lastColumn="0" w:oddVBand="0" w:evenVBand="0" w:oddHBand="0" w:evenHBand="0" w:firstRowFirstColumn="0" w:firstRowLastColumn="0" w:lastRowFirstColumn="0" w:lastRowLastColumn="0"/>
+              <w:rPr>
+                <w:rFonts w:ascii="imes New Roman" w:hAnsi="imes New Roman" w:hint="eastAsia"/>
+                <w:sz w:val="20"/>
+                <w:szCs w:val="20"/>
+              </w:rPr>
             </w:pPr>
             <w:r>
               <w:rPr>
@@ -9509,65 +9438,19 @@
                 <w:sz w:val="20"/>
                 <w:szCs w:val="20"/>
               </w:rPr>
-              <w:t>Fields Name</w:t>
-            </w:r>
-          </w:p>
-        </w:tc>
-        <w:tc>
-          <w:tcPr>
-            <w:tcW w:w="992" w:type="dxa"/>
+              <w:t>Access Type</w:t>
+            </w:r>
+          </w:p>
+        </w:tc>
+        <w:tc>
+          <w:tcPr>
+            <w:tcW w:w="3969" w:type="dxa"/>
           </w:tcPr>
           <w:p>
             <w:pPr>
               <w:cnfStyle w:val="100000000000" w:firstRow="1" w:lastRow="0" w:firstColumn="0" w:lastColumn="0" w:oddVBand="0" w:evenVBand="0" w:oddHBand="0" w:evenHBand="0" w:firstRowFirstColumn="0" w:firstRowLastColumn="0" w:lastRowFirstColumn="0" w:lastRowLastColumn="0"/>
               <w:rPr>
-                <w:rFonts w:ascii="imes New Roman" w:hAnsi="imes New Roman"/>
-                <w:sz w:val="20"/>
-                <w:szCs w:val="20"/>
-              </w:rPr>
-            </w:pPr>
-            <w:r>
-              <w:rPr>
-                <w:rFonts w:ascii="imes New Roman" w:hAnsi="imes New Roman"/>
-                <w:sz w:val="20"/>
-                <w:szCs w:val="20"/>
-              </w:rPr>
-              <w:t>Default Value</w:t>
-            </w:r>
-          </w:p>
-        </w:tc>
-        <w:tc>
-          <w:tcPr>
-            <w:tcW w:w="1701" w:type="dxa"/>
-          </w:tcPr>
-          <w:p>
-            <w:pPr>
-              <w:cnfStyle w:val="100000000000" w:firstRow="1" w:lastRow="0" w:firstColumn="0" w:lastColumn="0" w:oddVBand="0" w:evenVBand="0" w:oddHBand="0" w:evenHBand="0" w:firstRowFirstColumn="0" w:firstRowLastColumn="0" w:lastRowFirstColumn="0" w:lastRowLastColumn="0"/>
-              <w:rPr>
-                <w:rFonts w:ascii="imes New Roman" w:hAnsi="imes New Roman"/>
-                <w:sz w:val="20"/>
-                <w:szCs w:val="20"/>
-              </w:rPr>
-            </w:pPr>
-            <w:r>
-              <w:rPr>
-                <w:rFonts w:ascii="imes New Roman" w:hAnsi="imes New Roman"/>
-                <w:sz w:val="20"/>
-                <w:szCs w:val="20"/>
-              </w:rPr>
-              <w:t>Access Type</w:t>
-            </w:r>
-          </w:p>
-        </w:tc>
-        <w:tc>
-          <w:tcPr>
-            <w:tcW w:w="3969" w:type="dxa"/>
-          </w:tcPr>
-          <w:p>
-            <w:pPr>
-              <w:cnfStyle w:val="100000000000" w:firstRow="1" w:lastRow="0" w:firstColumn="0" w:lastColumn="0" w:oddVBand="0" w:evenVBand="0" w:oddHBand="0" w:evenHBand="0" w:firstRowFirstColumn="0" w:firstRowLastColumn="0" w:lastRowFirstColumn="0" w:lastRowLastColumn="0"/>
-              <w:rPr>
-                <w:rFonts w:ascii="imes New Roman" w:hAnsi="imes New Roman"/>
+                <w:rFonts w:ascii="imes New Roman" w:hAnsi="imes New Roman" w:hint="eastAsia"/>
                 <w:sz w:val="20"/>
                 <w:szCs w:val="20"/>
               </w:rPr>
@@ -9596,10 +9479,33 @@
           <w:p>
             <w:pPr>
               <w:rPr>
+                <w:rFonts w:ascii="imes New Roman" w:hAnsi="imes New Roman" w:hint="eastAsia"/>
+                <w:sz w:val="20"/>
+                <w:szCs w:val="20"/>
+              </w:rPr>
+            </w:pPr>
+            <w:r>
+              <w:rPr>
                 <w:rFonts w:ascii="imes New Roman" w:hAnsi="imes New Roman"/>
                 <w:sz w:val="20"/>
                 <w:szCs w:val="20"/>
               </w:rPr>
+              <w:t>7 to 0</w:t>
+            </w:r>
+          </w:p>
+        </w:tc>
+        <w:tc>
+          <w:tcPr>
+            <w:tcW w:w="1483" w:type="dxa"/>
+          </w:tcPr>
+          <w:p>
+            <w:pPr>
+              <w:cnfStyle w:val="000000100000" w:firstRow="0" w:lastRow="0" w:firstColumn="0" w:lastColumn="0" w:oddVBand="0" w:evenVBand="0" w:oddHBand="1" w:evenHBand="0" w:firstRowFirstColumn="0" w:firstRowLastColumn="0" w:lastRowFirstColumn="0" w:lastRowLastColumn="0"/>
+              <w:rPr>
+                <w:rFonts w:ascii="imes New Roman" w:hAnsi="imes New Roman" w:hint="eastAsia"/>
+                <w:sz w:val="20"/>
+                <w:szCs w:val="20"/>
+              </w:rPr>
             </w:pPr>
             <w:r>
               <w:rPr>
@@ -9607,22 +9513,45 @@
                 <w:sz w:val="20"/>
                 <w:szCs w:val="20"/>
               </w:rPr>
-              <w:t>7 to 0</w:t>
-            </w:r>
-          </w:p>
-        </w:tc>
-        <w:tc>
-          <w:tcPr>
-            <w:tcW w:w="1483" w:type="dxa"/>
+              <w:t>TX_DATA</w:t>
+            </w:r>
+          </w:p>
+        </w:tc>
+        <w:tc>
+          <w:tcPr>
+            <w:tcW w:w="992" w:type="dxa"/>
           </w:tcPr>
           <w:p>
             <w:pPr>
               <w:cnfStyle w:val="000000100000" w:firstRow="0" w:lastRow="0" w:firstColumn="0" w:lastColumn="0" w:oddVBand="0" w:evenVBand="0" w:oddHBand="1" w:evenHBand="0" w:firstRowFirstColumn="0" w:firstRowLastColumn="0" w:lastRowFirstColumn="0" w:lastRowLastColumn="0"/>
+              <w:rPr>
+                <w:rFonts w:ascii="imes New Roman" w:hAnsi="imes New Roman" w:hint="eastAsia"/>
+                <w:sz w:val="20"/>
+                <w:szCs w:val="20"/>
+              </w:rPr>
+            </w:pPr>
+            <w:r>
               <w:rPr>
                 <w:rFonts w:ascii="imes New Roman" w:hAnsi="imes New Roman"/>
                 <w:sz w:val="20"/>
                 <w:szCs w:val="20"/>
               </w:rPr>
+              <w:t>0</w:t>
+            </w:r>
+          </w:p>
+        </w:tc>
+        <w:tc>
+          <w:tcPr>
+            <w:tcW w:w="1701" w:type="dxa"/>
+          </w:tcPr>
+          <w:p>
+            <w:pPr>
+              <w:cnfStyle w:val="000000100000" w:firstRow="0" w:lastRow="0" w:firstColumn="0" w:lastColumn="0" w:oddVBand="0" w:evenVBand="0" w:oddHBand="1" w:evenHBand="0" w:firstRowFirstColumn="0" w:firstRowLastColumn="0" w:lastRowFirstColumn="0" w:lastRowLastColumn="0"/>
+              <w:rPr>
+                <w:rFonts w:ascii="imes New Roman" w:hAnsi="imes New Roman" w:hint="eastAsia"/>
+                <w:sz w:val="20"/>
+                <w:szCs w:val="20"/>
+              </w:rPr>
             </w:pPr>
             <w:r>
               <w:rPr>
@@ -9630,65 +9559,19 @@
                 <w:sz w:val="20"/>
                 <w:szCs w:val="20"/>
               </w:rPr>
-              <w:t>TX_DATA</w:t>
-            </w:r>
-          </w:p>
-        </w:tc>
-        <w:tc>
-          <w:tcPr>
-            <w:tcW w:w="992" w:type="dxa"/>
+              <w:t>WO</w:t>
+            </w:r>
+          </w:p>
+        </w:tc>
+        <w:tc>
+          <w:tcPr>
+            <w:tcW w:w="3969" w:type="dxa"/>
           </w:tcPr>
           <w:p>
             <w:pPr>
               <w:cnfStyle w:val="000000100000" w:firstRow="0" w:lastRow="0" w:firstColumn="0" w:lastColumn="0" w:oddVBand="0" w:evenVBand="0" w:oddHBand="1" w:evenHBand="0" w:firstRowFirstColumn="0" w:firstRowLastColumn="0" w:lastRowFirstColumn="0" w:lastRowLastColumn="0"/>
               <w:rPr>
-                <w:rFonts w:ascii="imes New Roman" w:hAnsi="imes New Roman"/>
-                <w:sz w:val="20"/>
-                <w:szCs w:val="20"/>
-              </w:rPr>
-            </w:pPr>
-            <w:r>
-              <w:rPr>
-                <w:rFonts w:ascii="imes New Roman" w:hAnsi="imes New Roman"/>
-                <w:sz w:val="20"/>
-                <w:szCs w:val="20"/>
-              </w:rPr>
-              <w:t>0</w:t>
-            </w:r>
-          </w:p>
-        </w:tc>
-        <w:tc>
-          <w:tcPr>
-            <w:tcW w:w="1701" w:type="dxa"/>
-          </w:tcPr>
-          <w:p>
-            <w:pPr>
-              <w:cnfStyle w:val="000000100000" w:firstRow="0" w:lastRow="0" w:firstColumn="0" w:lastColumn="0" w:oddVBand="0" w:evenVBand="0" w:oddHBand="1" w:evenHBand="0" w:firstRowFirstColumn="0" w:firstRowLastColumn="0" w:lastRowFirstColumn="0" w:lastRowLastColumn="0"/>
-              <w:rPr>
-                <w:rFonts w:ascii="imes New Roman" w:hAnsi="imes New Roman"/>
-                <w:sz w:val="20"/>
-                <w:szCs w:val="20"/>
-              </w:rPr>
-            </w:pPr>
-            <w:r>
-              <w:rPr>
-                <w:rFonts w:ascii="imes New Roman" w:hAnsi="imes New Roman"/>
-                <w:sz w:val="20"/>
-                <w:szCs w:val="20"/>
-              </w:rPr>
-              <w:t>WO</w:t>
-            </w:r>
-          </w:p>
-        </w:tc>
-        <w:tc>
-          <w:tcPr>
-            <w:tcW w:w="3969" w:type="dxa"/>
-          </w:tcPr>
-          <w:p>
-            <w:pPr>
-              <w:cnfStyle w:val="000000100000" w:firstRow="0" w:lastRow="0" w:firstColumn="0" w:lastColumn="0" w:oddVBand="0" w:evenVBand="0" w:oddHBand="1" w:evenHBand="0" w:firstRowFirstColumn="0" w:firstRowLastColumn="0" w:lastRowFirstColumn="0" w:lastRowLastColumn="0"/>
-              <w:rPr>
-                <w:rFonts w:ascii="imes New Roman" w:hAnsi="imes New Roman" w:cs="Lucida Sans Unicode"/>
+                <w:rFonts w:ascii="imes New Roman" w:hAnsi="imes New Roman" w:cs="Lucida Sans Unicode" w:hint="eastAsia"/>
                 <w:sz w:val="20"/>
                 <w:szCs w:val="20"/>
               </w:rPr>
@@ -9728,20 +9611,28 @@
         <w:rPr>
           <w:rFonts w:cs="Arial"/>
         </w:rPr>
-        <w:t>RECEIVE</w:t>
-      </w:r>
+        <w:t>RECEIVE (</w:t>
+      </w:r>
+      <w:proofErr w:type="spellStart"/>
       <w:r>
         <w:rPr>
           <w:rFonts w:cs="Arial"/>
         </w:rPr>
-        <w:t xml:space="preserve"> (</w:t>
+        <w:t>Receive</w:t>
+      </w:r>
+      <w:proofErr w:type="spellEnd"/>
+      <w:r>
+        <w:rPr>
+          <w:rFonts w:cs="Arial"/>
+        </w:rPr>
+        <w:t xml:space="preserve"> </w:t>
       </w:r>
       <w:proofErr w:type="spellStart"/>
       <w:r>
         <w:rPr>
           <w:rFonts w:cs="Arial"/>
         </w:rPr>
-        <w:t>Receive</w:t>
+        <w:t>register</w:t>
       </w:r>
       <w:proofErr w:type="spellEnd"/>
       <w:r>
@@ -9755,40 +9646,14 @@
         <w:rPr>
           <w:rFonts w:cs="Arial"/>
         </w:rPr>
-        <w:t>register</w:t>
+        <w:t>Address</w:t>
       </w:r>
       <w:proofErr w:type="spellEnd"/>
       <w:r>
         <w:rPr>
           <w:rFonts w:cs="Arial"/>
         </w:rPr>
-        <w:t xml:space="preserve"> </w:t>
-      </w:r>
-      <w:proofErr w:type="spellStart"/>
-      <w:r>
-        <w:rPr>
-          <w:rFonts w:cs="Arial"/>
-        </w:rPr>
-        <w:t>Address</w:t>
-      </w:r>
-      <w:proofErr w:type="spellEnd"/>
-      <w:r>
-        <w:rPr>
-          <w:rFonts w:cs="Arial"/>
-        </w:rPr>
-        <w:t xml:space="preserve"> – Offset 0</w:t>
-      </w:r>
-      <w:r>
-        <w:rPr>
-          <w:rFonts w:cs="Arial"/>
-        </w:rPr>
-        <w:t>4</w:t>
-      </w:r>
-      <w:r>
-        <w:rPr>
-          <w:rFonts w:cs="Arial"/>
-        </w:rPr>
-        <w:t>h)</w:t>
+        <w:t xml:space="preserve"> – Offset 04h)</w:t>
       </w:r>
     </w:p>
     <w:p>
@@ -9797,7 +9662,7 @@
         <w:keepNext/>
         <w:jc w:val="left"/>
       </w:pPr>
-      <w:bookmarkStart w:id="25" w:name="_Toc181883694"/>
+      <w:bookmarkStart w:id="25" w:name="_Toc181966351"/>
       <w:r>
         <w:t xml:space="preserve">Table </w:t>
       </w:r>
@@ -9854,10 +9719,33 @@
           <w:p>
             <w:pPr>
               <w:rPr>
+                <w:rFonts w:ascii="imes New Roman" w:hAnsi="imes New Roman" w:hint="eastAsia"/>
+                <w:sz w:val="20"/>
+                <w:szCs w:val="20"/>
+              </w:rPr>
+            </w:pPr>
+            <w:r>
+              <w:rPr>
                 <w:rFonts w:ascii="imes New Roman" w:hAnsi="imes New Roman"/>
                 <w:sz w:val="20"/>
                 <w:szCs w:val="20"/>
               </w:rPr>
+              <w:t>Bits</w:t>
+            </w:r>
+          </w:p>
+        </w:tc>
+        <w:tc>
+          <w:tcPr>
+            <w:tcW w:w="1483" w:type="dxa"/>
+          </w:tcPr>
+          <w:p>
+            <w:pPr>
+              <w:cnfStyle w:val="100000000000" w:firstRow="1" w:lastRow="0" w:firstColumn="0" w:lastColumn="0" w:oddVBand="0" w:evenVBand="0" w:oddHBand="0" w:evenHBand="0" w:firstRowFirstColumn="0" w:firstRowLastColumn="0" w:lastRowFirstColumn="0" w:lastRowLastColumn="0"/>
+              <w:rPr>
+                <w:rFonts w:ascii="imes New Roman" w:hAnsi="imes New Roman" w:hint="eastAsia"/>
+                <w:sz w:val="20"/>
+                <w:szCs w:val="20"/>
+              </w:rPr>
             </w:pPr>
             <w:r>
               <w:rPr>
@@ -9865,22 +9753,45 @@
                 <w:sz w:val="20"/>
                 <w:szCs w:val="20"/>
               </w:rPr>
-              <w:t>Bits</w:t>
-            </w:r>
-          </w:p>
-        </w:tc>
-        <w:tc>
-          <w:tcPr>
-            <w:tcW w:w="1483" w:type="dxa"/>
+              <w:t>Fields Name</w:t>
+            </w:r>
+          </w:p>
+        </w:tc>
+        <w:tc>
+          <w:tcPr>
+            <w:tcW w:w="992" w:type="dxa"/>
           </w:tcPr>
           <w:p>
             <w:pPr>
               <w:cnfStyle w:val="100000000000" w:firstRow="1" w:lastRow="0" w:firstColumn="0" w:lastColumn="0" w:oddVBand="0" w:evenVBand="0" w:oddHBand="0" w:evenHBand="0" w:firstRowFirstColumn="0" w:firstRowLastColumn="0" w:lastRowFirstColumn="0" w:lastRowLastColumn="0"/>
+              <w:rPr>
+                <w:rFonts w:ascii="imes New Roman" w:hAnsi="imes New Roman" w:hint="eastAsia"/>
+                <w:sz w:val="20"/>
+                <w:szCs w:val="20"/>
+              </w:rPr>
+            </w:pPr>
+            <w:r>
               <w:rPr>
                 <w:rFonts w:ascii="imes New Roman" w:hAnsi="imes New Roman"/>
                 <w:sz w:val="20"/>
                 <w:szCs w:val="20"/>
               </w:rPr>
+              <w:t>Default Value</w:t>
+            </w:r>
+          </w:p>
+        </w:tc>
+        <w:tc>
+          <w:tcPr>
+            <w:tcW w:w="1701" w:type="dxa"/>
+          </w:tcPr>
+          <w:p>
+            <w:pPr>
+              <w:cnfStyle w:val="100000000000" w:firstRow="1" w:lastRow="0" w:firstColumn="0" w:lastColumn="0" w:oddVBand="0" w:evenVBand="0" w:oddHBand="0" w:evenHBand="0" w:firstRowFirstColumn="0" w:firstRowLastColumn="0" w:lastRowFirstColumn="0" w:lastRowLastColumn="0"/>
+              <w:rPr>
+                <w:rFonts w:ascii="imes New Roman" w:hAnsi="imes New Roman" w:hint="eastAsia"/>
+                <w:sz w:val="20"/>
+                <w:szCs w:val="20"/>
+              </w:rPr>
             </w:pPr>
             <w:r>
               <w:rPr>
@@ -9888,65 +9799,19 @@
                 <w:sz w:val="20"/>
                 <w:szCs w:val="20"/>
               </w:rPr>
-              <w:t>Fields Name</w:t>
-            </w:r>
-          </w:p>
-        </w:tc>
-        <w:tc>
-          <w:tcPr>
-            <w:tcW w:w="992" w:type="dxa"/>
+              <w:t>Access Type</w:t>
+            </w:r>
+          </w:p>
+        </w:tc>
+        <w:tc>
+          <w:tcPr>
+            <w:tcW w:w="3969" w:type="dxa"/>
           </w:tcPr>
           <w:p>
             <w:pPr>
               <w:cnfStyle w:val="100000000000" w:firstRow="1" w:lastRow="0" w:firstColumn="0" w:lastColumn="0" w:oddVBand="0" w:evenVBand="0" w:oddHBand="0" w:evenHBand="0" w:firstRowFirstColumn="0" w:firstRowLastColumn="0" w:lastRowFirstColumn="0" w:lastRowLastColumn="0"/>
               <w:rPr>
-                <w:rFonts w:ascii="imes New Roman" w:hAnsi="imes New Roman"/>
-                <w:sz w:val="20"/>
-                <w:szCs w:val="20"/>
-              </w:rPr>
-            </w:pPr>
-            <w:r>
-              <w:rPr>
-                <w:rFonts w:ascii="imes New Roman" w:hAnsi="imes New Roman"/>
-                <w:sz w:val="20"/>
-                <w:szCs w:val="20"/>
-              </w:rPr>
-              <w:t>Default Value</w:t>
-            </w:r>
-          </w:p>
-        </w:tc>
-        <w:tc>
-          <w:tcPr>
-            <w:tcW w:w="1701" w:type="dxa"/>
-          </w:tcPr>
-          <w:p>
-            <w:pPr>
-              <w:cnfStyle w:val="100000000000" w:firstRow="1" w:lastRow="0" w:firstColumn="0" w:lastColumn="0" w:oddVBand="0" w:evenVBand="0" w:oddHBand="0" w:evenHBand="0" w:firstRowFirstColumn="0" w:firstRowLastColumn="0" w:lastRowFirstColumn="0" w:lastRowLastColumn="0"/>
-              <w:rPr>
-                <w:rFonts w:ascii="imes New Roman" w:hAnsi="imes New Roman"/>
-                <w:sz w:val="20"/>
-                <w:szCs w:val="20"/>
-              </w:rPr>
-            </w:pPr>
-            <w:r>
-              <w:rPr>
-                <w:rFonts w:ascii="imes New Roman" w:hAnsi="imes New Roman"/>
-                <w:sz w:val="20"/>
-                <w:szCs w:val="20"/>
-              </w:rPr>
-              <w:t>Access Type</w:t>
-            </w:r>
-          </w:p>
-        </w:tc>
-        <w:tc>
-          <w:tcPr>
-            <w:tcW w:w="3969" w:type="dxa"/>
-          </w:tcPr>
-          <w:p>
-            <w:pPr>
-              <w:cnfStyle w:val="100000000000" w:firstRow="1" w:lastRow="0" w:firstColumn="0" w:lastColumn="0" w:oddVBand="0" w:evenVBand="0" w:oddHBand="0" w:evenHBand="0" w:firstRowFirstColumn="0" w:firstRowLastColumn="0" w:lastRowFirstColumn="0" w:lastRowLastColumn="0"/>
-              <w:rPr>
-                <w:rFonts w:ascii="imes New Roman" w:hAnsi="imes New Roman"/>
+                <w:rFonts w:ascii="imes New Roman" w:hAnsi="imes New Roman" w:hint="eastAsia"/>
                 <w:sz w:val="20"/>
                 <w:szCs w:val="20"/>
               </w:rPr>
@@ -9975,10 +9840,33 @@
           <w:p>
             <w:pPr>
               <w:rPr>
+                <w:rFonts w:ascii="imes New Roman" w:hAnsi="imes New Roman" w:hint="eastAsia"/>
+                <w:sz w:val="20"/>
+                <w:szCs w:val="20"/>
+              </w:rPr>
+            </w:pPr>
+            <w:r>
+              <w:rPr>
                 <w:rFonts w:ascii="imes New Roman" w:hAnsi="imes New Roman"/>
                 <w:sz w:val="20"/>
                 <w:szCs w:val="20"/>
               </w:rPr>
+              <w:t>7 to 0</w:t>
+            </w:r>
+          </w:p>
+        </w:tc>
+        <w:tc>
+          <w:tcPr>
+            <w:tcW w:w="1483" w:type="dxa"/>
+          </w:tcPr>
+          <w:p>
+            <w:pPr>
+              <w:cnfStyle w:val="000000100000" w:firstRow="0" w:lastRow="0" w:firstColumn="0" w:lastColumn="0" w:oddVBand="0" w:evenVBand="0" w:oddHBand="1" w:evenHBand="0" w:firstRowFirstColumn="0" w:firstRowLastColumn="0" w:lastRowFirstColumn="0" w:lastRowLastColumn="0"/>
+              <w:rPr>
+                <w:rFonts w:ascii="imes New Roman" w:hAnsi="imes New Roman" w:hint="eastAsia"/>
+                <w:sz w:val="20"/>
+                <w:szCs w:val="20"/>
+              </w:rPr>
             </w:pPr>
             <w:r>
               <w:rPr>
@@ -9986,22 +9874,45 @@
                 <w:sz w:val="20"/>
                 <w:szCs w:val="20"/>
               </w:rPr>
-              <w:t>7 to 0</w:t>
-            </w:r>
-          </w:p>
-        </w:tc>
-        <w:tc>
-          <w:tcPr>
-            <w:tcW w:w="1483" w:type="dxa"/>
+              <w:t>RX_DATA</w:t>
+            </w:r>
+          </w:p>
+        </w:tc>
+        <w:tc>
+          <w:tcPr>
+            <w:tcW w:w="992" w:type="dxa"/>
           </w:tcPr>
           <w:p>
             <w:pPr>
               <w:cnfStyle w:val="000000100000" w:firstRow="0" w:lastRow="0" w:firstColumn="0" w:lastColumn="0" w:oddVBand="0" w:evenVBand="0" w:oddHBand="1" w:evenHBand="0" w:firstRowFirstColumn="0" w:firstRowLastColumn="0" w:lastRowFirstColumn="0" w:lastRowLastColumn="0"/>
+              <w:rPr>
+                <w:rFonts w:ascii="imes New Roman" w:hAnsi="imes New Roman" w:hint="eastAsia"/>
+                <w:sz w:val="20"/>
+                <w:szCs w:val="20"/>
+              </w:rPr>
+            </w:pPr>
+            <w:r>
               <w:rPr>
                 <w:rFonts w:ascii="imes New Roman" w:hAnsi="imes New Roman"/>
                 <w:sz w:val="20"/>
                 <w:szCs w:val="20"/>
               </w:rPr>
+              <w:t>0</w:t>
+            </w:r>
+          </w:p>
+        </w:tc>
+        <w:tc>
+          <w:tcPr>
+            <w:tcW w:w="1701" w:type="dxa"/>
+          </w:tcPr>
+          <w:p>
+            <w:pPr>
+              <w:cnfStyle w:val="000000100000" w:firstRow="0" w:lastRow="0" w:firstColumn="0" w:lastColumn="0" w:oddVBand="0" w:evenVBand="0" w:oddHBand="1" w:evenHBand="0" w:firstRowFirstColumn="0" w:firstRowLastColumn="0" w:lastRowFirstColumn="0" w:lastRowLastColumn="0"/>
+              <w:rPr>
+                <w:rFonts w:ascii="imes New Roman" w:hAnsi="imes New Roman" w:hint="eastAsia"/>
+                <w:sz w:val="20"/>
+                <w:szCs w:val="20"/>
+              </w:rPr>
             </w:pPr>
             <w:r>
               <w:rPr>
@@ -10009,89 +9920,44 @@
                 <w:sz w:val="20"/>
                 <w:szCs w:val="20"/>
               </w:rPr>
-              <w:t>RX_DATA</w:t>
-            </w:r>
-          </w:p>
-        </w:tc>
-        <w:tc>
-          <w:tcPr>
-            <w:tcW w:w="992" w:type="dxa"/>
-          </w:tcPr>
-          <w:p>
-            <w:pPr>
-              <w:cnfStyle w:val="000000100000" w:firstRow="0" w:lastRow="0" w:firstColumn="0" w:lastColumn="0" w:oddVBand="0" w:evenVBand="0" w:oddHBand="1" w:evenHBand="0" w:firstRowFirstColumn="0" w:firstRowLastColumn="0" w:lastRowFirstColumn="0" w:lastRowLastColumn="0"/>
+              <w:t>R</w:t>
+            </w:r>
+            <w:r>
               <w:rPr>
                 <w:rFonts w:ascii="imes New Roman" w:hAnsi="imes New Roman"/>
                 <w:sz w:val="20"/>
                 <w:szCs w:val="20"/>
               </w:rPr>
-            </w:pPr>
-            <w:r>
-              <w:rPr>
-                <w:rFonts w:ascii="imes New Roman" w:hAnsi="imes New Roman"/>
+              <w:t>O</w:t>
+            </w:r>
+          </w:p>
+        </w:tc>
+        <w:tc>
+          <w:tcPr>
+            <w:tcW w:w="3969" w:type="dxa"/>
+          </w:tcPr>
+          <w:p>
+            <w:pPr>
+              <w:cnfStyle w:val="000000100000" w:firstRow="0" w:lastRow="0" w:firstColumn="0" w:lastColumn="0" w:oddVBand="0" w:evenVBand="0" w:oddHBand="1" w:evenHBand="0" w:firstRowFirstColumn="0" w:firstRowLastColumn="0" w:lastRowFirstColumn="0" w:lastRowLastColumn="0"/>
+              <w:rPr>
+                <w:rFonts w:ascii="imes New Roman" w:hAnsi="imes New Roman" w:cs="Lucida Sans Unicode" w:hint="eastAsia"/>
                 <w:sz w:val="20"/>
                 <w:szCs w:val="20"/>
               </w:rPr>
-              <w:t>0</w:t>
-            </w:r>
-          </w:p>
-        </w:tc>
-        <w:tc>
-          <w:tcPr>
-            <w:tcW w:w="1701" w:type="dxa"/>
-          </w:tcPr>
-          <w:p>
-            <w:pPr>
-              <w:cnfStyle w:val="000000100000" w:firstRow="0" w:lastRow="0" w:firstColumn="0" w:lastColumn="0" w:oddVBand="0" w:evenVBand="0" w:oddHBand="1" w:evenHBand="0" w:firstRowFirstColumn="0" w:firstRowLastColumn="0" w:lastRowFirstColumn="0" w:lastRowLastColumn="0"/>
-              <w:rPr>
-                <w:rFonts w:ascii="imes New Roman" w:hAnsi="imes New Roman"/>
-                <w:sz w:val="20"/>
-                <w:szCs w:val="20"/>
-              </w:rPr>
-            </w:pPr>
-            <w:r>
-              <w:rPr>
-                <w:rFonts w:ascii="imes New Roman" w:hAnsi="imes New Roman"/>
-                <w:sz w:val="20"/>
-                <w:szCs w:val="20"/>
-              </w:rPr>
-              <w:t>R</w:t>
-            </w:r>
-            <w:r>
-              <w:rPr>
-                <w:rFonts w:ascii="imes New Roman" w:hAnsi="imes New Roman"/>
-                <w:sz w:val="20"/>
-                <w:szCs w:val="20"/>
-              </w:rPr>
-              <w:t>O</w:t>
-            </w:r>
-          </w:p>
-        </w:tc>
-        <w:tc>
-          <w:tcPr>
-            <w:tcW w:w="3969" w:type="dxa"/>
-          </w:tcPr>
-          <w:p>
-            <w:pPr>
-              <w:cnfStyle w:val="000000100000" w:firstRow="0" w:lastRow="0" w:firstColumn="0" w:lastColumn="0" w:oddVBand="0" w:evenVBand="0" w:oddHBand="1" w:evenHBand="0" w:firstRowFirstColumn="0" w:firstRowLastColumn="0" w:lastRowFirstColumn="0" w:lastRowLastColumn="0"/>
+            </w:pPr>
+            <w:r>
               <w:rPr>
                 <w:rFonts w:ascii="imes New Roman" w:hAnsi="imes New Roman" w:cs="Lucida Sans Unicode"/>
                 <w:sz w:val="20"/>
                 <w:szCs w:val="20"/>
               </w:rPr>
-            </w:pPr>
-            <w:r>
-              <w:rPr>
-                <w:rFonts w:ascii="imes New Roman" w:hAnsi="imes New Roman" w:cs="Lucida Sans Unicode"/>
-                <w:sz w:val="20"/>
-                <w:szCs w:val="20"/>
-              </w:rPr>
               <w:t>Data received from SMBDAT</w:t>
             </w:r>
           </w:p>
         </w:tc>
       </w:tr>
     </w:tbl>
+    <w:bookmarkStart w:id="26" w:name="_Toc181966328"/>
     <w:p>
       <w:pPr>
         <w:pStyle w:val="Titre1"/>
@@ -10104,7 +9970,6 @@
           <w:rFonts w:ascii="Times New Roman" w:hAnsi="Times New Roman"/>
         </w:rPr>
       </w:pPr>
-      <w:bookmarkStart w:id="26" w:name="_Toc181883715"/>
       <w:r>
         <w:rPr>
           <w:rFonts w:ascii="Times New Roman" w:hAnsi="Times New Roman"/>
@@ -10205,7 +10070,7 @@
           <w:rFonts w:ascii="Times New Roman" w:hAnsi="Times New Roman"/>
         </w:rPr>
       </w:pPr>
-      <w:bookmarkStart w:id="27" w:name="_Toc181883716"/>
+      <w:bookmarkStart w:id="27" w:name="_Toc181966329"/>
       <w:r>
         <w:rPr>
           <w:rFonts w:ascii="Times New Roman" w:hAnsi="Times New Roman"/>
@@ -10231,7 +10096,7 @@
           <w:color w:val="2F5496" w:themeColor="accent1" w:themeShade="BF"/>
         </w:rPr>
       </w:pPr>
-      <w:bookmarkStart w:id="28" w:name="_Toc181883717"/>
+      <w:bookmarkStart w:id="28" w:name="_Toc181966330"/>
       <w:r>
         <w:rPr>
           <w:rFonts w:ascii="Times New Roman" w:hAnsi="Times New Roman"/>
@@ -10303,7 +10168,7 @@
       <w:pPr>
         <w:pStyle w:val="Lgende"/>
       </w:pPr>
-      <w:bookmarkStart w:id="29" w:name="_Toc181883699"/>
+      <w:bookmarkStart w:id="29" w:name="_Toc181966340"/>
       <w:r>
         <w:t xml:space="preserve">Figure </w:t>
       </w:r>
@@ -10341,7 +10206,7 @@
           <w:color w:val="2F5496" w:themeColor="accent1" w:themeShade="BF"/>
         </w:rPr>
       </w:pPr>
-      <w:bookmarkStart w:id="30" w:name="_Toc181883718"/>
+      <w:bookmarkStart w:id="30" w:name="_Toc181966331"/>
       <w:r>
         <w:rPr>
           <w:rFonts w:ascii="Times New Roman" w:hAnsi="Times New Roman"/>
@@ -10435,7 +10300,7 @@
           <w:color w:val="2F5496" w:themeColor="accent1" w:themeShade="BF"/>
         </w:rPr>
       </w:pPr>
-      <w:bookmarkStart w:id="31" w:name="_Toc181883719"/>
+      <w:bookmarkStart w:id="31" w:name="_Toc181966332"/>
       <w:r>
         <w:rPr>
           <w:rFonts w:ascii="Times New Roman" w:hAnsi="Times New Roman"/>
@@ -10471,7 +10336,7 @@
         <w:pStyle w:val="Lgende"/>
         <w:keepNext/>
       </w:pPr>
-      <w:bookmarkStart w:id="32" w:name="_Toc181883695"/>
+      <w:bookmarkStart w:id="32" w:name="_Toc181966352"/>
       <w:r>
         <w:t xml:space="preserve">Table </w:t>
       </w:r>
@@ -11770,7 +11635,7 @@
           <w:rFonts w:ascii="Times New Roman" w:hAnsi="Times New Roman"/>
         </w:rPr>
       </w:pPr>
-      <w:bookmarkStart w:id="33" w:name="_Toc181883720"/>
+      <w:bookmarkStart w:id="33" w:name="_Toc181966333"/>
       <w:r>
         <w:rPr>
           <w:rFonts w:ascii="Times New Roman" w:hAnsi="Times New Roman"/>
@@ -11799,7 +11664,7 @@
           <w:color w:val="2F5496" w:themeColor="accent1" w:themeShade="BF"/>
         </w:rPr>
       </w:pPr>
-      <w:bookmarkStart w:id="34" w:name="_Toc181883721"/>
+      <w:bookmarkStart w:id="34" w:name="_Toc181966334"/>
       <w:r>
         <w:rPr>
           <w:rFonts w:ascii="Times New Roman" w:hAnsi="Times New Roman"/>
@@ -11873,7 +11738,7 @@
       <w:pPr>
         <w:pStyle w:val="Lgende"/>
       </w:pPr>
-      <w:bookmarkStart w:id="35" w:name="_Toc181883700"/>
+      <w:bookmarkStart w:id="35" w:name="_Toc181966341"/>
       <w:r>
         <w:t xml:space="preserve">Figure </w:t>
       </w:r>
@@ -11916,7 +11781,7 @@
           <w:color w:val="2F5496" w:themeColor="accent1" w:themeShade="BF"/>
         </w:rPr>
       </w:pPr>
-      <w:bookmarkStart w:id="36" w:name="_Toc181883722"/>
+      <w:bookmarkStart w:id="36" w:name="_Toc181966335"/>
       <w:r>
         <w:rPr>
           <w:rFonts w:ascii="Times New Roman" w:hAnsi="Times New Roman"/>
@@ -12030,7 +11895,7 @@
       <w:pPr>
         <w:pStyle w:val="Lgende"/>
       </w:pPr>
-      <w:bookmarkStart w:id="37" w:name="_Toc181883701"/>
+      <w:bookmarkStart w:id="37" w:name="_Toc181966342"/>
       <w:r>
         <w:t xml:space="preserve">Figure </w:t>
       </w:r>
@@ -12064,97 +11929,167 @@
     </w:p>
     <w:p>
       <w:r>
-        <w:t>The FSM begins in the idle state, where it waits for an enable signal (</w:t>
-      </w:r>
-      <w:proofErr w:type="spellStart"/>
-      <w:r>
-        <w:t>en</w:t>
-      </w:r>
-      <w:proofErr w:type="spellEnd"/>
-      <w:r>
-        <w:t>). If </w:t>
-      </w:r>
-      <w:proofErr w:type="spellStart"/>
-      <w:r>
-        <w:t>en</w:t>
-      </w:r>
-      <w:proofErr w:type="spellEnd"/>
-      <w:r>
-        <w:t> is active, it transitions to the start state, setting the address and read/write bit, and preparing the data for transmission.</w:t>
+        <w:t>The transition between states are written in the figure 6 and are made on a rising edge of the FPGA clock:</w:t>
       </w:r>
     </w:p>
     <w:p>
-      <w:r>
-        <w:t xml:space="preserve">In the start state, the FSM sets the data line to the current bit of the address and read/write bit, then moves to the address state. Here, it shifts through the bits of the address, setting the data line accordingly, until all bits are sent. </w:t>
+      <w:pPr>
+        <w:pStyle w:val="Paragraphedeliste"/>
+        <w:numPr>
+          <w:ilvl w:val="0"/>
+          <w:numId w:val="29"/>
+        </w:numPr>
+      </w:pPr>
+      <w:r>
+        <w:t xml:space="preserve">State IDLE : </w:t>
+      </w:r>
+      <w:r>
+        <w:t>Initialize all signals to be on a stable state</w:t>
       </w:r>
     </w:p>
     <w:p>
-      <w:r>
-        <w:t xml:space="preserve">Upon completion, it transitions to slv_ack1, where it waits for an acknowledgment from the slave device. If acknowledged, the FSM checks the operation type: for a write operation, it moves to the write state, sending data bits; for a read operation, it transitions to the read state, receiving data bits. </w:t>
+      <w:pPr>
+        <w:pStyle w:val="Paragraphedeliste"/>
+        <w:numPr>
+          <w:ilvl w:val="0"/>
+          <w:numId w:val="29"/>
+        </w:numPr>
+      </w:pPr>
+      <w:r>
+        <w:t xml:space="preserve">State START : </w:t>
+      </w:r>
+      <w:r>
+        <w:t>Write ‘Z’ on SMBDAT to start a transaction</w:t>
       </w:r>
     </w:p>
     <w:p>
-      <w:r>
-        <w:t>After sending, the FSM enters slv_ack2 to wait for another acknowledgment. If acknowledged and the enable signal is still active, it may loop back to start another transaction</w:t>
-      </w:r>
-      <w:r>
-        <w:t>.</w:t>
+      <w:pPr>
+        <w:pStyle w:val="Paragraphedeliste"/>
+        <w:numPr>
+          <w:ilvl w:val="0"/>
+          <w:numId w:val="29"/>
+        </w:numPr>
+      </w:pPr>
+      <w:r>
+        <w:t xml:space="preserve">State ADDRESS : </w:t>
+      </w:r>
+      <w:r>
+        <w:t>Write ‘Z’ or ‘0’ on SMBDAT with the help of a shift register operation</w:t>
       </w:r>
     </w:p>
     <w:p>
-      <w:r>
-        <w:lastRenderedPageBreak/>
-        <w:t>After receiving data</w:t>
-      </w:r>
-      <w:r>
-        <w:t xml:space="preserve"> </w:t>
-      </w:r>
-      <w:r>
-        <w:t>, the FSM enters </w:t>
-      </w:r>
-      <w:r>
-        <w:t>the </w:t>
-      </w:r>
-      <w:proofErr w:type="spellStart"/>
-      <w:r>
-        <w:t>mst_ack</w:t>
-      </w:r>
-      <w:proofErr w:type="spellEnd"/>
-      <w:r>
-        <w:t xml:space="preserve"> state </w:t>
-      </w:r>
-      <w:r>
-        <w:t>to wait for acknowledgment</w:t>
-      </w:r>
-      <w:r>
-        <w:t xml:space="preserve"> </w:t>
-      </w:r>
-      <w:r>
-        <w:t xml:space="preserve">of the </w:t>
-      </w:r>
-      <w:proofErr w:type="spellStart"/>
-      <w:r>
-        <w:t>SMBus</w:t>
-      </w:r>
-      <w:proofErr w:type="spellEnd"/>
-      <w:r>
-        <w:t xml:space="preserve"> Controller to </w:t>
-      </w:r>
-      <w:r>
-        <w:t xml:space="preserve">finalize the transaction. </w:t>
-      </w:r>
-      <w:r>
-        <w:t>. If acknowledged and the enable signal is still active, it may loop back to start another transaction</w:t>
-      </w:r>
-      <w:r>
-        <w:t>.</w:t>
+      <w:pPr>
+        <w:pStyle w:val="Paragraphedeliste"/>
+        <w:numPr>
+          <w:ilvl w:val="0"/>
+          <w:numId w:val="29"/>
+        </w:numPr>
+      </w:pPr>
+      <w:r>
+        <w:t xml:space="preserve">State SLV_ACK1 : </w:t>
+      </w:r>
+      <w:r>
+        <w:t>Wait acknowledge of Slave device</w:t>
       </w:r>
     </w:p>
     <w:p>
-      <w:r>
-        <w:t>Finally, the FSM transitions to the stop state, indicating the end of the communication, and then returns to the idle state, ready for the next operation. Throughout these states, various control signals are set to manage the data flow and ensure proper synchronization.</w:t>
+      <w:pPr>
+        <w:pStyle w:val="Paragraphedeliste"/>
+        <w:numPr>
+          <w:ilvl w:val="0"/>
+          <w:numId w:val="29"/>
+        </w:numPr>
+      </w:pPr>
+      <w:r>
+        <w:t xml:space="preserve">State WRITE : </w:t>
+      </w:r>
+      <w:r>
+        <w:t>if RWB = ‘0’ we make a write command with following data from TRANSMIT register</w:t>
       </w:r>
     </w:p>
+    <w:p>
+      <w:pPr>
+        <w:pStyle w:val="Paragraphedeliste"/>
+        <w:numPr>
+          <w:ilvl w:val="0"/>
+          <w:numId w:val="29"/>
+        </w:numPr>
+      </w:pPr>
+      <w:r>
+        <w:t>State READ :</w:t>
+      </w:r>
+      <w:r>
+        <w:t xml:space="preserve"> if RWB = ’1’, receive the data from SMBDAT and push the data in the RECEIVE register</w:t>
+      </w:r>
+      <w:r>
+        <w:t xml:space="preserve"> </w:t>
+      </w:r>
+    </w:p>
+    <w:p>
+      <w:pPr>
+        <w:pStyle w:val="Paragraphedeliste"/>
+        <w:numPr>
+          <w:ilvl w:val="0"/>
+          <w:numId w:val="29"/>
+        </w:numPr>
+      </w:pPr>
+      <w:r>
+        <w:t xml:space="preserve">State SLV_ACK2 : </w:t>
+      </w:r>
+      <w:r>
+        <w:t>After a write transaction wait for Slave device acknowledge</w:t>
+      </w:r>
+    </w:p>
+    <w:p>
+      <w:pPr>
+        <w:pStyle w:val="Paragraphedeliste"/>
+        <w:numPr>
+          <w:ilvl w:val="0"/>
+          <w:numId w:val="29"/>
+        </w:numPr>
+      </w:pPr>
+      <w:r>
+        <w:t>State MST_ACK :</w:t>
+      </w:r>
+      <w:r>
+        <w:t xml:space="preserve"> After a read transaction the </w:t>
+      </w:r>
+      <w:proofErr w:type="spellStart"/>
+      <w:r>
+        <w:t>SMBus</w:t>
+      </w:r>
+      <w:proofErr w:type="spellEnd"/>
+      <w:r>
+        <w:t xml:space="preserve"> Controller make acknowledge on SMBDAT</w:t>
+      </w:r>
+    </w:p>
+    <w:p>
+      <w:pPr>
+        <w:pStyle w:val="Paragraphedeliste"/>
+        <w:numPr>
+          <w:ilvl w:val="0"/>
+          <w:numId w:val="29"/>
+        </w:numPr>
+      </w:pPr>
+      <w:r>
+        <w:t>State STOP :</w:t>
+      </w:r>
+      <w:r>
+        <w:t xml:space="preserve"> Write ‘Z’ on SMBDAT to describe the end of a </w:t>
+      </w:r>
+      <w:proofErr w:type="spellStart"/>
+      <w:r>
+        <w:t>SMBus</w:t>
+      </w:r>
+      <w:proofErr w:type="spellEnd"/>
+      <w:r>
+        <w:t xml:space="preserve"> transaction</w:t>
+      </w:r>
+      <w:r>
+        <w:t xml:space="preserve"> </w:t>
+      </w:r>
+    </w:p>
+    <w:p/>
     <w:p>
       <w:pPr>
         <w:pStyle w:val="Titre3"/>
@@ -12166,7 +12101,7 @@
           <w:color w:val="2F5496" w:themeColor="accent1" w:themeShade="BF"/>
         </w:rPr>
       </w:pPr>
-      <w:bookmarkStart w:id="38" w:name="_Toc181883723"/>
+      <w:bookmarkStart w:id="38" w:name="_Toc181966336"/>
       <w:r>
         <w:rPr>
           <w:rFonts w:ascii="Times New Roman" w:hAnsi="Times New Roman"/>
@@ -12200,7 +12135,7 @@
           <w:lang w:val="it-IT"/>
         </w:rPr>
       </w:pPr>
-      <w:bookmarkStart w:id="39" w:name="_Toc181883696"/>
+      <w:bookmarkStart w:id="39" w:name="_Toc181966353"/>
       <w:proofErr w:type="spellStart"/>
       <w:r>
         <w:rPr>
@@ -12735,13 +12670,7 @@
               <w:rPr>
                 <w:rFonts w:ascii="Times New Roman" w:hAnsi="Times New Roman"/>
               </w:rPr>
-              <w:t xml:space="preserve">7bits Address Slave Device from </w:t>
-            </w:r>
-            <w:r>
-              <w:rPr>
-                <w:rFonts w:ascii="Times New Roman" w:hAnsi="Times New Roman"/>
-              </w:rPr>
-              <w:t>WB_ITF</w:t>
+              <w:t>7bits Address Slave Device from WB_ITF</w:t>
             </w:r>
           </w:p>
         </w:tc>
@@ -12981,13 +12910,7 @@
               <w:rPr>
                 <w:rFonts w:ascii="Times New Roman" w:hAnsi="Times New Roman"/>
               </w:rPr>
-              <w:t xml:space="preserve">Busy signal </w:t>
-            </w:r>
-            <w:r>
-              <w:rPr>
-                <w:rFonts w:ascii="Times New Roman" w:hAnsi="Times New Roman"/>
-              </w:rPr>
-              <w:t>for WB_ITF</w:t>
+              <w:t>Busy signal for WB_ITF</w:t>
             </w:r>
           </w:p>
         </w:tc>
@@ -13239,6 +13162,26 @@
         </w:tc>
       </w:tr>
     </w:tbl>
+    <w:p>
+      <w:pPr>
+        <w:suppressAutoHyphens w:val="0"/>
+        <w:spacing w:after="160" w:line="256" w:lineRule="auto"/>
+        <w:rPr>
+          <w:rFonts w:ascii="Times New Roman" w:eastAsia="Times New Roman" w:hAnsi="Times New Roman"/>
+          <w:b/>
+          <w:bCs/>
+          <w:color w:val="2F5496"/>
+          <w:sz w:val="28"/>
+          <w:szCs w:val="28"/>
+        </w:rPr>
+      </w:pPr>
+      <w:r>
+        <w:rPr>
+          <w:rFonts w:ascii="Times New Roman" w:hAnsi="Times New Roman"/>
+        </w:rPr>
+        <w:br w:type="page"/>
+      </w:r>
+    </w:p>
     <w:p>
       <w:pPr>
         <w:pStyle w:val="Titre1"/>
@@ -13251,7 +13194,7 @@
           <w:rFonts w:ascii="Times New Roman" w:hAnsi="Times New Roman"/>
         </w:rPr>
       </w:pPr>
-      <w:bookmarkStart w:id="40" w:name="_Toc181883724"/>
+      <w:bookmarkStart w:id="40" w:name="_Toc181966337"/>
       <w:r>
         <w:rPr>
           <w:rFonts w:ascii="Times New Roman" w:hAnsi="Times New Roman"/>
@@ -13265,6 +13208,106 @@
       <w:pPr>
         <w:pStyle w:val="SousTitreModule"/>
       </w:pPr>
+      <w:proofErr w:type="spellStart"/>
+      <w:r>
+        <w:t>SMBus</w:t>
+      </w:r>
+      <w:proofErr w:type="spellEnd"/>
+      <w:r>
+        <w:t xml:space="preserve"> Write Command timing</w:t>
+      </w:r>
+    </w:p>
+    <w:p>
+      <w:pPr>
+        <w:pStyle w:val="SousTitreModule"/>
+        <w:numPr>
+          <w:ilvl w:val="0"/>
+          <w:numId w:val="0"/>
+        </w:numPr>
+        <w:ind w:left="720" w:hanging="360"/>
+      </w:pPr>
+      <w:r>
+        <w:rPr>
+          <w:noProof/>
+        </w:rPr>
+        <w:drawing>
+          <wp:anchor distT="0" distB="0" distL="114300" distR="114300" simplePos="0" relativeHeight="251658240" behindDoc="1" locked="0" layoutInCell="1" allowOverlap="1" wp14:anchorId="1A3C7024" wp14:editId="4E78A358">
+            <wp:simplePos x="0" y="0"/>
+            <wp:positionH relativeFrom="margin">
+              <wp:align>center</wp:align>
+            </wp:positionH>
+            <wp:positionV relativeFrom="paragraph">
+              <wp:posOffset>297180</wp:posOffset>
+            </wp:positionV>
+            <wp:extent cx="7031355" cy="995680"/>
+            <wp:effectExtent l="0" t="0" r="0" b="0"/>
+            <wp:wrapTight wrapText="bothSides">
+              <wp:wrapPolygon edited="0">
+                <wp:start x="410" y="0"/>
+                <wp:lineTo x="410" y="11985"/>
+                <wp:lineTo x="7140" y="13224"/>
+                <wp:lineTo x="6847" y="16944"/>
+                <wp:lineTo x="7022" y="18184"/>
+                <wp:lineTo x="20716" y="19010"/>
+                <wp:lineTo x="20950" y="19010"/>
+                <wp:lineTo x="21067" y="18184"/>
+                <wp:lineTo x="20950" y="15291"/>
+                <wp:lineTo x="21185" y="9092"/>
+                <wp:lineTo x="21126" y="0"/>
+                <wp:lineTo x="410" y="0"/>
+              </wp:wrapPolygon>
+            </wp:wrapTight>
+            <wp:docPr id="674388648" name="Image 1"/>
+            <wp:cNvGraphicFramePr>
+              <a:graphicFrameLocks xmlns:a="http://schemas.openxmlformats.org/drawingml/2006/main" noChangeAspect="1"/>
+            </wp:cNvGraphicFramePr>
+            <a:graphic xmlns:a="http://schemas.openxmlformats.org/drawingml/2006/main">
+              <a:graphicData uri="http://schemas.openxmlformats.org/drawingml/2006/picture">
+                <pic:pic xmlns:pic="http://schemas.openxmlformats.org/drawingml/2006/picture">
+                  <pic:nvPicPr>
+                    <pic:cNvPr id="674388648" name="Image 1"/>
+                    <pic:cNvPicPr/>
+                  </pic:nvPicPr>
+                  <pic:blipFill rotWithShape="1">
+                    <a:blip r:embed="rId16" cstate="print">
+                      <a:extLst>
+                        <a:ext uri="{28A0092B-C50C-407E-A947-70E740481C1C}">
+                          <a14:useLocalDpi xmlns:a14="http://schemas.microsoft.com/office/drawing/2010/main" val="0"/>
+                        </a:ext>
+                      </a:extLst>
+                    </a:blip>
+                    <a:srcRect t="12980" b="36879"/>
+                    <a:stretch/>
+                  </pic:blipFill>
+                  <pic:spPr bwMode="auto">
+                    <a:xfrm>
+                      <a:off x="0" y="0"/>
+                      <a:ext cx="7031355" cy="995680"/>
+                    </a:xfrm>
+                    <a:prstGeom prst="rect">
+                      <a:avLst/>
+                    </a:prstGeom>
+                    <a:ln>
+                      <a:noFill/>
+                    </a:ln>
+                    <a:extLst>
+                      <a:ext uri="{53640926-AAD7-44D8-BBD7-CCE9431645EC}">
+                        <a14:shadowObscured xmlns:a14="http://schemas.microsoft.com/office/drawing/2010/main"/>
+                      </a:ext>
+                    </a:extLst>
+                  </pic:spPr>
+                </pic:pic>
+              </a:graphicData>
+            </a:graphic>
+            <wp14:sizeRelH relativeFrom="margin">
+              <wp14:pctWidth>0</wp14:pctWidth>
+            </wp14:sizeRelH>
+            <wp14:sizeRelV relativeFrom="margin">
+              <wp14:pctHeight>0</wp14:pctHeight>
+            </wp14:sizeRelV>
+          </wp:anchor>
+        </w:drawing>
+      </w:r>
       <w:r>
         <w:rPr>
           <w:noProof/>
@@ -13272,16 +13315,16 @@
         <mc:AlternateContent>
           <mc:Choice Requires="wps">
             <w:drawing>
-              <wp:anchor distT="0" distB="0" distL="114300" distR="114300" simplePos="0" relativeHeight="251661312" behindDoc="0" locked="0" layoutInCell="1" allowOverlap="1" wp14:anchorId="4E6ED3A8" wp14:editId="496CB22C">
+              <wp:anchor distT="0" distB="0" distL="114300" distR="114300" simplePos="0" relativeHeight="251661312" behindDoc="0" locked="0" layoutInCell="1" allowOverlap="1" wp14:anchorId="4E6ED3A8" wp14:editId="507881B1">
                 <wp:simplePos x="0" y="0"/>
-                <wp:positionH relativeFrom="column">
-                  <wp:posOffset>-339090</wp:posOffset>
+                <wp:positionH relativeFrom="margin">
+                  <wp:align>center</wp:align>
                 </wp:positionH>
                 <wp:positionV relativeFrom="paragraph">
-                  <wp:posOffset>2368550</wp:posOffset>
+                  <wp:posOffset>1272540</wp:posOffset>
                 </wp:positionV>
                 <wp:extent cx="6434455" cy="635"/>
-                <wp:effectExtent l="0" t="0" r="0" b="0"/>
+                <wp:effectExtent l="0" t="0" r="4445" b="8890"/>
                 <wp:wrapSquare wrapText="bothSides"/>
                 <wp:docPr id="325826000" name="Zone de texte 1"/>
                 <wp:cNvGraphicFramePr/>
@@ -13316,7 +13359,7 @@
                                 <w:lang w:val="x-none" w:eastAsia="x-none"/>
                               </w:rPr>
                             </w:pPr>
-                            <w:bookmarkStart w:id="41" w:name="_Toc181883702"/>
+                            <w:bookmarkStart w:id="41" w:name="_Toc181966343"/>
                             <w:r>
                               <w:t xml:space="preserve">Figure </w:t>
                             </w:r>
@@ -13363,7 +13406,7 @@
                 <v:stroke joinstyle="miter"/>
                 <v:path gradientshapeok="t" o:connecttype="rect"/>
               </v:shapetype>
-              <v:shape id="Zone de texte 1" o:spid="_x0000_s1026" type="#_x0000_t202" style="position:absolute;left:0;text-align:left;margin-left:-26.7pt;margin-top:186.5pt;width:506.65pt;height:.05pt;z-index:251661312;visibility:visible;mso-wrap-style:square;mso-wrap-distance-left:9pt;mso-wrap-distance-top:0;mso-wrap-distance-right:9pt;mso-wrap-distance-bottom:0;mso-position-horizontal:absolute;mso-position-horizontal-relative:text;mso-position-vertical:absolute;mso-position-vertical-relative:text;v-text-anchor:top" o:gfxdata="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" stroked="f">
+              <v:shape id="Zone de texte 1" o:spid="_x0000_s1026" type="#_x0000_t202" style="position:absolute;left:0;text-align:left;margin-left:0;margin-top:100.2pt;width:506.65pt;height:.05pt;z-index:251661312;visibility:visible;mso-wrap-style:square;mso-wrap-distance-left:9pt;mso-wrap-distance-top:0;mso-wrap-distance-right:9pt;mso-wrap-distance-bottom:0;mso-position-horizontal:center;mso-position-horizontal-relative:margin;mso-position-vertical:absolute;mso-position-vertical-relative:text;v-text-anchor:top" o:gfxdata="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" stroked="f">
                 <v:textbox style="mso-fit-shape-to-text:t" inset="0,0,0,0">
                   <w:txbxContent>
                     <w:p>
@@ -13376,7 +13419,7 @@
                           <w:lang w:val="x-none" w:eastAsia="x-none"/>
                         </w:rPr>
                       </w:pPr>
-                      <w:bookmarkStart w:id="42" w:name="_Toc181883702"/>
+                      <w:bookmarkStart w:id="42" w:name="_Toc181966343"/>
                       <w:r>
                         <w:t xml:space="preserve">Figure </w:t>
                       </w:r>
@@ -13405,26 +13448,50 @@
                     </w:p>
                   </w:txbxContent>
                 </v:textbox>
-                <w10:wrap type="square"/>
+                <w10:wrap type="square" anchorx="margin"/>
               </v:shape>
             </w:pict>
           </mc:Fallback>
         </mc:AlternateContent>
       </w:r>
-      <w:r>
+    </w:p>
+    <w:p>
+      <w:pPr>
+        <w:pStyle w:val="SousTitreModule"/>
+      </w:pPr>
+      <w:r>
+        <w:rPr>
+          <w:noProof/>
+        </w:rPr>
         <w:drawing>
-          <wp:anchor distT="0" distB="0" distL="114300" distR="114300" simplePos="0" relativeHeight="251658240" behindDoc="0" locked="0" layoutInCell="1" allowOverlap="1" wp14:anchorId="1A3C7024" wp14:editId="3650C8A3">
+          <wp:anchor distT="0" distB="0" distL="114300" distR="114300" simplePos="0" relativeHeight="251664384" behindDoc="1" locked="0" layoutInCell="1" allowOverlap="1" wp14:anchorId="7767748E" wp14:editId="4D370042">
             <wp:simplePos x="0" y="0"/>
             <wp:positionH relativeFrom="margin">
-              <wp:align>center</wp:align>
+              <wp:posOffset>-578485</wp:posOffset>
             </wp:positionH>
             <wp:positionV relativeFrom="paragraph">
-              <wp:posOffset>282575</wp:posOffset>
+              <wp:posOffset>1603375</wp:posOffset>
             </wp:positionV>
-            <wp:extent cx="6434455" cy="2028825"/>
-            <wp:effectExtent l="0" t="0" r="4445" b="9525"/>
-            <wp:wrapSquare wrapText="bothSides"/>
-            <wp:docPr id="674388648" name="Image 1"/>
+            <wp:extent cx="6947535" cy="1014730"/>
+            <wp:effectExtent l="0" t="0" r="0" b="0"/>
+            <wp:wrapTight wrapText="bothSides">
+              <wp:wrapPolygon edited="0">
+                <wp:start x="355" y="4866"/>
+                <wp:lineTo x="355" y="15815"/>
+                <wp:lineTo x="5212" y="18653"/>
+                <wp:lineTo x="6337" y="18653"/>
+                <wp:lineTo x="6396" y="21086"/>
+                <wp:lineTo x="19249" y="21086"/>
+                <wp:lineTo x="19545" y="21086"/>
+                <wp:lineTo x="19723" y="19059"/>
+                <wp:lineTo x="18420" y="18653"/>
+                <wp:lineTo x="17057" y="18653"/>
+                <wp:lineTo x="21262" y="16220"/>
+                <wp:lineTo x="21203" y="4866"/>
+                <wp:lineTo x="355" y="4866"/>
+              </wp:wrapPolygon>
+            </wp:wrapTight>
+            <wp:docPr id="611105750" name="Image 3"/>
             <wp:cNvGraphicFramePr>
               <a:graphicFrameLocks xmlns:a="http://schemas.openxmlformats.org/drawingml/2006/main" noChangeAspect="1"/>
             </wp:cNvGraphicFramePr>
@@ -13432,29 +13499,36 @@
               <a:graphicData uri="http://schemas.openxmlformats.org/drawingml/2006/picture">
                 <pic:pic xmlns:pic="http://schemas.openxmlformats.org/drawingml/2006/picture">
                   <pic:nvPicPr>
-                    <pic:cNvPr id="674388648" name=""/>
+                    <pic:cNvPr id="611105750" name="Image 611105750"/>
                     <pic:cNvPicPr/>
                   </pic:nvPicPr>
-                  <pic:blipFill>
-                    <a:blip r:embed="rId16" cstate="print">
+                  <pic:blipFill rotWithShape="1">
+                    <a:blip r:embed="rId17" cstate="print">
                       <a:extLst>
                         <a:ext uri="{28A0092B-C50C-407E-A947-70E740481C1C}">
                           <a14:useLocalDpi xmlns:a14="http://schemas.microsoft.com/office/drawing/2010/main" val="0"/>
                         </a:ext>
                       </a:extLst>
                     </a:blip>
-                    <a:stretch>
-                      <a:fillRect/>
-                    </a:stretch>
+                    <a:srcRect b="44152"/>
+                    <a:stretch/>
                   </pic:blipFill>
-                  <pic:spPr>
+                  <pic:spPr bwMode="auto">
                     <a:xfrm>
                       <a:off x="0" y="0"/>
-                      <a:ext cx="6434455" cy="2028825"/>
+                      <a:ext cx="6947535" cy="1014730"/>
                     </a:xfrm>
                     <a:prstGeom prst="rect">
                       <a:avLst/>
                     </a:prstGeom>
+                    <a:ln>
+                      <a:noFill/>
+                    </a:ln>
+                    <a:extLst>
+                      <a:ext uri="{53640926-AAD7-44D8-BBD7-CCE9431645EC}">
+                        <a14:shadowObscured xmlns:a14="http://schemas.microsoft.com/office/drawing/2010/main"/>
+                      </a:ext>
+                    </a:extLst>
                   </pic:spPr>
                 </pic:pic>
               </a:graphicData>
@@ -13474,7 +13548,7 @@
       </w:r>
       <w:proofErr w:type="spellEnd"/>
       <w:r>
-        <w:t xml:space="preserve"> Write Command timing</w:t>
+        <w:t xml:space="preserve"> Read Command timing</w:t>
       </w:r>
     </w:p>
     <w:p>
@@ -13484,12 +13558,22 @@
           <w:ilvl w:val="0"/>
           <w:numId w:val="0"/>
         </w:numPr>
-        <w:ind w:left="720" w:hanging="360"/>
       </w:pPr>
     </w:p>
     <w:p>
       <w:pPr>
-        <w:pStyle w:val="SousTitreModule"/>
+        <w:jc w:val="center"/>
+        <w:rPr>
+          <w:rFonts w:ascii="Times New Roman" w:hAnsi="Times New Roman"/>
+        </w:rPr>
+      </w:pPr>
+    </w:p>
+    <w:p>
+      <w:pPr>
+        <w:jc w:val="center"/>
+        <w:rPr>
+          <w:rFonts w:ascii="Times New Roman" w:hAnsi="Times New Roman"/>
+        </w:rPr>
       </w:pPr>
       <w:r>
         <w:rPr>
@@ -13498,16 +13582,16 @@
         <mc:AlternateContent>
           <mc:Choice Requires="wps">
             <w:drawing>
-              <wp:anchor distT="0" distB="0" distL="114300" distR="114300" simplePos="0" relativeHeight="251663360" behindDoc="0" locked="0" layoutInCell="1" allowOverlap="1" wp14:anchorId="57B09505" wp14:editId="3B60BFB4">
+              <wp:anchor distT="0" distB="0" distL="114300" distR="114300" simplePos="0" relativeHeight="251663360" behindDoc="0" locked="0" layoutInCell="1" allowOverlap="1" wp14:anchorId="57B09505" wp14:editId="2D19D8C0">
                 <wp:simplePos x="0" y="0"/>
-                <wp:positionH relativeFrom="column">
-                  <wp:posOffset>-386715</wp:posOffset>
+                <wp:positionH relativeFrom="margin">
+                  <wp:align>center</wp:align>
                 </wp:positionH>
                 <wp:positionV relativeFrom="paragraph">
-                  <wp:posOffset>2525395</wp:posOffset>
+                  <wp:posOffset>196215</wp:posOffset>
                 </wp:positionV>
                 <wp:extent cx="6533515" cy="635"/>
-                <wp:effectExtent l="0" t="0" r="0" b="0"/>
+                <wp:effectExtent l="0" t="0" r="635" b="8890"/>
                 <wp:wrapSquare wrapText="bothSides"/>
                 <wp:docPr id="768380031" name="Zone de texte 1"/>
                 <wp:cNvGraphicFramePr/>
@@ -13542,7 +13626,7 @@
                                 <w:lang w:val="x-none" w:eastAsia="x-none"/>
                               </w:rPr>
                             </w:pPr>
-                            <w:bookmarkStart w:id="43" w:name="_Toc181883703"/>
+                            <w:bookmarkStart w:id="43" w:name="_Toc181966344"/>
                             <w:r>
                               <w:t xml:space="preserve">Figure </w:t>
                             </w:r>
@@ -13585,7 +13669,7 @@
           </mc:Choice>
           <mc:Fallback>
             <w:pict>
-              <v:shape w14:anchorId="57B09505" id="_x0000_s1027" type="#_x0000_t202" style="position:absolute;left:0;text-align:left;margin-left:-30.45pt;margin-top:198.85pt;width:514.45pt;height:.05pt;z-index:251663360;visibility:visible;mso-wrap-style:square;mso-wrap-distance-left:9pt;mso-wrap-distance-top:0;mso-wrap-distance-right:9pt;mso-wrap-distance-bottom:0;mso-position-horizontal:absolute;mso-position-horizontal-relative:text;mso-position-vertical:absolute;mso-position-vertical-relative:text;v-text-anchor:top" o:gfxdata="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" stroked="f">
+              <v:shape w14:anchorId="57B09505" id="_x0000_s1027" type="#_x0000_t202" style="position:absolute;left:0;text-align:left;margin-left:0;margin-top:15.45pt;width:514.45pt;height:.05pt;z-index:251663360;visibility:visible;mso-wrap-style:square;mso-wrap-distance-left:9pt;mso-wrap-distance-top:0;mso-wrap-distance-right:9pt;mso-wrap-distance-bottom:0;mso-position-horizontal:center;mso-position-horizontal-relative:margin;mso-position-vertical:absolute;mso-position-vertical-relative:text;v-text-anchor:top" o:gfxdata="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" stroked="f">
                 <v:textbox style="mso-fit-shape-to-text:t" inset="0,0,0,0">
                   <w:txbxContent>
                     <w:p>
@@ -13598,7 +13682,7 @@
                           <w:lang w:val="x-none" w:eastAsia="x-none"/>
                         </w:rPr>
                       </w:pPr>
-                      <w:bookmarkStart w:id="44" w:name="_Toc181883703"/>
+                      <w:bookmarkStart w:id="44" w:name="_Toc181966344"/>
                       <w:r>
                         <w:t xml:space="preserve">Figure </w:t>
                       </w:r>
@@ -13627,137 +13711,22 @@
                     </w:p>
                   </w:txbxContent>
                 </v:textbox>
-                <w10:wrap type="square"/>
+                <w10:wrap type="square" anchorx="margin"/>
               </v:shape>
             </w:pict>
           </mc:Fallback>
         </mc:AlternateContent>
       </w:r>
-      <w:r>
-        <w:drawing>
-          <wp:anchor distT="0" distB="0" distL="114300" distR="114300" simplePos="0" relativeHeight="251659264" behindDoc="0" locked="0" layoutInCell="1" allowOverlap="1" wp14:anchorId="61E1215B" wp14:editId="10054C67">
-            <wp:simplePos x="0" y="0"/>
-            <wp:positionH relativeFrom="margin">
-              <wp:align>center</wp:align>
-            </wp:positionH>
-            <wp:positionV relativeFrom="paragraph">
-              <wp:posOffset>401955</wp:posOffset>
-            </wp:positionV>
-            <wp:extent cx="6533515" cy="2066290"/>
-            <wp:effectExtent l="0" t="0" r="635" b="0"/>
-            <wp:wrapSquare wrapText="bothSides"/>
-            <wp:docPr id="881120678" name="Image 1"/>
-            <wp:cNvGraphicFramePr>
-              <a:graphicFrameLocks xmlns:a="http://schemas.openxmlformats.org/drawingml/2006/main" noChangeAspect="1"/>
-            </wp:cNvGraphicFramePr>
-            <a:graphic xmlns:a="http://schemas.openxmlformats.org/drawingml/2006/main">
-              <a:graphicData uri="http://schemas.openxmlformats.org/drawingml/2006/picture">
-                <pic:pic xmlns:pic="http://schemas.openxmlformats.org/drawingml/2006/picture">
-                  <pic:nvPicPr>
-                    <pic:cNvPr id="881120678" name=""/>
-                    <pic:cNvPicPr/>
-                  </pic:nvPicPr>
-                  <pic:blipFill>
-                    <a:blip r:embed="rId17" cstate="print">
-                      <a:extLst>
-                        <a:ext uri="{28A0092B-C50C-407E-A947-70E740481C1C}">
-                          <a14:useLocalDpi xmlns:a14="http://schemas.microsoft.com/office/drawing/2010/main" val="0"/>
-                        </a:ext>
-                      </a:extLst>
-                    </a:blip>
-                    <a:stretch>
-                      <a:fillRect/>
-                    </a:stretch>
-                  </pic:blipFill>
-                  <pic:spPr>
-                    <a:xfrm>
-                      <a:off x="0" y="0"/>
-                      <a:ext cx="6533515" cy="2066290"/>
-                    </a:xfrm>
-                    <a:prstGeom prst="rect">
-                      <a:avLst/>
-                    </a:prstGeom>
-                  </pic:spPr>
-                </pic:pic>
-              </a:graphicData>
-            </a:graphic>
-            <wp14:sizeRelH relativeFrom="page">
-              <wp14:pctWidth>0</wp14:pctWidth>
-            </wp14:sizeRelH>
-            <wp14:sizeRelV relativeFrom="page">
-              <wp14:pctHeight>0</wp14:pctHeight>
-            </wp14:sizeRelV>
-          </wp:anchor>
-        </w:drawing>
-      </w:r>
-      <w:proofErr w:type="spellStart"/>
-      <w:r>
-        <w:t>SMBus</w:t>
-      </w:r>
-      <w:proofErr w:type="spellEnd"/>
-      <w:r>
-        <w:t xml:space="preserve"> Read Command timing</w:t>
-      </w:r>
     </w:p>
     <w:p>
       <w:pPr>
-        <w:pStyle w:val="SousTitreModule"/>
-        <w:numPr>
-          <w:ilvl w:val="0"/>
-          <w:numId w:val="0"/>
-        </w:numPr>
-      </w:pPr>
-    </w:p>
-    <w:p>
-      <w:pPr>
-        <w:jc w:val="center"/>
-        <w:rPr>
-          <w:rFonts w:ascii="Times New Roman" w:hAnsi="Times New Roman"/>
-        </w:rPr>
-      </w:pPr>
-    </w:p>
-    <w:p>
-      <w:pPr>
-        <w:jc w:val="center"/>
-        <w:rPr>
-          <w:rFonts w:ascii="Times New Roman" w:hAnsi="Times New Roman"/>
-        </w:rPr>
-      </w:pPr>
-    </w:p>
-    <w:p>
-      <w:pPr>
         <w:suppressAutoHyphens w:val="0"/>
         <w:spacing w:after="160" w:line="256" w:lineRule="auto"/>
         <w:rPr>
           <w:rFonts w:ascii="Times New Roman" w:hAnsi="Times New Roman"/>
-        </w:rPr>
-      </w:pPr>
-      <w:r>
-        <w:rPr>
-          <w:rFonts w:ascii="Times New Roman" w:hAnsi="Times New Roman"/>
-        </w:rPr>
-        <w:br w:type="page"/>
-      </w:r>
-    </w:p>
-    <w:p>
-      <w:pPr>
-        <w:pStyle w:val="Titre1"/>
-        <w:jc w:val="center"/>
-        <w:rPr>
-          <w:rFonts w:ascii="Times New Roman" w:hAnsi="Times New Roman"/>
           <w:color w:val="2F5496" w:themeColor="accent1" w:themeShade="BF"/>
         </w:rPr>
       </w:pPr>
-      <w:bookmarkStart w:id="45" w:name="_Toc181883725"/>
-      <w:r>
-        <w:rPr>
-          <w:rFonts w:ascii="Times New Roman" w:hAnsi="Times New Roman"/>
-          <w:color w:val="2F5496" w:themeColor="accent1" w:themeShade="BF"/>
-        </w:rPr>
-        <w:lastRenderedPageBreak/>
-        <w:t>APPENDIX</w:t>
-      </w:r>
-      <w:bookmarkEnd w:id="45"/>
     </w:p>
     <w:p/>
     <w:sectPr>
@@ -14448,6 +14417,119 @@
     </w:lvl>
   </w:abstractNum>
   <w:abstractNum w:abstractNumId="3" w15:restartNumberingAfterBreak="0">
+    <w:nsid w:val="16C1168A"/>
+    <w:multiLevelType w:val="hybridMultilevel"/>
+    <w:tmpl w:val="D30AB74E"/>
+    <w:lvl w:ilvl="0" w:tplc="040C0001">
+      <w:start w:val="1"/>
+      <w:numFmt w:val="bullet"/>
+      <w:lvlText w:val=""/>
+      <w:lvlJc w:val="left"/>
+      <w:pPr>
+        <w:ind w:left="720" w:hanging="360"/>
+      </w:pPr>
+      <w:rPr>
+        <w:rFonts w:ascii="Symbol" w:hAnsi="Symbol" w:hint="default"/>
+      </w:rPr>
+    </w:lvl>
+    <w:lvl w:ilvl="1" w:tplc="040C0003" w:tentative="1">
+      <w:start w:val="1"/>
+      <w:numFmt w:val="bullet"/>
+      <w:lvlText w:val="o"/>
+      <w:lvlJc w:val="left"/>
+      <w:pPr>
+        <w:ind w:left="1440" w:hanging="360"/>
+      </w:pPr>
+      <w:rPr>
+        <w:rFonts w:ascii="Courier New" w:hAnsi="Courier New" w:cs="Courier New" w:hint="default"/>
+      </w:rPr>
+    </w:lvl>
+    <w:lvl w:ilvl="2" w:tplc="040C0005" w:tentative="1">
+      <w:start w:val="1"/>
+      <w:numFmt w:val="bullet"/>
+      <w:lvlText w:val=""/>
+      <w:lvlJc w:val="left"/>
+      <w:pPr>
+        <w:ind w:left="2160" w:hanging="360"/>
+      </w:pPr>
+      <w:rPr>
+        <w:rFonts w:ascii="Wingdings" w:hAnsi="Wingdings" w:hint="default"/>
+      </w:rPr>
+    </w:lvl>
+    <w:lvl w:ilvl="3" w:tplc="040C0001" w:tentative="1">
+      <w:start w:val="1"/>
+      <w:numFmt w:val="bullet"/>
+      <w:lvlText w:val=""/>
+      <w:lvlJc w:val="left"/>
+      <w:pPr>
+        <w:ind w:left="2880" w:hanging="360"/>
+      </w:pPr>
+      <w:rPr>
+        <w:rFonts w:ascii="Symbol" w:hAnsi="Symbol" w:hint="default"/>
+      </w:rPr>
+    </w:lvl>
+    <w:lvl w:ilvl="4" w:tplc="040C0003" w:tentative="1">
+      <w:start w:val="1"/>
+      <w:numFmt w:val="bullet"/>
+      <w:lvlText w:val="o"/>
+      <w:lvlJc w:val="left"/>
+      <w:pPr>
+        <w:ind w:left="3600" w:hanging="360"/>
+      </w:pPr>
+      <w:rPr>
+        <w:rFonts w:ascii="Courier New" w:hAnsi="Courier New" w:cs="Courier New" w:hint="default"/>
+      </w:rPr>
+    </w:lvl>
+    <w:lvl w:ilvl="5" w:tplc="040C0005" w:tentative="1">
+      <w:start w:val="1"/>
+      <w:numFmt w:val="bullet"/>
+      <w:lvlText w:val=""/>
+      <w:lvlJc w:val="left"/>
+      <w:pPr>
+        <w:ind w:left="4320" w:hanging="360"/>
+      </w:pPr>
+      <w:rPr>
+        <w:rFonts w:ascii="Wingdings" w:hAnsi="Wingdings" w:hint="default"/>
+      </w:rPr>
+    </w:lvl>
+    <w:lvl w:ilvl="6" w:tplc="040C0001" w:tentative="1">
+      <w:start w:val="1"/>
+      <w:numFmt w:val="bullet"/>
+      <w:lvlText w:val=""/>
+      <w:lvlJc w:val="left"/>
+      <w:pPr>
+        <w:ind w:left="5040" w:hanging="360"/>
+      </w:pPr>
+      <w:rPr>
+        <w:rFonts w:ascii="Symbol" w:hAnsi="Symbol" w:hint="default"/>
+      </w:rPr>
+    </w:lvl>
+    <w:lvl w:ilvl="7" w:tplc="040C0003" w:tentative="1">
+      <w:start w:val="1"/>
+      <w:numFmt w:val="bullet"/>
+      <w:lvlText w:val="o"/>
+      <w:lvlJc w:val="left"/>
+      <w:pPr>
+        <w:ind w:left="5760" w:hanging="360"/>
+      </w:pPr>
+      <w:rPr>
+        <w:rFonts w:ascii="Courier New" w:hAnsi="Courier New" w:cs="Courier New" w:hint="default"/>
+      </w:rPr>
+    </w:lvl>
+    <w:lvl w:ilvl="8" w:tplc="040C0005" w:tentative="1">
+      <w:start w:val="1"/>
+      <w:numFmt w:val="bullet"/>
+      <w:lvlText w:val=""/>
+      <w:lvlJc w:val="left"/>
+      <w:pPr>
+        <w:ind w:left="6480" w:hanging="360"/>
+      </w:pPr>
+      <w:rPr>
+        <w:rFonts w:ascii="Wingdings" w:hAnsi="Wingdings" w:hint="default"/>
+      </w:rPr>
+    </w:lvl>
+  </w:abstractNum>
+  <w:abstractNum w:abstractNumId="4" w15:restartNumberingAfterBreak="0">
     <w:nsid w:val="18203A20"/>
     <w:multiLevelType w:val="multilevel"/>
     <w:tmpl w:val="49E44038"/>
@@ -14596,7 +14678,7 @@
       </w:rPr>
     </w:lvl>
   </w:abstractNum>
-  <w:abstractNum w:abstractNumId="4" w15:restartNumberingAfterBreak="0">
+  <w:abstractNum w:abstractNumId="5" w15:restartNumberingAfterBreak="0">
     <w:nsid w:val="1DAF7FD2"/>
     <w:multiLevelType w:val="hybridMultilevel"/>
     <w:tmpl w:val="DDAEE560"/>
@@ -14709,7 +14791,7 @@
       </w:rPr>
     </w:lvl>
   </w:abstractNum>
-  <w:abstractNum w:abstractNumId="5" w15:restartNumberingAfterBreak="0">
+  <w:abstractNum w:abstractNumId="6" w15:restartNumberingAfterBreak="0">
     <w:nsid w:val="29AC5E98"/>
     <w:multiLevelType w:val="multilevel"/>
     <w:tmpl w:val="71EE3B90"/>
@@ -14858,7 +14940,7 @@
       </w:rPr>
     </w:lvl>
   </w:abstractNum>
-  <w:abstractNum w:abstractNumId="6" w15:restartNumberingAfterBreak="0">
+  <w:abstractNum w:abstractNumId="7" w15:restartNumberingAfterBreak="0">
     <w:nsid w:val="2FE8076F"/>
     <w:multiLevelType w:val="multilevel"/>
     <w:tmpl w:val="B2BC4798"/>
@@ -15007,7 +15089,7 @@
       </w:rPr>
     </w:lvl>
   </w:abstractNum>
-  <w:abstractNum w:abstractNumId="7" w15:restartNumberingAfterBreak="0">
+  <w:abstractNum w:abstractNumId="8" w15:restartNumberingAfterBreak="0">
     <w:nsid w:val="36D66CA3"/>
     <w:multiLevelType w:val="hybridMultilevel"/>
     <w:tmpl w:val="731C6D44"/>
@@ -15096,7 +15178,7 @@
       </w:pPr>
     </w:lvl>
   </w:abstractNum>
-  <w:abstractNum w:abstractNumId="8" w15:restartNumberingAfterBreak="0">
+  <w:abstractNum w:abstractNumId="9" w15:restartNumberingAfterBreak="0">
     <w:nsid w:val="3DD37788"/>
     <w:multiLevelType w:val="multilevel"/>
     <w:tmpl w:val="C7A0C6CC"/>
@@ -15245,7 +15327,7 @@
       </w:rPr>
     </w:lvl>
   </w:abstractNum>
-  <w:abstractNum w:abstractNumId="9" w15:restartNumberingAfterBreak="0">
+  <w:abstractNum w:abstractNumId="10" w15:restartNumberingAfterBreak="0">
     <w:nsid w:val="3DE24D80"/>
     <w:multiLevelType w:val="multilevel"/>
     <w:tmpl w:val="CDD86C0A"/>
@@ -15358,7 +15440,7 @@
       </w:pPr>
     </w:lvl>
   </w:abstractNum>
-  <w:abstractNum w:abstractNumId="10" w15:restartNumberingAfterBreak="0">
+  <w:abstractNum w:abstractNumId="11" w15:restartNumberingAfterBreak="0">
     <w:nsid w:val="41546DE7"/>
     <w:multiLevelType w:val="multilevel"/>
     <w:tmpl w:val="29D08368"/>
@@ -15507,7 +15589,7 @@
       </w:rPr>
     </w:lvl>
   </w:abstractNum>
-  <w:abstractNum w:abstractNumId="11" w15:restartNumberingAfterBreak="0">
+  <w:abstractNum w:abstractNumId="12" w15:restartNumberingAfterBreak="0">
     <w:nsid w:val="41C6030A"/>
     <w:multiLevelType w:val="multilevel"/>
     <w:tmpl w:val="8D56B488"/>
@@ -15656,7 +15738,7 @@
       </w:rPr>
     </w:lvl>
   </w:abstractNum>
-  <w:abstractNum w:abstractNumId="12" w15:restartNumberingAfterBreak="0">
+  <w:abstractNum w:abstractNumId="13" w15:restartNumberingAfterBreak="0">
     <w:nsid w:val="46294800"/>
     <w:multiLevelType w:val="multilevel"/>
     <w:tmpl w:val="EAD8E00C"/>
@@ -15805,7 +15887,7 @@
       </w:rPr>
     </w:lvl>
   </w:abstractNum>
-  <w:abstractNum w:abstractNumId="13" w15:restartNumberingAfterBreak="0">
+  <w:abstractNum w:abstractNumId="14" w15:restartNumberingAfterBreak="0">
     <w:nsid w:val="4CB86557"/>
     <w:multiLevelType w:val="multilevel"/>
     <w:tmpl w:val="F4DC5786"/>
@@ -15922,7 +16004,7 @@
       </w:pPr>
     </w:lvl>
   </w:abstractNum>
-  <w:abstractNum w:abstractNumId="14" w15:restartNumberingAfterBreak="0">
+  <w:abstractNum w:abstractNumId="15" w15:restartNumberingAfterBreak="0">
     <w:nsid w:val="4E112ABD"/>
     <w:multiLevelType w:val="multilevel"/>
     <w:tmpl w:val="C56AF616"/>
@@ -16035,7 +16117,7 @@
       </w:pPr>
     </w:lvl>
   </w:abstractNum>
-  <w:abstractNum w:abstractNumId="15" w15:restartNumberingAfterBreak="0">
+  <w:abstractNum w:abstractNumId="16" w15:restartNumberingAfterBreak="0">
     <w:nsid w:val="556C53BF"/>
     <w:multiLevelType w:val="multilevel"/>
     <w:tmpl w:val="0908E1CC"/>
@@ -16152,7 +16234,7 @@
       </w:pPr>
     </w:lvl>
   </w:abstractNum>
-  <w:abstractNum w:abstractNumId="16" w15:restartNumberingAfterBreak="0">
+  <w:abstractNum w:abstractNumId="17" w15:restartNumberingAfterBreak="0">
     <w:nsid w:val="5CD40324"/>
     <w:multiLevelType w:val="hybridMultilevel"/>
     <w:tmpl w:val="48F67B12"/>
@@ -16265,7 +16347,7 @@
       </w:rPr>
     </w:lvl>
   </w:abstractNum>
-  <w:abstractNum w:abstractNumId="17" w15:restartNumberingAfterBreak="0">
+  <w:abstractNum w:abstractNumId="18" w15:restartNumberingAfterBreak="0">
     <w:nsid w:val="62745510"/>
     <w:multiLevelType w:val="hybridMultilevel"/>
     <w:tmpl w:val="C8E24278"/>
@@ -16385,7 +16467,7 @@
       </w:pPr>
     </w:lvl>
   </w:abstractNum>
-  <w:abstractNum w:abstractNumId="18" w15:restartNumberingAfterBreak="0">
+  <w:abstractNum w:abstractNumId="19" w15:restartNumberingAfterBreak="0">
     <w:nsid w:val="6521789E"/>
     <w:multiLevelType w:val="hybridMultilevel"/>
     <w:tmpl w:val="2E1AE524"/>
@@ -16498,7 +16580,7 @@
       </w:rPr>
     </w:lvl>
   </w:abstractNum>
-  <w:abstractNum w:abstractNumId="19" w15:restartNumberingAfterBreak="0">
+  <w:abstractNum w:abstractNumId="20" w15:restartNumberingAfterBreak="0">
     <w:nsid w:val="6A5E6CD2"/>
     <w:multiLevelType w:val="multilevel"/>
     <w:tmpl w:val="E4FA10BA"/>
@@ -16647,7 +16729,7 @@
       </w:rPr>
     </w:lvl>
   </w:abstractNum>
-  <w:abstractNum w:abstractNumId="20" w15:restartNumberingAfterBreak="0">
+  <w:abstractNum w:abstractNumId="21" w15:restartNumberingAfterBreak="0">
     <w:nsid w:val="6E306E93"/>
     <w:multiLevelType w:val="multilevel"/>
     <w:tmpl w:val="2DEAD2CE"/>
@@ -16764,7 +16846,7 @@
       </w:pPr>
     </w:lvl>
   </w:abstractNum>
-  <w:abstractNum w:abstractNumId="21" w15:restartNumberingAfterBreak="0">
+  <w:abstractNum w:abstractNumId="22" w15:restartNumberingAfterBreak="0">
     <w:nsid w:val="6E6C65FD"/>
     <w:multiLevelType w:val="hybridMultilevel"/>
     <w:tmpl w:val="21CE609C"/>
@@ -16885,7 +16967,7 @@
       </w:pPr>
     </w:lvl>
   </w:abstractNum>
-  <w:abstractNum w:abstractNumId="22" w15:restartNumberingAfterBreak="0">
+  <w:abstractNum w:abstractNumId="23" w15:restartNumberingAfterBreak="0">
     <w:nsid w:val="70332E03"/>
     <w:multiLevelType w:val="hybridMultilevel"/>
     <w:tmpl w:val="EA706632"/>
@@ -16998,7 +17080,7 @@
       </w:rPr>
     </w:lvl>
   </w:abstractNum>
-  <w:abstractNum w:abstractNumId="23" w15:restartNumberingAfterBreak="0">
+  <w:abstractNum w:abstractNumId="24" w15:restartNumberingAfterBreak="0">
     <w:nsid w:val="715D5B0E"/>
     <w:multiLevelType w:val="multilevel"/>
     <w:tmpl w:val="D4127784"/>
@@ -17147,7 +17229,7 @@
       </w:rPr>
     </w:lvl>
   </w:abstractNum>
-  <w:abstractNum w:abstractNumId="24" w15:restartNumberingAfterBreak="0">
+  <w:abstractNum w:abstractNumId="25" w15:restartNumberingAfterBreak="0">
     <w:nsid w:val="73945881"/>
     <w:multiLevelType w:val="multilevel"/>
     <w:tmpl w:val="0CA68954"/>
@@ -17296,7 +17378,7 @@
       </w:rPr>
     </w:lvl>
   </w:abstractNum>
-  <w:abstractNum w:abstractNumId="25" w15:restartNumberingAfterBreak="0">
+  <w:abstractNum w:abstractNumId="26" w15:restartNumberingAfterBreak="0">
     <w:nsid w:val="73A547D5"/>
     <w:multiLevelType w:val="hybridMultilevel"/>
     <w:tmpl w:val="14BE08D8"/>
@@ -17410,7 +17492,7 @@
       </w:rPr>
     </w:lvl>
   </w:abstractNum>
-  <w:abstractNum w:abstractNumId="26" w15:restartNumberingAfterBreak="0">
+  <w:abstractNum w:abstractNumId="27" w15:restartNumberingAfterBreak="0">
     <w:nsid w:val="795755B9"/>
     <w:multiLevelType w:val="multilevel"/>
     <w:tmpl w:val="C388B020"/>
@@ -17496,86 +17578,205 @@
       </w:pPr>
     </w:lvl>
   </w:abstractNum>
+  <w:abstractNum w:abstractNumId="28" w15:restartNumberingAfterBreak="0">
+    <w:nsid w:val="7AF84A83"/>
+    <w:multiLevelType w:val="hybridMultilevel"/>
+    <w:tmpl w:val="AFA01F7A"/>
+    <w:lvl w:ilvl="0" w:tplc="040C0001">
+      <w:start w:val="1"/>
+      <w:numFmt w:val="bullet"/>
+      <w:lvlText w:val=""/>
+      <w:lvlJc w:val="left"/>
+      <w:pPr>
+        <w:ind w:left="1433" w:hanging="360"/>
+      </w:pPr>
+      <w:rPr>
+        <w:rFonts w:ascii="Symbol" w:hAnsi="Symbol" w:hint="default"/>
+      </w:rPr>
+    </w:lvl>
+    <w:lvl w:ilvl="1" w:tplc="040C0003" w:tentative="1">
+      <w:start w:val="1"/>
+      <w:numFmt w:val="bullet"/>
+      <w:lvlText w:val="o"/>
+      <w:lvlJc w:val="left"/>
+      <w:pPr>
+        <w:ind w:left="2153" w:hanging="360"/>
+      </w:pPr>
+      <w:rPr>
+        <w:rFonts w:ascii="Courier New" w:hAnsi="Courier New" w:cs="Courier New" w:hint="default"/>
+      </w:rPr>
+    </w:lvl>
+    <w:lvl w:ilvl="2" w:tplc="040C0005" w:tentative="1">
+      <w:start w:val="1"/>
+      <w:numFmt w:val="bullet"/>
+      <w:lvlText w:val=""/>
+      <w:lvlJc w:val="left"/>
+      <w:pPr>
+        <w:ind w:left="2873" w:hanging="360"/>
+      </w:pPr>
+      <w:rPr>
+        <w:rFonts w:ascii="Wingdings" w:hAnsi="Wingdings" w:hint="default"/>
+      </w:rPr>
+    </w:lvl>
+    <w:lvl w:ilvl="3" w:tplc="040C0001" w:tentative="1">
+      <w:start w:val="1"/>
+      <w:numFmt w:val="bullet"/>
+      <w:lvlText w:val=""/>
+      <w:lvlJc w:val="left"/>
+      <w:pPr>
+        <w:ind w:left="3593" w:hanging="360"/>
+      </w:pPr>
+      <w:rPr>
+        <w:rFonts w:ascii="Symbol" w:hAnsi="Symbol" w:hint="default"/>
+      </w:rPr>
+    </w:lvl>
+    <w:lvl w:ilvl="4" w:tplc="040C0003" w:tentative="1">
+      <w:start w:val="1"/>
+      <w:numFmt w:val="bullet"/>
+      <w:lvlText w:val="o"/>
+      <w:lvlJc w:val="left"/>
+      <w:pPr>
+        <w:ind w:left="4313" w:hanging="360"/>
+      </w:pPr>
+      <w:rPr>
+        <w:rFonts w:ascii="Courier New" w:hAnsi="Courier New" w:cs="Courier New" w:hint="default"/>
+      </w:rPr>
+    </w:lvl>
+    <w:lvl w:ilvl="5" w:tplc="040C0005" w:tentative="1">
+      <w:start w:val="1"/>
+      <w:numFmt w:val="bullet"/>
+      <w:lvlText w:val=""/>
+      <w:lvlJc w:val="left"/>
+      <w:pPr>
+        <w:ind w:left="5033" w:hanging="360"/>
+      </w:pPr>
+      <w:rPr>
+        <w:rFonts w:ascii="Wingdings" w:hAnsi="Wingdings" w:hint="default"/>
+      </w:rPr>
+    </w:lvl>
+    <w:lvl w:ilvl="6" w:tplc="040C0001" w:tentative="1">
+      <w:start w:val="1"/>
+      <w:numFmt w:val="bullet"/>
+      <w:lvlText w:val=""/>
+      <w:lvlJc w:val="left"/>
+      <w:pPr>
+        <w:ind w:left="5753" w:hanging="360"/>
+      </w:pPr>
+      <w:rPr>
+        <w:rFonts w:ascii="Symbol" w:hAnsi="Symbol" w:hint="default"/>
+      </w:rPr>
+    </w:lvl>
+    <w:lvl w:ilvl="7" w:tplc="040C0003" w:tentative="1">
+      <w:start w:val="1"/>
+      <w:numFmt w:val="bullet"/>
+      <w:lvlText w:val="o"/>
+      <w:lvlJc w:val="left"/>
+      <w:pPr>
+        <w:ind w:left="6473" w:hanging="360"/>
+      </w:pPr>
+      <w:rPr>
+        <w:rFonts w:ascii="Courier New" w:hAnsi="Courier New" w:cs="Courier New" w:hint="default"/>
+      </w:rPr>
+    </w:lvl>
+    <w:lvl w:ilvl="8" w:tplc="040C0005" w:tentative="1">
+      <w:start w:val="1"/>
+      <w:numFmt w:val="bullet"/>
+      <w:lvlText w:val=""/>
+      <w:lvlJc w:val="left"/>
+      <w:pPr>
+        <w:ind w:left="7193" w:hanging="360"/>
+      </w:pPr>
+      <w:rPr>
+        <w:rFonts w:ascii="Wingdings" w:hAnsi="Wingdings" w:hint="default"/>
+      </w:rPr>
+    </w:lvl>
+  </w:abstractNum>
   <w:num w:numId="1" w16cid:durableId="617833904">
-    <w:abstractNumId w:val="26"/>
+    <w:abstractNumId w:val="27"/>
   </w:num>
   <w:num w:numId="2" w16cid:durableId="1723602407">
-    <w:abstractNumId w:val="17"/>
+    <w:abstractNumId w:val="18"/>
   </w:num>
   <w:num w:numId="3" w16cid:durableId="1919901570">
     <w:abstractNumId w:val="1"/>
   </w:num>
   <w:num w:numId="4" w16cid:durableId="1423911881">
-    <w:abstractNumId w:val="21"/>
+    <w:abstractNumId w:val="22"/>
   </w:num>
   <w:num w:numId="5" w16cid:durableId="190608647">
-    <w:abstractNumId w:val="25"/>
+    <w:abstractNumId w:val="26"/>
   </w:num>
   <w:num w:numId="6" w16cid:durableId="99379896">
-    <w:abstractNumId w:val="19"/>
+    <w:abstractNumId w:val="20"/>
   </w:num>
   <w:num w:numId="7" w16cid:durableId="199126515">
-    <w:abstractNumId w:val="9"/>
+    <w:abstractNumId w:val="10"/>
   </w:num>
   <w:num w:numId="8" w16cid:durableId="1979459445">
+    <w:abstractNumId w:val="17"/>
+  </w:num>
+  <w:num w:numId="9" w16cid:durableId="1847745166">
     <w:abstractNumId w:val="16"/>
   </w:num>
-  <w:num w:numId="9" w16cid:durableId="1847745166">
-    <w:abstractNumId w:val="15"/>
-  </w:num>
   <w:num w:numId="10" w16cid:durableId="1370646145">
-    <w:abstractNumId w:val="10"/>
+    <w:abstractNumId w:val="11"/>
   </w:num>
   <w:num w:numId="11" w16cid:durableId="1051537643">
     <w:abstractNumId w:val="0"/>
   </w:num>
   <w:num w:numId="12" w16cid:durableId="1590383910">
-    <w:abstractNumId w:val="7"/>
+    <w:abstractNumId w:val="8"/>
   </w:num>
   <w:num w:numId="13" w16cid:durableId="954168283">
+    <w:abstractNumId w:val="15"/>
+  </w:num>
+  <w:num w:numId="14" w16cid:durableId="1402287537">
+    <w:abstractNumId w:val="21"/>
+  </w:num>
+  <w:num w:numId="15" w16cid:durableId="320471942">
     <w:abstractNumId w:val="14"/>
   </w:num>
-  <w:num w:numId="14" w16cid:durableId="1402287537">
-    <w:abstractNumId w:val="20"/>
-  </w:num>
-  <w:num w:numId="15" w16cid:durableId="320471942">
+  <w:num w:numId="16" w16cid:durableId="1389258016">
     <w:abstractNumId w:val="13"/>
   </w:num>
-  <w:num w:numId="16" w16cid:durableId="1389258016">
+  <w:num w:numId="17" w16cid:durableId="594435894">
     <w:abstractNumId w:val="12"/>
   </w:num>
-  <w:num w:numId="17" w16cid:durableId="594435894">
-    <w:abstractNumId w:val="11"/>
-  </w:num>
   <w:num w:numId="18" w16cid:durableId="1687173577">
-    <w:abstractNumId w:val="24"/>
+    <w:abstractNumId w:val="25"/>
   </w:num>
   <w:num w:numId="19" w16cid:durableId="410153145">
-    <w:abstractNumId w:val="3"/>
+    <w:abstractNumId w:val="4"/>
   </w:num>
   <w:num w:numId="20" w16cid:durableId="1270311285">
-    <w:abstractNumId w:val="5"/>
+    <w:abstractNumId w:val="6"/>
   </w:num>
   <w:num w:numId="21" w16cid:durableId="1372074670">
-    <w:abstractNumId w:val="22"/>
+    <w:abstractNumId w:val="23"/>
   </w:num>
   <w:num w:numId="22" w16cid:durableId="498353727">
-    <w:abstractNumId w:val="8"/>
+    <w:abstractNumId w:val="9"/>
   </w:num>
   <w:num w:numId="23" w16cid:durableId="1139765205">
-    <w:abstractNumId w:val="23"/>
+    <w:abstractNumId w:val="24"/>
   </w:num>
   <w:num w:numId="24" w16cid:durableId="106893926">
     <w:abstractNumId w:val="2"/>
   </w:num>
   <w:num w:numId="25" w16cid:durableId="72706315">
-    <w:abstractNumId w:val="4"/>
+    <w:abstractNumId w:val="5"/>
   </w:num>
   <w:num w:numId="26" w16cid:durableId="2051414651">
-    <w:abstractNumId w:val="6"/>
+    <w:abstractNumId w:val="7"/>
   </w:num>
   <w:num w:numId="27" w16cid:durableId="2138251318">
-    <w:abstractNumId w:val="18"/>
+    <w:abstractNumId w:val="19"/>
+  </w:num>
+  <w:num w:numId="28" w16cid:durableId="296490765">
+    <w:abstractNumId w:val="28"/>
+  </w:num>
+  <w:num w:numId="29" w16cid:durableId="1372848921">
+    <w:abstractNumId w:val="3"/>
   </w:num>
   <w:numIdMacAtCleanup w:val="18"/>
 </w:numbering>
@@ -18210,6 +18411,7 @@
   <w:style w:type="character" w:default="1" w:styleId="Policepardfaut">
     <w:name w:val="Default Paragraph Font"/>
     <w:uiPriority w:val="1"/>
+    <w:semiHidden/>
     <w:unhideWhenUsed/>
   </w:style>
   <w:style w:type="table" w:default="1" w:styleId="TableauNormal">

</xml_diff>